<commit_message>
Aggiunti diagrammi di flusso
</commit_message>
<xml_diff>
--- a/Relazione MultiModal.docx
+++ b/Relazione MultiModal.docx
@@ -3153,24 +3153,6 @@
     </w:p>
     <w:p>
       <w:pPr>
-        <w:rPr>
-          <w:rFonts w:ascii="Calibri" w:eastAsiaTheme="minorHAnsi" w:hAnsi="Calibri" w:cs="Helvetica Neue"/>
-          <w:vertAlign w:val="superscript"/>
-          <w:lang w:val="en-US" w:eastAsia="en-US"/>
-        </w:rPr>
-      </w:pPr>
-    </w:p>
-    <w:p>
-      <w:pPr>
-        <w:rPr>
-          <w:rFonts w:ascii="Calibri" w:eastAsiaTheme="minorHAnsi" w:hAnsi="Calibri" w:cs="Helvetica Neue"/>
-          <w:vertAlign w:val="superscript"/>
-          <w:lang w:val="en-US" w:eastAsia="en-US"/>
-        </w:rPr>
-      </w:pPr>
-    </w:p>
-    <w:p>
-      <w:pPr>
         <w:pStyle w:val="Titolo1"/>
         <w:keepNext w:val="0"/>
         <w:keepLines w:val="0"/>
@@ -3198,6 +3180,7 @@
           <w:rFonts w:ascii="Calibri" w:eastAsia="Calibri" w:hAnsi="Calibri" w:cs="Calibri"/>
           <w:color w:val="000000" w:themeColor="text1"/>
         </w:rPr>
+        <w:lastRenderedPageBreak/>
         <w:t>Project setup</w:t>
       </w:r>
       <w:bookmarkEnd w:id="8"/>
@@ -4769,7 +4752,14 @@
           <w:rFonts w:ascii="Calibri" w:eastAsiaTheme="minorHAnsi" w:hAnsi="Calibri" w:cs="Helvetica Neue"/>
           <w:lang w:val="en-US" w:eastAsia="en-US"/>
         </w:rPr>
-        <w:t>, because of its tremendous power on getting right the sentence;</w:t>
+        <w:t xml:space="preserve">, because of its tremendous power on getting </w:t>
+      </w:r>
+      <w:r>
+        <w:rPr>
+          <w:rFonts w:ascii="Calibri" w:eastAsiaTheme="minorHAnsi" w:hAnsi="Calibri" w:cs="Helvetica Neue"/>
+          <w:lang w:val="en-US" w:eastAsia="en-US"/>
+        </w:rPr>
+        <w:t>the sentence right;</w:t>
       </w:r>
     </w:p>
     <w:p>
@@ -4970,62 +4960,1894 @@
         </w:rPr>
         <w:t xml:space="preserve"> 4 equipped with a camera and a microphone.</w:t>
       </w:r>
+    </w:p>
+    <w:p>
+      <w:pPr>
+        <w:rPr>
+          <w:rFonts w:ascii="Calibri" w:eastAsiaTheme="minorHAnsi" w:hAnsi="Calibri" w:cs="Helvetica Neue"/>
+          <w:vertAlign w:val="superscript"/>
+          <w:lang w:val="en-US" w:eastAsia="en-US"/>
+        </w:rPr>
+      </w:pPr>
+    </w:p>
+    <w:p>
+      <w:pPr>
+        <w:rPr>
+          <w:rFonts w:ascii="Calibri" w:eastAsiaTheme="minorHAnsi" w:hAnsi="Calibri" w:cs="Helvetica Neue"/>
+          <w:vertAlign w:val="superscript"/>
+          <w:lang w:val="en-US" w:eastAsia="en-US"/>
+        </w:rPr>
+      </w:pPr>
+    </w:p>
+    <w:p>
+      <w:pPr>
+        <w:rPr>
+          <w:rFonts w:ascii="Calibri" w:eastAsiaTheme="minorHAnsi" w:hAnsi="Calibri" w:cs="Helvetica Neue"/>
+          <w:vertAlign w:val="superscript"/>
+          <w:lang w:val="en-US" w:eastAsia="en-US"/>
+        </w:rPr>
+      </w:pPr>
+    </w:p>
+    <w:p>
+      <w:pPr>
+        <w:pStyle w:val="Titolo2"/>
+        <w:keepNext w:val="0"/>
+        <w:keepLines w:val="0"/>
+        <w:numPr>
+          <w:ilvl w:val="1"/>
+          <w:numId w:val="1"/>
+        </w:numPr>
+        <w:pBdr>
+          <w:top w:val="single" w:sz="24" w:space="0" w:color="D9E2F3" w:themeColor="accent1" w:themeTint="33"/>
+          <w:left w:val="single" w:sz="24" w:space="0" w:color="D9E2F3" w:themeColor="accent1" w:themeTint="33"/>
+          <w:bottom w:val="single" w:sz="24" w:space="0" w:color="D9E2F3" w:themeColor="accent1" w:themeTint="33"/>
+          <w:right w:val="single" w:sz="24" w:space="0" w:color="D9E2F3" w:themeColor="accent1" w:themeTint="33"/>
+        </w:pBdr>
+        <w:shd w:val="clear" w:color="auto" w:fill="D9E2F3" w:themeFill="accent1" w:themeFillTint="33"/>
+        <w:spacing w:before="340" w:after="120"/>
+        <w:jc w:val="both"/>
+        <w:rPr>
+          <w:rFonts w:ascii="Calibri" w:eastAsia="Calibri" w:hAnsi="Calibri" w:cs="Calibri"/>
+          <w:sz w:val="22"/>
+          <w:szCs w:val="22"/>
+        </w:rPr>
+      </w:pPr>
+      <w:r>
+        <w:rPr>
+          <w:rFonts w:ascii="Calibri" w:eastAsia="Calibri" w:hAnsi="Calibri" w:cs="Calibri"/>
+          <w:sz w:val="22"/>
+          <w:szCs w:val="22"/>
+        </w:rPr>
+        <w:lastRenderedPageBreak/>
+        <w:t>Report Organization</w:t>
+      </w:r>
+    </w:p>
+    <w:p>
+      <w:pPr>
+        <w:rPr>
+          <w:rFonts w:ascii="Calibri" w:eastAsiaTheme="minorHAnsi" w:hAnsi="Calibri" w:cs="Helvetica Neue"/>
+          <w:vertAlign w:val="superscript"/>
+          <w:lang w:val="en-US" w:eastAsia="en-US"/>
+        </w:rPr>
+      </w:pPr>
+    </w:p>
+    <w:p>
+      <w:pPr>
+        <w:rPr>
+          <w:rFonts w:ascii="Calibri" w:eastAsiaTheme="minorHAnsi" w:hAnsi="Calibri" w:cs="Helvetica Neue"/>
+          <w:lang w:val="en-US" w:eastAsia="en-US"/>
+        </w:rPr>
+      </w:pPr>
+      <w:r>
+        <w:rPr>
+          <w:rFonts w:ascii="Calibri" w:eastAsiaTheme="minorHAnsi" w:hAnsi="Calibri" w:cs="Helvetica Neue"/>
+          <w:lang w:val="en-US" w:eastAsia="en-US"/>
+        </w:rPr>
+        <w:t>Before proceeding, just a quick note on how this report will be organized.</w:t>
+      </w:r>
+    </w:p>
+    <w:p>
+      <w:pPr>
+        <w:rPr>
+          <w:rFonts w:ascii="Calibri" w:eastAsiaTheme="minorHAnsi" w:hAnsi="Calibri" w:cs="Helvetica Neue"/>
+          <w:lang w:val="en-US" w:eastAsia="en-US"/>
+        </w:rPr>
+      </w:pPr>
+      <w:r>
+        <w:rPr>
+          <w:rFonts w:ascii="Calibri" w:eastAsiaTheme="minorHAnsi" w:hAnsi="Calibri" w:cs="Helvetica Neue"/>
+          <w:lang w:val="en-US" w:eastAsia="en-US"/>
+        </w:rPr>
+        <w:t xml:space="preserve">The code will not be reported: for full reference, please check the link to the </w:t>
+      </w:r>
+      <w:proofErr w:type="spellStart"/>
+      <w:r>
+        <w:rPr>
+          <w:rFonts w:ascii="Calibri" w:eastAsiaTheme="minorHAnsi" w:hAnsi="Calibri" w:cs="Helvetica Neue"/>
+          <w:lang w:val="en-US" w:eastAsia="en-US"/>
+        </w:rPr>
+        <w:t>Github’s</w:t>
+      </w:r>
+      <w:proofErr w:type="spellEnd"/>
+      <w:r>
+        <w:rPr>
+          <w:rFonts w:ascii="Calibri" w:eastAsiaTheme="minorHAnsi" w:hAnsi="Calibri" w:cs="Helvetica Neue"/>
+          <w:lang w:val="en-US" w:eastAsia="en-US"/>
+        </w:rPr>
+        <w:t xml:space="preserve"> repository that was previously mentioned.</w:t>
+      </w:r>
+    </w:p>
+    <w:p>
+      <w:pPr>
+        <w:rPr>
+          <w:rFonts w:ascii="Calibri" w:eastAsiaTheme="minorHAnsi" w:hAnsi="Calibri" w:cs="Helvetica Neue"/>
+          <w:lang w:val="en-US" w:eastAsia="en-US"/>
+        </w:rPr>
+      </w:pPr>
+      <w:r>
+        <w:rPr>
+          <w:rFonts w:ascii="Calibri" w:eastAsiaTheme="minorHAnsi" w:hAnsi="Calibri" w:cs="Helvetica Neue"/>
+          <w:lang w:val="en-US" w:eastAsia="en-US"/>
+        </w:rPr>
+        <w:t>We will divide the report in 5 more sections:</w:t>
+      </w:r>
+    </w:p>
+    <w:p>
+      <w:pPr>
+        <w:rPr>
+          <w:rFonts w:ascii="Calibri" w:eastAsiaTheme="minorHAnsi" w:hAnsi="Calibri" w:cs="Helvetica Neue"/>
+          <w:lang w:val="en-US" w:eastAsia="en-US"/>
+        </w:rPr>
+      </w:pPr>
+    </w:p>
+    <w:p>
+      <w:pPr>
+        <w:pStyle w:val="Paragrafoelenco"/>
+        <w:numPr>
+          <w:ilvl w:val="0"/>
+          <w:numId w:val="9"/>
+        </w:numPr>
+        <w:rPr>
+          <w:rFonts w:ascii="Calibri" w:eastAsiaTheme="minorHAnsi" w:hAnsi="Calibri" w:cs="Helvetica Neue"/>
+          <w:lang w:val="en-US" w:eastAsia="en-US"/>
+        </w:rPr>
+      </w:pPr>
+      <w:r>
+        <w:rPr>
+          <w:rFonts w:ascii="Calibri" w:eastAsiaTheme="minorHAnsi" w:hAnsi="Calibri" w:cs="Helvetica Neue"/>
+          <w:lang w:val="en-US" w:eastAsia="en-US"/>
+        </w:rPr>
+        <w:t xml:space="preserve">The first section will talk about the entry point for using </w:t>
+      </w:r>
+      <w:proofErr w:type="spellStart"/>
+      <w:r>
+        <w:rPr>
+          <w:rFonts w:ascii="Calibri" w:eastAsiaTheme="minorHAnsi" w:hAnsi="Calibri" w:cs="Helvetica Neue"/>
+          <w:b/>
+          <w:bCs/>
+          <w:lang w:val="en-US" w:eastAsia="en-US"/>
+        </w:rPr>
+        <w:t>EmGiBot</w:t>
+      </w:r>
+      <w:proofErr w:type="spellEnd"/>
+      <w:r>
+        <w:rPr>
+          <w:rFonts w:ascii="Calibri" w:eastAsiaTheme="minorHAnsi" w:hAnsi="Calibri" w:cs="Helvetica Neue"/>
+          <w:lang w:val="en-US" w:eastAsia="en-US"/>
+        </w:rPr>
+        <w:t>: one’s voice;</w:t>
+      </w:r>
+    </w:p>
+    <w:p>
+      <w:pPr>
+        <w:pStyle w:val="Paragrafoelenco"/>
+        <w:numPr>
+          <w:ilvl w:val="0"/>
+          <w:numId w:val="9"/>
+        </w:numPr>
+        <w:rPr>
+          <w:rFonts w:ascii="Calibri" w:eastAsiaTheme="minorHAnsi" w:hAnsi="Calibri" w:cs="Helvetica Neue"/>
+          <w:lang w:val="en-US" w:eastAsia="en-US"/>
+        </w:rPr>
+      </w:pPr>
+      <w:r>
+        <w:rPr>
+          <w:rFonts w:ascii="Calibri" w:eastAsiaTheme="minorHAnsi" w:hAnsi="Calibri" w:cs="Helvetica Neue"/>
+          <w:lang w:val="en-US" w:eastAsia="en-US"/>
+        </w:rPr>
+        <w:t xml:space="preserve">Then, we will examine the possibilities that </w:t>
+      </w:r>
+      <w:proofErr w:type="spellStart"/>
+      <w:r>
+        <w:rPr>
+          <w:rFonts w:ascii="Calibri" w:eastAsiaTheme="minorHAnsi" w:hAnsi="Calibri" w:cs="Helvetica Neue"/>
+          <w:b/>
+          <w:bCs/>
+          <w:lang w:val="en-US" w:eastAsia="en-US"/>
+        </w:rPr>
+        <w:t>EmGiBot</w:t>
+      </w:r>
+      <w:proofErr w:type="spellEnd"/>
+      <w:r>
+        <w:rPr>
+          <w:rFonts w:ascii="Calibri" w:eastAsiaTheme="minorHAnsi" w:hAnsi="Calibri" w:cs="Helvetica Neue"/>
+          <w:b/>
+          <w:bCs/>
+          <w:lang w:val="en-US" w:eastAsia="en-US"/>
+        </w:rPr>
+        <w:t xml:space="preserve"> </w:t>
+      </w:r>
+      <w:r>
+        <w:rPr>
+          <w:rFonts w:ascii="Calibri" w:eastAsiaTheme="minorHAnsi" w:hAnsi="Calibri" w:cs="Helvetica Neue"/>
+          <w:lang w:val="en-US" w:eastAsia="en-US"/>
+        </w:rPr>
+        <w:t>offers, which are explained if asking for Help;</w:t>
+      </w:r>
+    </w:p>
+    <w:p>
+      <w:pPr>
+        <w:pStyle w:val="Paragrafoelenco"/>
+        <w:numPr>
+          <w:ilvl w:val="0"/>
+          <w:numId w:val="9"/>
+        </w:numPr>
+        <w:rPr>
+          <w:rFonts w:ascii="Calibri" w:eastAsiaTheme="minorHAnsi" w:hAnsi="Calibri" w:cs="Helvetica Neue"/>
+          <w:lang w:val="en-US" w:eastAsia="en-US"/>
+        </w:rPr>
+      </w:pPr>
+      <w:r>
+        <w:rPr>
+          <w:rFonts w:ascii="Calibri" w:eastAsiaTheme="minorHAnsi" w:hAnsi="Calibri" w:cs="Helvetica Neue"/>
+          <w:lang w:val="en-US" w:eastAsia="en-US"/>
+        </w:rPr>
+        <w:t xml:space="preserve">Then, we will examine the part in which the latest news </w:t>
+      </w:r>
+      <w:proofErr w:type="gramStart"/>
+      <w:r>
+        <w:rPr>
+          <w:rFonts w:ascii="Calibri" w:eastAsiaTheme="minorHAnsi" w:hAnsi="Calibri" w:cs="Helvetica Neue"/>
+          <w:lang w:val="en-US" w:eastAsia="en-US"/>
+        </w:rPr>
+        <w:t>are</w:t>
+      </w:r>
+      <w:proofErr w:type="gramEnd"/>
+      <w:r>
+        <w:rPr>
+          <w:rFonts w:ascii="Calibri" w:eastAsiaTheme="minorHAnsi" w:hAnsi="Calibri" w:cs="Helvetica Neue"/>
+          <w:lang w:val="en-US" w:eastAsia="en-US"/>
+        </w:rPr>
+        <w:t xml:space="preserve"> retrieved;</w:t>
+      </w:r>
+    </w:p>
+    <w:p>
+      <w:pPr>
+        <w:pStyle w:val="Paragrafoelenco"/>
+        <w:numPr>
+          <w:ilvl w:val="0"/>
+          <w:numId w:val="9"/>
+        </w:numPr>
+        <w:rPr>
+          <w:rFonts w:ascii="Calibri" w:eastAsiaTheme="minorHAnsi" w:hAnsi="Calibri" w:cs="Helvetica Neue"/>
+          <w:lang w:val="en-US" w:eastAsia="en-US"/>
+        </w:rPr>
+      </w:pPr>
+      <w:r>
+        <w:rPr>
+          <w:rFonts w:ascii="Calibri" w:eastAsiaTheme="minorHAnsi" w:hAnsi="Calibri" w:cs="Helvetica Neue"/>
+          <w:lang w:val="en-US" w:eastAsia="en-US"/>
+        </w:rPr>
+        <w:t xml:space="preserve">We will then examine the way </w:t>
+      </w:r>
+      <w:proofErr w:type="spellStart"/>
+      <w:r>
+        <w:rPr>
+          <w:rFonts w:ascii="Calibri" w:eastAsiaTheme="minorHAnsi" w:hAnsi="Calibri" w:cs="Helvetica Neue"/>
+          <w:b/>
+          <w:bCs/>
+          <w:lang w:val="en-US" w:eastAsia="en-US"/>
+        </w:rPr>
+        <w:t>EmGiBot</w:t>
+      </w:r>
+      <w:proofErr w:type="spellEnd"/>
+      <w:r>
+        <w:rPr>
+          <w:rFonts w:ascii="Calibri" w:eastAsiaTheme="minorHAnsi" w:hAnsi="Calibri" w:cs="Helvetica Neue"/>
+          <w:lang w:val="en-US" w:eastAsia="en-US"/>
+        </w:rPr>
+        <w:t xml:space="preserve"> handles music requests and gesture recognition;</w:t>
+      </w:r>
+    </w:p>
+    <w:p>
+      <w:pPr>
+        <w:pStyle w:val="Paragrafoelenco"/>
+        <w:numPr>
+          <w:ilvl w:val="0"/>
+          <w:numId w:val="9"/>
+        </w:numPr>
+        <w:rPr>
+          <w:rFonts w:ascii="Calibri" w:eastAsiaTheme="minorHAnsi" w:hAnsi="Calibri" w:cs="Helvetica Neue"/>
+          <w:lang w:val="en-US" w:eastAsia="en-US"/>
+        </w:rPr>
+      </w:pPr>
+      <w:r>
+        <w:rPr>
+          <w:rFonts w:ascii="Calibri" w:eastAsiaTheme="minorHAnsi" w:hAnsi="Calibri" w:cs="Helvetica Neue"/>
+          <w:lang w:val="en-US" w:eastAsia="en-US"/>
+        </w:rPr>
+        <w:t>Lastly, we will discuss our conclusions.</w:t>
+      </w:r>
+    </w:p>
+    <w:p>
+      <w:pPr>
+        <w:rPr>
+          <w:rFonts w:ascii="Calibri" w:eastAsiaTheme="minorHAnsi" w:hAnsi="Calibri" w:cs="Helvetica Neue"/>
+          <w:lang w:val="en-US" w:eastAsia="en-US"/>
+        </w:rPr>
+      </w:pPr>
+    </w:p>
+    <w:p>
+      <w:pPr>
+        <w:rPr>
+          <w:rFonts w:ascii="Calibri" w:eastAsiaTheme="minorHAnsi" w:hAnsi="Calibri" w:cs="Helvetica Neue"/>
+          <w:vertAlign w:val="superscript"/>
+          <w:lang w:val="en-US" w:eastAsia="en-US"/>
+        </w:rPr>
+      </w:pPr>
+    </w:p>
+    <w:p>
+      <w:pPr>
+        <w:rPr>
+          <w:rFonts w:ascii="Calibri" w:eastAsiaTheme="minorHAnsi" w:hAnsi="Calibri" w:cs="Helvetica Neue"/>
+          <w:vertAlign w:val="superscript"/>
+          <w:lang w:val="en-US" w:eastAsia="en-US"/>
+        </w:rPr>
+      </w:pPr>
+    </w:p>
+    <w:p>
+      <w:pPr>
+        <w:rPr>
+          <w:rFonts w:ascii="Calibri" w:eastAsiaTheme="minorHAnsi" w:hAnsi="Calibri" w:cs="Helvetica Neue"/>
+          <w:vertAlign w:val="superscript"/>
+          <w:lang w:val="en-US" w:eastAsia="en-US"/>
+        </w:rPr>
+      </w:pPr>
+    </w:p>
+    <w:p>
+      <w:pPr>
+        <w:rPr>
+          <w:rFonts w:ascii="Calibri" w:eastAsiaTheme="minorHAnsi" w:hAnsi="Calibri" w:cs="Helvetica Neue"/>
+          <w:vertAlign w:val="superscript"/>
+          <w:lang w:val="en-US" w:eastAsia="en-US"/>
+        </w:rPr>
+      </w:pPr>
+    </w:p>
+    <w:p>
+      <w:pPr>
+        <w:rPr>
+          <w:rFonts w:ascii="Calibri" w:eastAsiaTheme="minorHAnsi" w:hAnsi="Calibri" w:cs="Helvetica Neue"/>
+          <w:vertAlign w:val="superscript"/>
+          <w:lang w:val="en-US" w:eastAsia="en-US"/>
+        </w:rPr>
+      </w:pPr>
+    </w:p>
+    <w:p>
+      <w:pPr>
+        <w:rPr>
+          <w:rFonts w:ascii="Calibri" w:eastAsiaTheme="minorHAnsi" w:hAnsi="Calibri" w:cs="Helvetica Neue"/>
+          <w:vertAlign w:val="superscript"/>
+          <w:lang w:val="en-US" w:eastAsia="en-US"/>
+        </w:rPr>
+      </w:pPr>
+    </w:p>
+    <w:p>
+      <w:pPr>
+        <w:rPr>
+          <w:rFonts w:ascii="Calibri" w:eastAsiaTheme="minorHAnsi" w:hAnsi="Calibri" w:cs="Helvetica Neue"/>
+          <w:vertAlign w:val="superscript"/>
+          <w:lang w:val="en-US" w:eastAsia="en-US"/>
+        </w:rPr>
+      </w:pPr>
+    </w:p>
+    <w:p>
+      <w:pPr>
+        <w:rPr>
+          <w:rFonts w:ascii="Calibri" w:eastAsiaTheme="minorHAnsi" w:hAnsi="Calibri" w:cs="Helvetica Neue"/>
+          <w:vertAlign w:val="superscript"/>
+          <w:lang w:val="en-US" w:eastAsia="en-US"/>
+        </w:rPr>
+      </w:pPr>
+    </w:p>
+    <w:p>
+      <w:pPr>
+        <w:rPr>
+          <w:rFonts w:ascii="Calibri" w:eastAsiaTheme="minorHAnsi" w:hAnsi="Calibri" w:cs="Helvetica Neue"/>
+          <w:vertAlign w:val="superscript"/>
+          <w:lang w:val="en-US" w:eastAsia="en-US"/>
+        </w:rPr>
+      </w:pPr>
+    </w:p>
+    <w:p>
+      <w:pPr>
+        <w:rPr>
+          <w:rFonts w:ascii="Calibri" w:eastAsiaTheme="minorHAnsi" w:hAnsi="Calibri" w:cs="Helvetica Neue"/>
+          <w:vertAlign w:val="superscript"/>
+          <w:lang w:val="en-US" w:eastAsia="en-US"/>
+        </w:rPr>
+      </w:pPr>
+    </w:p>
+    <w:p>
+      <w:pPr>
+        <w:rPr>
+          <w:rFonts w:ascii="Calibri" w:eastAsiaTheme="minorHAnsi" w:hAnsi="Calibri" w:cs="Helvetica Neue"/>
+          <w:vertAlign w:val="superscript"/>
+          <w:lang w:val="en-US" w:eastAsia="en-US"/>
+        </w:rPr>
+      </w:pPr>
+    </w:p>
+    <w:p>
+      <w:pPr>
+        <w:rPr>
+          <w:rFonts w:ascii="Calibri" w:eastAsiaTheme="minorHAnsi" w:hAnsi="Calibri" w:cs="Helvetica Neue"/>
+          <w:vertAlign w:val="superscript"/>
+          <w:lang w:val="en-US" w:eastAsia="en-US"/>
+        </w:rPr>
+      </w:pPr>
+    </w:p>
+    <w:p>
+      <w:pPr>
+        <w:rPr>
+          <w:rFonts w:ascii="Calibri" w:eastAsiaTheme="minorHAnsi" w:hAnsi="Calibri" w:cs="Helvetica Neue"/>
+          <w:vertAlign w:val="superscript"/>
+          <w:lang w:val="en-US" w:eastAsia="en-US"/>
+        </w:rPr>
+      </w:pPr>
+    </w:p>
+    <w:p>
+      <w:pPr>
+        <w:rPr>
+          <w:rFonts w:ascii="Calibri" w:eastAsiaTheme="minorHAnsi" w:hAnsi="Calibri" w:cs="Helvetica Neue"/>
+          <w:vertAlign w:val="superscript"/>
+          <w:lang w:val="en-US" w:eastAsia="en-US"/>
+        </w:rPr>
+      </w:pPr>
+    </w:p>
+    <w:p>
+      <w:pPr>
+        <w:rPr>
+          <w:rFonts w:ascii="Calibri" w:eastAsiaTheme="minorHAnsi" w:hAnsi="Calibri" w:cs="Helvetica Neue"/>
+          <w:vertAlign w:val="superscript"/>
+          <w:lang w:val="en-US" w:eastAsia="en-US"/>
+        </w:rPr>
+      </w:pPr>
+    </w:p>
+    <w:p>
+      <w:pPr>
+        <w:rPr>
+          <w:rFonts w:ascii="Calibri" w:eastAsiaTheme="minorHAnsi" w:hAnsi="Calibri" w:cs="Helvetica Neue"/>
+          <w:vertAlign w:val="superscript"/>
+          <w:lang w:val="en-US" w:eastAsia="en-US"/>
+        </w:rPr>
+      </w:pPr>
+    </w:p>
+    <w:p>
+      <w:pPr>
+        <w:rPr>
+          <w:rFonts w:ascii="Calibri" w:eastAsiaTheme="minorHAnsi" w:hAnsi="Calibri" w:cs="Helvetica Neue"/>
+          <w:vertAlign w:val="superscript"/>
+          <w:lang w:val="en-US" w:eastAsia="en-US"/>
+        </w:rPr>
+      </w:pPr>
+    </w:p>
+    <w:p>
+      <w:pPr>
+        <w:rPr>
+          <w:rFonts w:ascii="Calibri" w:eastAsiaTheme="minorHAnsi" w:hAnsi="Calibri" w:cs="Helvetica Neue"/>
+          <w:vertAlign w:val="superscript"/>
+          <w:lang w:val="en-US" w:eastAsia="en-US"/>
+        </w:rPr>
+      </w:pPr>
+    </w:p>
+    <w:p>
+      <w:pPr>
+        <w:rPr>
+          <w:rFonts w:ascii="Calibri" w:eastAsiaTheme="minorHAnsi" w:hAnsi="Calibri" w:cs="Helvetica Neue"/>
+          <w:vertAlign w:val="superscript"/>
+          <w:lang w:val="en-US" w:eastAsia="en-US"/>
+        </w:rPr>
+      </w:pPr>
+    </w:p>
+    <w:p>
+      <w:pPr>
+        <w:rPr>
+          <w:rFonts w:ascii="Calibri" w:eastAsiaTheme="minorHAnsi" w:hAnsi="Calibri" w:cs="Helvetica Neue"/>
+          <w:vertAlign w:val="superscript"/>
+          <w:lang w:val="en-US" w:eastAsia="en-US"/>
+        </w:rPr>
+      </w:pPr>
+    </w:p>
+    <w:p>
+      <w:pPr>
+        <w:rPr>
+          <w:rFonts w:ascii="Calibri" w:eastAsiaTheme="minorHAnsi" w:hAnsi="Calibri" w:cs="Helvetica Neue"/>
+          <w:vertAlign w:val="superscript"/>
+          <w:lang w:val="en-US" w:eastAsia="en-US"/>
+        </w:rPr>
+      </w:pPr>
+    </w:p>
+    <w:p>
+      <w:pPr>
+        <w:rPr>
+          <w:rFonts w:ascii="Calibri" w:eastAsiaTheme="minorHAnsi" w:hAnsi="Calibri" w:cs="Helvetica Neue"/>
+          <w:vertAlign w:val="superscript"/>
+          <w:lang w:val="en-US" w:eastAsia="en-US"/>
+        </w:rPr>
+      </w:pPr>
+    </w:p>
+    <w:p>
+      <w:pPr>
+        <w:rPr>
+          <w:rFonts w:ascii="Calibri" w:eastAsiaTheme="minorHAnsi" w:hAnsi="Calibri" w:cs="Helvetica Neue"/>
+          <w:vertAlign w:val="superscript"/>
+          <w:lang w:val="en-US" w:eastAsia="en-US"/>
+        </w:rPr>
+      </w:pPr>
+    </w:p>
+    <w:p>
+      <w:pPr>
+        <w:rPr>
+          <w:rFonts w:ascii="Calibri" w:eastAsiaTheme="minorHAnsi" w:hAnsi="Calibri" w:cs="Helvetica Neue"/>
+          <w:vertAlign w:val="superscript"/>
+          <w:lang w:val="en-US" w:eastAsia="en-US"/>
+        </w:rPr>
+      </w:pPr>
+    </w:p>
+    <w:p>
+      <w:pPr>
+        <w:rPr>
+          <w:rFonts w:ascii="Calibri" w:eastAsiaTheme="minorHAnsi" w:hAnsi="Calibri" w:cs="Helvetica Neue"/>
+          <w:vertAlign w:val="superscript"/>
+          <w:lang w:val="en-US" w:eastAsia="en-US"/>
+        </w:rPr>
+      </w:pPr>
+    </w:p>
+    <w:p>
+      <w:pPr>
+        <w:rPr>
+          <w:rFonts w:ascii="Calibri" w:eastAsiaTheme="minorHAnsi" w:hAnsi="Calibri" w:cs="Helvetica Neue"/>
+          <w:vertAlign w:val="superscript"/>
+          <w:lang w:val="en-US" w:eastAsia="en-US"/>
+        </w:rPr>
+      </w:pPr>
+    </w:p>
+    <w:p>
+      <w:pPr>
+        <w:rPr>
+          <w:rFonts w:ascii="Calibri" w:eastAsiaTheme="minorHAnsi" w:hAnsi="Calibri" w:cs="Helvetica Neue"/>
+          <w:vertAlign w:val="superscript"/>
+          <w:lang w:val="en-US" w:eastAsia="en-US"/>
+        </w:rPr>
+      </w:pPr>
+    </w:p>
+    <w:p>
+      <w:pPr>
+        <w:rPr>
+          <w:rFonts w:ascii="Calibri" w:eastAsiaTheme="minorHAnsi" w:hAnsi="Calibri" w:cs="Helvetica Neue"/>
+          <w:vertAlign w:val="superscript"/>
+          <w:lang w:val="en-US" w:eastAsia="en-US"/>
+        </w:rPr>
+      </w:pPr>
+    </w:p>
+    <w:p>
+      <w:pPr>
+        <w:rPr>
+          <w:rFonts w:ascii="Calibri" w:eastAsiaTheme="minorHAnsi" w:hAnsi="Calibri" w:cs="Helvetica Neue"/>
+          <w:vertAlign w:val="superscript"/>
+          <w:lang w:val="en-US" w:eastAsia="en-US"/>
+        </w:rPr>
+      </w:pPr>
+    </w:p>
+    <w:p>
+      <w:pPr>
+        <w:rPr>
+          <w:rFonts w:ascii="Calibri" w:eastAsiaTheme="minorHAnsi" w:hAnsi="Calibri" w:cs="Helvetica Neue"/>
+          <w:vertAlign w:val="superscript"/>
+          <w:lang w:val="en-US" w:eastAsia="en-US"/>
+        </w:rPr>
+      </w:pPr>
+    </w:p>
+    <w:p>
+      <w:pPr>
+        <w:rPr>
+          <w:rFonts w:ascii="Calibri" w:eastAsiaTheme="minorHAnsi" w:hAnsi="Calibri" w:cs="Helvetica Neue"/>
+          <w:vertAlign w:val="superscript"/>
+          <w:lang w:val="en-US" w:eastAsia="en-US"/>
+        </w:rPr>
+      </w:pPr>
+    </w:p>
+    <w:p>
+      <w:pPr>
+        <w:rPr>
+          <w:rFonts w:ascii="Calibri" w:eastAsiaTheme="minorHAnsi" w:hAnsi="Calibri" w:cs="Helvetica Neue"/>
+          <w:vertAlign w:val="superscript"/>
+          <w:lang w:val="en-US" w:eastAsia="en-US"/>
+        </w:rPr>
+      </w:pPr>
+    </w:p>
+    <w:p>
+      <w:pPr>
+        <w:rPr>
+          <w:rFonts w:ascii="Calibri" w:eastAsiaTheme="minorHAnsi" w:hAnsi="Calibri" w:cs="Helvetica Neue"/>
+          <w:vertAlign w:val="superscript"/>
+          <w:lang w:val="en-US" w:eastAsia="en-US"/>
+        </w:rPr>
+      </w:pPr>
+    </w:p>
+    <w:p>
+      <w:pPr>
+        <w:rPr>
+          <w:rFonts w:ascii="Calibri" w:eastAsiaTheme="minorHAnsi" w:hAnsi="Calibri" w:cs="Helvetica Neue"/>
+          <w:vertAlign w:val="superscript"/>
+          <w:lang w:val="en-US" w:eastAsia="en-US"/>
+        </w:rPr>
+      </w:pPr>
+    </w:p>
+    <w:p>
+      <w:pPr>
+        <w:pStyle w:val="Titolo1"/>
+        <w:keepNext w:val="0"/>
+        <w:keepLines w:val="0"/>
+        <w:numPr>
+          <w:ilvl w:val="0"/>
+          <w:numId w:val="1"/>
+        </w:numPr>
+        <w:pBdr>
+          <w:top w:val="single" w:sz="24" w:space="0" w:color="4472C4" w:themeColor="accent1"/>
+          <w:left w:val="single" w:sz="24" w:space="0" w:color="4472C4" w:themeColor="accent1"/>
+          <w:bottom w:val="single" w:sz="24" w:space="0" w:color="4472C4" w:themeColor="accent1"/>
+          <w:right w:val="single" w:sz="24" w:space="0" w:color="4472C4" w:themeColor="accent1"/>
+        </w:pBdr>
+        <w:shd w:val="clear" w:color="auto" w:fill="4472C4" w:themeFill="accent1"/>
+        <w:spacing w:before="480" w:after="240" w:line="276" w:lineRule="auto"/>
+        <w:jc w:val="both"/>
+        <w:rPr>
+          <w:rFonts w:ascii="Calibri" w:eastAsia="Calibri" w:hAnsi="Calibri" w:cs="Calibri"/>
+          <w:color w:val="000000" w:themeColor="text1"/>
+          <w:lang w:val="en-US"/>
+        </w:rPr>
+      </w:pPr>
+      <w:r>
+        <w:rPr>
+          <w:rFonts w:ascii="Calibri" w:eastAsia="Calibri" w:hAnsi="Calibri" w:cs="Calibri"/>
+          <w:color w:val="000000" w:themeColor="text1"/>
+          <w:lang w:val="en-US"/>
+        </w:rPr>
+        <w:lastRenderedPageBreak/>
+        <w:t>Level One – Speech Interaction &amp; Recognition</w:t>
+      </w:r>
+    </w:p>
+    <w:p>
+      <w:pPr>
+        <w:rPr>
+          <w:rFonts w:ascii="Calibri" w:eastAsiaTheme="minorHAnsi" w:hAnsi="Calibri" w:cs="Helvetica Neue"/>
+          <w:vertAlign w:val="superscript"/>
+          <w:lang w:val="en-US" w:eastAsia="en-US"/>
+        </w:rPr>
+      </w:pPr>
+    </w:p>
+    <w:p>
+      <w:pPr>
+        <w:rPr>
+          <w:rFonts w:ascii="Calibri" w:eastAsiaTheme="minorHAnsi" w:hAnsi="Calibri" w:cs="Helvetica Neue"/>
+          <w:vertAlign w:val="superscript"/>
+          <w:lang w:val="en-US" w:eastAsia="en-US"/>
+        </w:rPr>
+      </w:pPr>
+      <w:r>
+        <w:rPr>
+          <w:rFonts w:ascii="Calibri" w:eastAsiaTheme="minorHAnsi" w:hAnsi="Calibri" w:cs="Helvetica Neue"/>
+          <w:noProof/>
+          <w:vertAlign w:val="superscript"/>
+          <w:lang w:val="en-US" w:eastAsia="en-US"/>
+        </w:rPr>
+        <w:drawing>
+          <wp:inline distT="0" distB="0" distL="0" distR="0">
+            <wp:extent cx="6116320" cy="3586480"/>
+            <wp:effectExtent l="0" t="0" r="5080" b="0"/>
+            <wp:docPr id="7" name="Immagine 7" descr="Immagine che contiene screenshot&#10;&#10;Descrizione generata automaticamente"/>
+            <wp:cNvGraphicFramePr>
+              <a:graphicFrameLocks xmlns:a="http://schemas.openxmlformats.org/drawingml/2006/main" noChangeAspect="1"/>
+            </wp:cNvGraphicFramePr>
+            <a:graphic xmlns:a="http://schemas.openxmlformats.org/drawingml/2006/main">
+              <a:graphicData uri="http://schemas.openxmlformats.org/drawingml/2006/picture">
+                <pic:pic xmlns:pic="http://schemas.openxmlformats.org/drawingml/2006/picture">
+                  <pic:nvPicPr>
+                    <pic:cNvPr id="7" name="Speech Rec _ NLU.png"/>
+                    <pic:cNvPicPr/>
+                  </pic:nvPicPr>
+                  <pic:blipFill>
+                    <a:blip r:embed="rId13">
+                      <a:extLst>
+                        <a:ext uri="{28A0092B-C50C-407E-A947-70E740481C1C}">
+                          <a14:useLocalDpi xmlns:a14="http://schemas.microsoft.com/office/drawing/2010/main" val="0"/>
+                        </a:ext>
+                      </a:extLst>
+                    </a:blip>
+                    <a:stretch>
+                      <a:fillRect/>
+                    </a:stretch>
+                  </pic:blipFill>
+                  <pic:spPr>
+                    <a:xfrm>
+                      <a:off x="0" y="0"/>
+                      <a:ext cx="6116320" cy="3586480"/>
+                    </a:xfrm>
+                    <a:prstGeom prst="rect">
+                      <a:avLst/>
+                    </a:prstGeom>
+                  </pic:spPr>
+                </pic:pic>
+              </a:graphicData>
+            </a:graphic>
+          </wp:inline>
+        </w:drawing>
+      </w:r>
+    </w:p>
+    <w:p>
+      <w:pPr>
+        <w:rPr>
+          <w:rFonts w:ascii="Calibri" w:eastAsiaTheme="minorHAnsi" w:hAnsi="Calibri" w:cs="Helvetica Neue"/>
+          <w:vertAlign w:val="superscript"/>
+          <w:lang w:val="en-US" w:eastAsia="en-US"/>
+        </w:rPr>
+      </w:pPr>
+    </w:p>
+    <w:p>
+      <w:pPr>
+        <w:rPr>
+          <w:rFonts w:ascii="Calibri" w:eastAsiaTheme="minorHAnsi" w:hAnsi="Calibri" w:cs="Helvetica Neue"/>
+          <w:vertAlign w:val="superscript"/>
+          <w:lang w:val="en-US" w:eastAsia="en-US"/>
+        </w:rPr>
+      </w:pPr>
+    </w:p>
+    <w:p>
+      <w:pPr>
+        <w:rPr>
+          <w:rFonts w:ascii="Calibri" w:eastAsiaTheme="minorHAnsi" w:hAnsi="Calibri" w:cs="Helvetica Neue"/>
+          <w:vertAlign w:val="superscript"/>
+          <w:lang w:val="en-US" w:eastAsia="en-US"/>
+        </w:rPr>
+      </w:pPr>
+    </w:p>
+    <w:p>
+      <w:pPr>
+        <w:rPr>
+          <w:rFonts w:ascii="Calibri" w:eastAsiaTheme="minorHAnsi" w:hAnsi="Calibri" w:cs="Helvetica Neue"/>
+          <w:vertAlign w:val="superscript"/>
+          <w:lang w:val="en-US" w:eastAsia="en-US"/>
+        </w:rPr>
+      </w:pPr>
+    </w:p>
+    <w:p>
+      <w:pPr>
+        <w:rPr>
+          <w:rFonts w:ascii="Calibri" w:eastAsiaTheme="minorHAnsi" w:hAnsi="Calibri" w:cs="Helvetica Neue"/>
+          <w:vertAlign w:val="superscript"/>
+          <w:lang w:val="en-US" w:eastAsia="en-US"/>
+        </w:rPr>
+      </w:pPr>
+    </w:p>
+    <w:p>
+      <w:pPr>
+        <w:rPr>
+          <w:rFonts w:ascii="Calibri" w:eastAsiaTheme="minorHAnsi" w:hAnsi="Calibri" w:cs="Helvetica Neue"/>
+          <w:vertAlign w:val="superscript"/>
+          <w:lang w:val="en-US" w:eastAsia="en-US"/>
+        </w:rPr>
+      </w:pPr>
+    </w:p>
+    <w:p>
+      <w:pPr>
+        <w:rPr>
+          <w:rFonts w:ascii="Calibri" w:eastAsiaTheme="minorHAnsi" w:hAnsi="Calibri" w:cs="Helvetica Neue"/>
+          <w:vertAlign w:val="superscript"/>
+          <w:lang w:val="en-US" w:eastAsia="en-US"/>
+        </w:rPr>
+      </w:pPr>
+    </w:p>
+    <w:p>
+      <w:pPr>
+        <w:rPr>
+          <w:rFonts w:ascii="Calibri" w:eastAsiaTheme="minorHAnsi" w:hAnsi="Calibri" w:cs="Helvetica Neue"/>
+          <w:vertAlign w:val="superscript"/>
+          <w:lang w:val="en-US" w:eastAsia="en-US"/>
+        </w:rPr>
+      </w:pPr>
+    </w:p>
+    <w:p>
+      <w:pPr>
+        <w:rPr>
+          <w:rFonts w:ascii="Calibri" w:eastAsiaTheme="minorHAnsi" w:hAnsi="Calibri" w:cs="Helvetica Neue"/>
+          <w:vertAlign w:val="superscript"/>
+          <w:lang w:val="en-US" w:eastAsia="en-US"/>
+        </w:rPr>
+      </w:pPr>
+    </w:p>
+    <w:p>
+      <w:pPr>
+        <w:rPr>
+          <w:rFonts w:ascii="Calibri" w:eastAsiaTheme="minorHAnsi" w:hAnsi="Calibri" w:cs="Helvetica Neue"/>
+          <w:vertAlign w:val="superscript"/>
+          <w:lang w:val="en-US" w:eastAsia="en-US"/>
+        </w:rPr>
+      </w:pPr>
+    </w:p>
+    <w:p>
+      <w:pPr>
+        <w:rPr>
+          <w:rFonts w:ascii="Calibri" w:eastAsiaTheme="minorHAnsi" w:hAnsi="Calibri" w:cs="Helvetica Neue"/>
+          <w:vertAlign w:val="superscript"/>
+          <w:lang w:val="en-US" w:eastAsia="en-US"/>
+        </w:rPr>
+      </w:pPr>
+    </w:p>
+    <w:p>
+      <w:pPr>
+        <w:rPr>
+          <w:rFonts w:ascii="Calibri" w:eastAsiaTheme="minorHAnsi" w:hAnsi="Calibri" w:cs="Helvetica Neue"/>
+          <w:vertAlign w:val="superscript"/>
+          <w:lang w:val="en-US" w:eastAsia="en-US"/>
+        </w:rPr>
+      </w:pPr>
+    </w:p>
+    <w:p>
+      <w:pPr>
+        <w:rPr>
+          <w:rFonts w:ascii="Calibri" w:eastAsiaTheme="minorHAnsi" w:hAnsi="Calibri" w:cs="Helvetica Neue"/>
+          <w:vertAlign w:val="superscript"/>
+          <w:lang w:val="en-US" w:eastAsia="en-US"/>
+        </w:rPr>
+      </w:pPr>
+    </w:p>
+    <w:p>
+      <w:pPr>
+        <w:rPr>
+          <w:rFonts w:ascii="Calibri" w:eastAsiaTheme="minorHAnsi" w:hAnsi="Calibri" w:cs="Helvetica Neue"/>
+          <w:vertAlign w:val="superscript"/>
+          <w:lang w:val="en-US" w:eastAsia="en-US"/>
+        </w:rPr>
+      </w:pPr>
+    </w:p>
+    <w:p>
+      <w:pPr>
+        <w:rPr>
+          <w:rFonts w:ascii="Calibri" w:eastAsiaTheme="minorHAnsi" w:hAnsi="Calibri" w:cs="Helvetica Neue"/>
+          <w:vertAlign w:val="superscript"/>
+          <w:lang w:val="en-US" w:eastAsia="en-US"/>
+        </w:rPr>
+      </w:pPr>
+    </w:p>
+    <w:p>
+      <w:pPr>
+        <w:rPr>
+          <w:rFonts w:ascii="Calibri" w:eastAsiaTheme="minorHAnsi" w:hAnsi="Calibri" w:cs="Helvetica Neue"/>
+          <w:vertAlign w:val="superscript"/>
+          <w:lang w:val="en-US" w:eastAsia="en-US"/>
+        </w:rPr>
+      </w:pPr>
+    </w:p>
+    <w:p>
+      <w:pPr>
+        <w:rPr>
+          <w:rFonts w:ascii="Calibri" w:eastAsiaTheme="minorHAnsi" w:hAnsi="Calibri" w:cs="Helvetica Neue"/>
+          <w:vertAlign w:val="superscript"/>
+          <w:lang w:val="en-US" w:eastAsia="en-US"/>
+        </w:rPr>
+      </w:pPr>
+    </w:p>
+    <w:p>
+      <w:pPr>
+        <w:rPr>
+          <w:rFonts w:ascii="Calibri" w:eastAsiaTheme="minorHAnsi" w:hAnsi="Calibri" w:cs="Helvetica Neue"/>
+          <w:vertAlign w:val="superscript"/>
+          <w:lang w:val="en-US" w:eastAsia="en-US"/>
+        </w:rPr>
+      </w:pPr>
+    </w:p>
+    <w:p>
+      <w:pPr>
+        <w:rPr>
+          <w:rFonts w:ascii="Calibri" w:eastAsiaTheme="minorHAnsi" w:hAnsi="Calibri" w:cs="Helvetica Neue"/>
+          <w:vertAlign w:val="superscript"/>
+          <w:lang w:val="en-US" w:eastAsia="en-US"/>
+        </w:rPr>
+      </w:pPr>
+    </w:p>
+    <w:p>
+      <w:pPr>
+        <w:rPr>
+          <w:rFonts w:ascii="Calibri" w:eastAsiaTheme="minorHAnsi" w:hAnsi="Calibri" w:cs="Helvetica Neue"/>
+          <w:vertAlign w:val="superscript"/>
+          <w:lang w:val="en-US" w:eastAsia="en-US"/>
+        </w:rPr>
+      </w:pPr>
+    </w:p>
+    <w:p>
+      <w:pPr>
+        <w:rPr>
+          <w:rFonts w:ascii="Calibri" w:eastAsiaTheme="minorHAnsi" w:hAnsi="Calibri" w:cs="Helvetica Neue"/>
+          <w:vertAlign w:val="superscript"/>
+          <w:lang w:val="en-US" w:eastAsia="en-US"/>
+        </w:rPr>
+      </w:pPr>
+    </w:p>
+    <w:p>
+      <w:pPr>
+        <w:rPr>
+          <w:rFonts w:ascii="Calibri" w:eastAsiaTheme="minorHAnsi" w:hAnsi="Calibri" w:cs="Helvetica Neue"/>
+          <w:vertAlign w:val="superscript"/>
+          <w:lang w:val="en-US" w:eastAsia="en-US"/>
+        </w:rPr>
+      </w:pPr>
+    </w:p>
+    <w:p>
+      <w:pPr>
+        <w:rPr>
+          <w:rFonts w:ascii="Calibri" w:eastAsiaTheme="minorHAnsi" w:hAnsi="Calibri" w:cs="Helvetica Neue"/>
+          <w:vertAlign w:val="superscript"/>
+          <w:lang w:val="en-US" w:eastAsia="en-US"/>
+        </w:rPr>
+      </w:pPr>
+    </w:p>
+    <w:p>
+      <w:pPr>
+        <w:rPr>
+          <w:rFonts w:ascii="Calibri" w:eastAsiaTheme="minorHAnsi" w:hAnsi="Calibri" w:cs="Helvetica Neue"/>
+          <w:vertAlign w:val="superscript"/>
+          <w:lang w:val="en-US" w:eastAsia="en-US"/>
+        </w:rPr>
+      </w:pPr>
+    </w:p>
+    <w:p>
+      <w:pPr>
+        <w:rPr>
+          <w:rFonts w:ascii="Calibri" w:eastAsiaTheme="minorHAnsi" w:hAnsi="Calibri" w:cs="Helvetica Neue"/>
+          <w:lang w:val="en-US" w:eastAsia="en-US"/>
+        </w:rPr>
+      </w:pPr>
+    </w:p>
+    <w:p>
+      <w:pPr>
+        <w:pStyle w:val="Titolo1"/>
+        <w:keepNext w:val="0"/>
+        <w:keepLines w:val="0"/>
+        <w:numPr>
+          <w:ilvl w:val="0"/>
+          <w:numId w:val="1"/>
+        </w:numPr>
+        <w:pBdr>
+          <w:top w:val="single" w:sz="24" w:space="0" w:color="4472C4" w:themeColor="accent1"/>
+          <w:left w:val="single" w:sz="24" w:space="0" w:color="4472C4" w:themeColor="accent1"/>
+          <w:bottom w:val="single" w:sz="24" w:space="0" w:color="4472C4" w:themeColor="accent1"/>
+          <w:right w:val="single" w:sz="24" w:space="0" w:color="4472C4" w:themeColor="accent1"/>
+        </w:pBdr>
+        <w:shd w:val="clear" w:color="auto" w:fill="4472C4" w:themeFill="accent1"/>
+        <w:spacing w:before="480" w:after="240" w:line="276" w:lineRule="auto"/>
+        <w:jc w:val="both"/>
+        <w:rPr>
+          <w:rFonts w:ascii="Calibri" w:eastAsia="Calibri" w:hAnsi="Calibri" w:cs="Calibri"/>
+          <w:color w:val="000000" w:themeColor="text1"/>
+          <w:lang w:val="en-US"/>
+        </w:rPr>
+      </w:pPr>
+      <w:r>
+        <w:rPr>
+          <w:rFonts w:ascii="Calibri" w:eastAsia="Calibri" w:hAnsi="Calibri" w:cs="Calibri"/>
+          <w:color w:val="000000" w:themeColor="text1"/>
+          <w:lang w:val="en-US"/>
+        </w:rPr>
+        <w:lastRenderedPageBreak/>
+        <w:t xml:space="preserve">Level </w:t>
+      </w:r>
+      <w:r>
+        <w:rPr>
+          <w:rFonts w:ascii="Calibri" w:eastAsia="Calibri" w:hAnsi="Calibri" w:cs="Calibri"/>
+          <w:color w:val="000000" w:themeColor="text1"/>
+          <w:lang w:val="en-US"/>
+        </w:rPr>
+        <w:t>Two</w:t>
+      </w:r>
+      <w:r>
+        <w:rPr>
+          <w:rFonts w:ascii="Calibri" w:eastAsia="Calibri" w:hAnsi="Calibri" w:cs="Calibri"/>
+          <w:color w:val="000000" w:themeColor="text1"/>
+          <w:lang w:val="en-US"/>
+        </w:rPr>
+        <w:t xml:space="preserve"> – </w:t>
+      </w:r>
+      <w:r>
+        <w:rPr>
+          <w:rFonts w:ascii="Calibri" w:eastAsia="Calibri" w:hAnsi="Calibri" w:cs="Calibri"/>
+          <w:color w:val="000000" w:themeColor="text1"/>
+          <w:lang w:val="en-US"/>
+        </w:rPr>
+        <w:t>Help</w:t>
+      </w:r>
+    </w:p>
+    <w:p>
+      <w:pPr>
+        <w:rPr>
+          <w:rFonts w:ascii="Calibri" w:eastAsiaTheme="minorHAnsi" w:hAnsi="Calibri" w:cs="Helvetica Neue"/>
+          <w:lang w:val="en-US" w:eastAsia="en-US"/>
+        </w:rPr>
+      </w:pPr>
+      <w:r>
+        <w:rPr>
+          <w:rFonts w:ascii="Calibri" w:eastAsiaTheme="minorHAnsi" w:hAnsi="Calibri" w:cs="Helvetica Neue"/>
+          <w:noProof/>
+          <w:lang w:val="en-US" w:eastAsia="en-US"/>
+        </w:rPr>
+        <w:drawing>
+          <wp:inline distT="0" distB="0" distL="0" distR="0">
+            <wp:extent cx="6116320" cy="2881630"/>
+            <wp:effectExtent l="0" t="0" r="5080" b="1270"/>
+            <wp:docPr id="8" name="Immagine 8" descr="Immagine che contiene testo, mappa&#10;&#10;Descrizione generata automaticamente"/>
+            <wp:cNvGraphicFramePr>
+              <a:graphicFrameLocks xmlns:a="http://schemas.openxmlformats.org/drawingml/2006/main" noChangeAspect="1"/>
+            </wp:cNvGraphicFramePr>
+            <a:graphic xmlns:a="http://schemas.openxmlformats.org/drawingml/2006/main">
+              <a:graphicData uri="http://schemas.openxmlformats.org/drawingml/2006/picture">
+                <pic:pic xmlns:pic="http://schemas.openxmlformats.org/drawingml/2006/picture">
+                  <pic:nvPicPr>
+                    <pic:cNvPr id="8" name="Help task.png"/>
+                    <pic:cNvPicPr/>
+                  </pic:nvPicPr>
+                  <pic:blipFill>
+                    <a:blip r:embed="rId14">
+                      <a:extLst>
+                        <a:ext uri="{28A0092B-C50C-407E-A947-70E740481C1C}">
+                          <a14:useLocalDpi xmlns:a14="http://schemas.microsoft.com/office/drawing/2010/main" val="0"/>
+                        </a:ext>
+                      </a:extLst>
+                    </a:blip>
+                    <a:stretch>
+                      <a:fillRect/>
+                    </a:stretch>
+                  </pic:blipFill>
+                  <pic:spPr>
+                    <a:xfrm>
+                      <a:off x="0" y="0"/>
+                      <a:ext cx="6116320" cy="2881630"/>
+                    </a:xfrm>
+                    <a:prstGeom prst="rect">
+                      <a:avLst/>
+                    </a:prstGeom>
+                  </pic:spPr>
+                </pic:pic>
+              </a:graphicData>
+            </a:graphic>
+          </wp:inline>
+        </w:drawing>
+      </w:r>
+    </w:p>
+    <w:p>
+      <w:pPr>
+        <w:rPr>
+          <w:rFonts w:ascii="Calibri" w:eastAsiaTheme="minorHAnsi" w:hAnsi="Calibri" w:cs="Helvetica Neue"/>
+          <w:lang w:val="en-US" w:eastAsia="en-US"/>
+        </w:rPr>
+      </w:pPr>
+    </w:p>
+    <w:p>
+      <w:pPr>
+        <w:rPr>
+          <w:rFonts w:ascii="Calibri" w:eastAsiaTheme="minorHAnsi" w:hAnsi="Calibri" w:cs="Helvetica Neue"/>
+          <w:vertAlign w:val="superscript"/>
+          <w:lang w:val="en-US" w:eastAsia="en-US"/>
+        </w:rPr>
+      </w:pPr>
+    </w:p>
+    <w:p>
+      <w:pPr>
+        <w:rPr>
+          <w:rFonts w:ascii="Calibri" w:eastAsiaTheme="minorHAnsi" w:hAnsi="Calibri" w:cs="Helvetica Neue"/>
+          <w:vertAlign w:val="superscript"/>
+          <w:lang w:val="en-US" w:eastAsia="en-US"/>
+        </w:rPr>
+      </w:pPr>
+    </w:p>
+    <w:p>
+      <w:pPr>
+        <w:rPr>
+          <w:rFonts w:ascii="Calibri" w:eastAsiaTheme="minorHAnsi" w:hAnsi="Calibri" w:cs="Helvetica Neue"/>
+          <w:vertAlign w:val="superscript"/>
+          <w:lang w:val="en-US" w:eastAsia="en-US"/>
+        </w:rPr>
+      </w:pPr>
+    </w:p>
+    <w:p>
+      <w:pPr>
+        <w:rPr>
+          <w:rFonts w:ascii="Calibri" w:eastAsiaTheme="minorHAnsi" w:hAnsi="Calibri" w:cs="Helvetica Neue"/>
+          <w:vertAlign w:val="superscript"/>
+          <w:lang w:val="en-US" w:eastAsia="en-US"/>
+        </w:rPr>
+      </w:pPr>
+    </w:p>
+    <w:p>
+      <w:pPr>
+        <w:rPr>
+          <w:rFonts w:ascii="Calibri" w:eastAsiaTheme="minorHAnsi" w:hAnsi="Calibri" w:cs="Helvetica Neue"/>
+          <w:vertAlign w:val="superscript"/>
+          <w:lang w:val="en-US" w:eastAsia="en-US"/>
+        </w:rPr>
+      </w:pPr>
+    </w:p>
+    <w:p>
+      <w:pPr>
+        <w:rPr>
+          <w:rFonts w:ascii="Calibri" w:eastAsiaTheme="minorHAnsi" w:hAnsi="Calibri" w:cs="Helvetica Neue"/>
+          <w:vertAlign w:val="superscript"/>
+          <w:lang w:val="en-US" w:eastAsia="en-US"/>
+        </w:rPr>
+      </w:pPr>
+    </w:p>
+    <w:p>
+      <w:pPr>
+        <w:rPr>
+          <w:rFonts w:ascii="Calibri" w:eastAsiaTheme="minorHAnsi" w:hAnsi="Calibri" w:cs="Helvetica Neue"/>
+          <w:vertAlign w:val="superscript"/>
+          <w:lang w:val="en-US" w:eastAsia="en-US"/>
+        </w:rPr>
+      </w:pPr>
+    </w:p>
+    <w:p>
+      <w:pPr>
+        <w:rPr>
+          <w:rFonts w:ascii="Calibri" w:eastAsiaTheme="minorHAnsi" w:hAnsi="Calibri" w:cs="Helvetica Neue"/>
+          <w:vertAlign w:val="superscript"/>
+          <w:lang w:val="en-US" w:eastAsia="en-US"/>
+        </w:rPr>
+      </w:pPr>
+    </w:p>
+    <w:p>
+      <w:pPr>
+        <w:rPr>
+          <w:rFonts w:ascii="Calibri" w:eastAsiaTheme="minorHAnsi" w:hAnsi="Calibri" w:cs="Helvetica Neue"/>
+          <w:vertAlign w:val="superscript"/>
+          <w:lang w:val="en-US" w:eastAsia="en-US"/>
+        </w:rPr>
+      </w:pPr>
+    </w:p>
+    <w:p>
+      <w:pPr>
+        <w:rPr>
+          <w:rFonts w:ascii="Calibri" w:eastAsiaTheme="minorHAnsi" w:hAnsi="Calibri" w:cs="Helvetica Neue"/>
+          <w:vertAlign w:val="superscript"/>
+          <w:lang w:val="en-US" w:eastAsia="en-US"/>
+        </w:rPr>
+      </w:pPr>
+    </w:p>
+    <w:p>
+      <w:pPr>
+        <w:rPr>
+          <w:rFonts w:ascii="Calibri" w:eastAsiaTheme="minorHAnsi" w:hAnsi="Calibri" w:cs="Helvetica Neue"/>
+          <w:vertAlign w:val="superscript"/>
+          <w:lang w:val="en-US" w:eastAsia="en-US"/>
+        </w:rPr>
+      </w:pPr>
+    </w:p>
+    <w:p>
+      <w:pPr>
+        <w:rPr>
+          <w:rFonts w:ascii="Calibri" w:eastAsiaTheme="minorHAnsi" w:hAnsi="Calibri" w:cs="Helvetica Neue"/>
+          <w:vertAlign w:val="superscript"/>
+          <w:lang w:val="en-US" w:eastAsia="en-US"/>
+        </w:rPr>
+      </w:pPr>
+    </w:p>
+    <w:p>
+      <w:pPr>
+        <w:rPr>
+          <w:rFonts w:ascii="Calibri" w:eastAsiaTheme="minorHAnsi" w:hAnsi="Calibri" w:cs="Helvetica Neue"/>
+          <w:vertAlign w:val="superscript"/>
+          <w:lang w:val="en-US" w:eastAsia="en-US"/>
+        </w:rPr>
+      </w:pPr>
+    </w:p>
+    <w:p>
+      <w:pPr>
+        <w:rPr>
+          <w:rFonts w:ascii="Calibri" w:eastAsiaTheme="minorHAnsi" w:hAnsi="Calibri" w:cs="Helvetica Neue"/>
+          <w:vertAlign w:val="superscript"/>
+          <w:lang w:val="en-US" w:eastAsia="en-US"/>
+        </w:rPr>
+      </w:pPr>
+    </w:p>
+    <w:p>
+      <w:pPr>
+        <w:rPr>
+          <w:rFonts w:ascii="Calibri" w:eastAsiaTheme="minorHAnsi" w:hAnsi="Calibri" w:cs="Helvetica Neue"/>
+          <w:vertAlign w:val="superscript"/>
+          <w:lang w:val="en-US" w:eastAsia="en-US"/>
+        </w:rPr>
+      </w:pPr>
+    </w:p>
+    <w:p>
+      <w:pPr>
+        <w:rPr>
+          <w:rFonts w:ascii="Calibri" w:eastAsiaTheme="minorHAnsi" w:hAnsi="Calibri" w:cs="Helvetica Neue"/>
+          <w:vertAlign w:val="superscript"/>
+          <w:lang w:val="en-US" w:eastAsia="en-US"/>
+        </w:rPr>
+      </w:pPr>
+    </w:p>
+    <w:p>
+      <w:pPr>
+        <w:rPr>
+          <w:rFonts w:ascii="Calibri" w:eastAsiaTheme="minorHAnsi" w:hAnsi="Calibri" w:cs="Helvetica Neue"/>
+          <w:vertAlign w:val="superscript"/>
+          <w:lang w:val="en-US" w:eastAsia="en-US"/>
+        </w:rPr>
+      </w:pPr>
+    </w:p>
+    <w:p>
+      <w:pPr>
+        <w:rPr>
+          <w:rFonts w:ascii="Calibri" w:eastAsiaTheme="minorHAnsi" w:hAnsi="Calibri" w:cs="Helvetica Neue"/>
+          <w:vertAlign w:val="superscript"/>
+          <w:lang w:val="en-US" w:eastAsia="en-US"/>
+        </w:rPr>
+      </w:pPr>
+    </w:p>
+    <w:p>
+      <w:pPr>
+        <w:rPr>
+          <w:rFonts w:ascii="Calibri" w:eastAsiaTheme="minorHAnsi" w:hAnsi="Calibri" w:cs="Helvetica Neue"/>
+          <w:vertAlign w:val="superscript"/>
+          <w:lang w:val="en-US" w:eastAsia="en-US"/>
+        </w:rPr>
+      </w:pPr>
+    </w:p>
+    <w:p>
+      <w:pPr>
+        <w:rPr>
+          <w:rFonts w:ascii="Calibri" w:eastAsiaTheme="minorHAnsi" w:hAnsi="Calibri" w:cs="Helvetica Neue"/>
+          <w:vertAlign w:val="superscript"/>
+          <w:lang w:val="en-US" w:eastAsia="en-US"/>
+        </w:rPr>
+      </w:pPr>
+    </w:p>
+    <w:p>
+      <w:pPr>
+        <w:rPr>
+          <w:rFonts w:ascii="Calibri" w:eastAsiaTheme="minorHAnsi" w:hAnsi="Calibri" w:cs="Helvetica Neue"/>
+          <w:vertAlign w:val="superscript"/>
+          <w:lang w:val="en-US" w:eastAsia="en-US"/>
+        </w:rPr>
+      </w:pPr>
+    </w:p>
+    <w:p>
+      <w:pPr>
+        <w:rPr>
+          <w:rFonts w:ascii="Calibri" w:eastAsiaTheme="minorHAnsi" w:hAnsi="Calibri" w:cs="Helvetica Neue"/>
+          <w:vertAlign w:val="superscript"/>
+          <w:lang w:val="en-US" w:eastAsia="en-US"/>
+        </w:rPr>
+      </w:pPr>
+    </w:p>
+    <w:p>
+      <w:pPr>
+        <w:rPr>
+          <w:rFonts w:ascii="Calibri" w:eastAsiaTheme="minorHAnsi" w:hAnsi="Calibri" w:cs="Helvetica Neue"/>
+          <w:vertAlign w:val="superscript"/>
+          <w:lang w:val="en-US" w:eastAsia="en-US"/>
+        </w:rPr>
+      </w:pPr>
+    </w:p>
+    <w:p>
+      <w:pPr>
+        <w:rPr>
+          <w:rFonts w:ascii="Calibri" w:eastAsiaTheme="minorHAnsi" w:hAnsi="Calibri" w:cs="Helvetica Neue"/>
+          <w:vertAlign w:val="superscript"/>
+          <w:lang w:val="en-US" w:eastAsia="en-US"/>
+        </w:rPr>
+      </w:pPr>
+    </w:p>
+    <w:p>
+      <w:pPr>
+        <w:rPr>
+          <w:rFonts w:ascii="Calibri" w:eastAsiaTheme="minorHAnsi" w:hAnsi="Calibri" w:cs="Helvetica Neue"/>
+          <w:vertAlign w:val="superscript"/>
+          <w:lang w:val="en-US" w:eastAsia="en-US"/>
+        </w:rPr>
+      </w:pPr>
+    </w:p>
+    <w:p>
+      <w:pPr>
+        <w:rPr>
+          <w:rFonts w:ascii="Calibri" w:eastAsiaTheme="minorHAnsi" w:hAnsi="Calibri" w:cs="Helvetica Neue"/>
+          <w:vertAlign w:val="superscript"/>
+          <w:lang w:val="en-US" w:eastAsia="en-US"/>
+        </w:rPr>
+      </w:pPr>
+    </w:p>
+    <w:p>
+      <w:pPr>
+        <w:rPr>
+          <w:rFonts w:ascii="Calibri" w:eastAsiaTheme="minorHAnsi" w:hAnsi="Calibri" w:cs="Helvetica Neue"/>
+          <w:vertAlign w:val="superscript"/>
+          <w:lang w:val="en-US" w:eastAsia="en-US"/>
+        </w:rPr>
+      </w:pPr>
+    </w:p>
+    <w:p>
+      <w:pPr>
+        <w:rPr>
+          <w:rFonts w:ascii="Calibri" w:eastAsiaTheme="minorHAnsi" w:hAnsi="Calibri" w:cs="Helvetica Neue"/>
+          <w:vertAlign w:val="superscript"/>
+          <w:lang w:val="en-US" w:eastAsia="en-US"/>
+        </w:rPr>
+      </w:pPr>
+    </w:p>
+    <w:p>
+      <w:pPr>
+        <w:rPr>
+          <w:rFonts w:ascii="Calibri" w:eastAsiaTheme="minorHAnsi" w:hAnsi="Calibri" w:cs="Helvetica Neue"/>
+          <w:vertAlign w:val="superscript"/>
+          <w:lang w:val="en-US" w:eastAsia="en-US"/>
+        </w:rPr>
+      </w:pPr>
+    </w:p>
+    <w:p>
+      <w:pPr>
+        <w:pStyle w:val="Titolo1"/>
+        <w:keepNext w:val="0"/>
+        <w:keepLines w:val="0"/>
+        <w:numPr>
+          <w:ilvl w:val="0"/>
+          <w:numId w:val="1"/>
+        </w:numPr>
+        <w:pBdr>
+          <w:top w:val="single" w:sz="24" w:space="0" w:color="4472C4" w:themeColor="accent1"/>
+          <w:left w:val="single" w:sz="24" w:space="0" w:color="4472C4" w:themeColor="accent1"/>
+          <w:bottom w:val="single" w:sz="24" w:space="0" w:color="4472C4" w:themeColor="accent1"/>
+          <w:right w:val="single" w:sz="24" w:space="0" w:color="4472C4" w:themeColor="accent1"/>
+        </w:pBdr>
+        <w:shd w:val="clear" w:color="auto" w:fill="4472C4" w:themeFill="accent1"/>
+        <w:spacing w:before="480" w:after="240" w:line="276" w:lineRule="auto"/>
+        <w:jc w:val="both"/>
+        <w:rPr>
+          <w:rFonts w:ascii="Calibri" w:eastAsia="Calibri" w:hAnsi="Calibri" w:cs="Calibri"/>
+          <w:color w:val="000000" w:themeColor="text1"/>
+          <w:lang w:val="en-US"/>
+        </w:rPr>
+      </w:pPr>
+      <w:r>
+        <w:rPr>
+          <w:rFonts w:ascii="Calibri" w:eastAsia="Calibri" w:hAnsi="Calibri" w:cs="Calibri"/>
+          <w:color w:val="000000" w:themeColor="text1"/>
+          <w:lang w:val="en-US"/>
+        </w:rPr>
+        <w:lastRenderedPageBreak/>
+        <w:t xml:space="preserve">Level </w:t>
+      </w:r>
+      <w:r>
+        <w:rPr>
+          <w:rFonts w:ascii="Calibri" w:eastAsia="Calibri" w:hAnsi="Calibri" w:cs="Calibri"/>
+          <w:color w:val="000000" w:themeColor="text1"/>
+          <w:lang w:val="en-US"/>
+        </w:rPr>
+        <w:t>T</w:t>
+      </w:r>
+      <w:r>
+        <w:rPr>
+          <w:rFonts w:ascii="Calibri" w:eastAsia="Calibri" w:hAnsi="Calibri" w:cs="Calibri"/>
+          <w:color w:val="000000" w:themeColor="text1"/>
+          <w:lang w:val="en-US"/>
+        </w:rPr>
+        <w:t>hree</w:t>
+      </w:r>
+      <w:r>
+        <w:rPr>
+          <w:rFonts w:ascii="Calibri" w:eastAsia="Calibri" w:hAnsi="Calibri" w:cs="Calibri"/>
+          <w:color w:val="000000" w:themeColor="text1"/>
+          <w:lang w:val="en-US"/>
+        </w:rPr>
+        <w:t xml:space="preserve"> – </w:t>
+      </w:r>
+      <w:r>
+        <w:rPr>
+          <w:rFonts w:ascii="Calibri" w:eastAsia="Calibri" w:hAnsi="Calibri" w:cs="Calibri"/>
+          <w:color w:val="000000" w:themeColor="text1"/>
+          <w:lang w:val="en-US"/>
+        </w:rPr>
+        <w:t>News</w:t>
+      </w:r>
+    </w:p>
+    <w:p>
+      <w:pPr>
+        <w:rPr>
+          <w:rFonts w:ascii="Calibri" w:eastAsiaTheme="minorHAnsi" w:hAnsi="Calibri" w:cs="Helvetica Neue"/>
+          <w:vertAlign w:val="superscript"/>
+          <w:lang w:val="en-US" w:eastAsia="en-US"/>
+        </w:rPr>
+      </w:pPr>
+    </w:p>
+    <w:p>
+      <w:pPr>
+        <w:jc w:val="center"/>
+        <w:rPr>
+          <w:rFonts w:ascii="Calibri" w:eastAsiaTheme="minorHAnsi" w:hAnsi="Calibri" w:cs="Helvetica Neue"/>
+          <w:vertAlign w:val="superscript"/>
+          <w:lang w:val="en-US" w:eastAsia="en-US"/>
+        </w:rPr>
+      </w:pPr>
+      <w:r>
+        <w:rPr>
+          <w:rFonts w:ascii="Calibri" w:eastAsiaTheme="minorHAnsi" w:hAnsi="Calibri" w:cs="Helvetica Neue"/>
+          <w:noProof/>
+          <w:vertAlign w:val="superscript"/>
+          <w:lang w:val="en-US" w:eastAsia="en-US"/>
+        </w:rPr>
+        <w:drawing>
+          <wp:inline distT="0" distB="0" distL="0" distR="0">
+            <wp:extent cx="5588000" cy="2476500"/>
+            <wp:effectExtent l="0" t="0" r="0" b="0"/>
+            <wp:docPr id="9" name="Immagine 9" descr="Immagine che contiene mappa&#10;&#10;Descrizione generata automaticamente"/>
+            <wp:cNvGraphicFramePr>
+              <a:graphicFrameLocks xmlns:a="http://schemas.openxmlformats.org/drawingml/2006/main" noChangeAspect="1"/>
+            </wp:cNvGraphicFramePr>
+            <a:graphic xmlns:a="http://schemas.openxmlformats.org/drawingml/2006/main">
+              <a:graphicData uri="http://schemas.openxmlformats.org/drawingml/2006/picture">
+                <pic:pic xmlns:pic="http://schemas.openxmlformats.org/drawingml/2006/picture">
+                  <pic:nvPicPr>
+                    <pic:cNvPr id="9" name="Asking for news.png"/>
+                    <pic:cNvPicPr/>
+                  </pic:nvPicPr>
+                  <pic:blipFill>
+                    <a:blip r:embed="rId15">
+                      <a:extLst>
+                        <a:ext uri="{28A0092B-C50C-407E-A947-70E740481C1C}">
+                          <a14:useLocalDpi xmlns:a14="http://schemas.microsoft.com/office/drawing/2010/main" val="0"/>
+                        </a:ext>
+                      </a:extLst>
+                    </a:blip>
+                    <a:stretch>
+                      <a:fillRect/>
+                    </a:stretch>
+                  </pic:blipFill>
+                  <pic:spPr>
+                    <a:xfrm>
+                      <a:off x="0" y="0"/>
+                      <a:ext cx="5588000" cy="2476500"/>
+                    </a:xfrm>
+                    <a:prstGeom prst="rect">
+                      <a:avLst/>
+                    </a:prstGeom>
+                  </pic:spPr>
+                </pic:pic>
+              </a:graphicData>
+            </a:graphic>
+          </wp:inline>
+        </w:drawing>
+      </w:r>
+    </w:p>
+    <w:p>
+      <w:pPr>
+        <w:rPr>
+          <w:rFonts w:ascii="Calibri" w:eastAsiaTheme="minorHAnsi" w:hAnsi="Calibri" w:cs="Helvetica Neue"/>
+          <w:vertAlign w:val="superscript"/>
+          <w:lang w:val="en-US" w:eastAsia="en-US"/>
+        </w:rPr>
+      </w:pPr>
+    </w:p>
+    <w:p>
+      <w:pPr>
+        <w:rPr>
+          <w:rFonts w:ascii="Calibri" w:eastAsiaTheme="minorHAnsi" w:hAnsi="Calibri" w:cs="Helvetica Neue"/>
+          <w:vertAlign w:val="superscript"/>
+          <w:lang w:val="en-US" w:eastAsia="en-US"/>
+        </w:rPr>
+      </w:pPr>
+    </w:p>
+    <w:p>
+      <w:pPr>
+        <w:rPr>
+          <w:rFonts w:ascii="Calibri" w:eastAsiaTheme="minorHAnsi" w:hAnsi="Calibri" w:cs="Helvetica Neue"/>
+          <w:vertAlign w:val="superscript"/>
+          <w:lang w:val="en-US" w:eastAsia="en-US"/>
+        </w:rPr>
+      </w:pPr>
+    </w:p>
+    <w:p>
+      <w:pPr>
+        <w:rPr>
+          <w:rFonts w:ascii="Calibri" w:eastAsiaTheme="minorHAnsi" w:hAnsi="Calibri" w:cs="Helvetica Neue"/>
+          <w:vertAlign w:val="superscript"/>
+          <w:lang w:val="en-US" w:eastAsia="en-US"/>
+        </w:rPr>
+      </w:pPr>
+    </w:p>
+    <w:p>
+      <w:pPr>
+        <w:rPr>
+          <w:rFonts w:ascii="Calibri" w:eastAsiaTheme="minorHAnsi" w:hAnsi="Calibri" w:cs="Helvetica Neue"/>
+          <w:vertAlign w:val="superscript"/>
+          <w:lang w:val="en-US" w:eastAsia="en-US"/>
+        </w:rPr>
+      </w:pPr>
+    </w:p>
+    <w:p>
+      <w:pPr>
+        <w:rPr>
+          <w:rFonts w:ascii="Calibri" w:eastAsiaTheme="minorHAnsi" w:hAnsi="Calibri" w:cs="Helvetica Neue"/>
+          <w:vertAlign w:val="superscript"/>
+          <w:lang w:val="en-US" w:eastAsia="en-US"/>
+        </w:rPr>
+      </w:pPr>
+    </w:p>
+    <w:p>
+      <w:pPr>
+        <w:rPr>
+          <w:rFonts w:ascii="Calibri" w:eastAsiaTheme="minorHAnsi" w:hAnsi="Calibri" w:cs="Helvetica Neue"/>
+          <w:vertAlign w:val="superscript"/>
+          <w:lang w:val="en-US" w:eastAsia="en-US"/>
+        </w:rPr>
+      </w:pPr>
+    </w:p>
+    <w:p>
+      <w:pPr>
+        <w:rPr>
+          <w:rFonts w:ascii="Calibri" w:eastAsiaTheme="minorHAnsi" w:hAnsi="Calibri" w:cs="Helvetica Neue"/>
+          <w:vertAlign w:val="superscript"/>
+          <w:lang w:val="en-US" w:eastAsia="en-US"/>
+        </w:rPr>
+      </w:pPr>
+    </w:p>
+    <w:p>
+      <w:pPr>
+        <w:rPr>
+          <w:rFonts w:ascii="Calibri" w:eastAsiaTheme="minorHAnsi" w:hAnsi="Calibri" w:cs="Helvetica Neue"/>
+          <w:vertAlign w:val="superscript"/>
+          <w:lang w:val="en-US" w:eastAsia="en-US"/>
+        </w:rPr>
+      </w:pPr>
+    </w:p>
+    <w:p>
+      <w:pPr>
+        <w:rPr>
+          <w:rFonts w:ascii="Calibri" w:eastAsiaTheme="minorHAnsi" w:hAnsi="Calibri" w:cs="Helvetica Neue"/>
+          <w:vertAlign w:val="superscript"/>
+          <w:lang w:val="en-US" w:eastAsia="en-US"/>
+        </w:rPr>
+      </w:pPr>
+    </w:p>
+    <w:p>
+      <w:pPr>
+        <w:rPr>
+          <w:rFonts w:ascii="Calibri" w:eastAsiaTheme="minorHAnsi" w:hAnsi="Calibri" w:cs="Helvetica Neue"/>
+          <w:vertAlign w:val="superscript"/>
+          <w:lang w:val="en-US" w:eastAsia="en-US"/>
+        </w:rPr>
+      </w:pPr>
+    </w:p>
+    <w:p>
+      <w:pPr>
+        <w:rPr>
+          <w:rFonts w:ascii="Calibri" w:eastAsiaTheme="minorHAnsi" w:hAnsi="Calibri" w:cs="Helvetica Neue"/>
+          <w:vertAlign w:val="superscript"/>
+          <w:lang w:val="en-US" w:eastAsia="en-US"/>
+        </w:rPr>
+      </w:pPr>
+    </w:p>
+    <w:p>
+      <w:pPr>
+        <w:rPr>
+          <w:rFonts w:ascii="Calibri" w:eastAsiaTheme="minorHAnsi" w:hAnsi="Calibri" w:cs="Helvetica Neue"/>
+          <w:vertAlign w:val="superscript"/>
+          <w:lang w:val="en-US" w:eastAsia="en-US"/>
+        </w:rPr>
+      </w:pPr>
+    </w:p>
+    <w:p>
+      <w:pPr>
+        <w:rPr>
+          <w:rFonts w:ascii="Calibri" w:eastAsiaTheme="minorHAnsi" w:hAnsi="Calibri" w:cs="Helvetica Neue"/>
+          <w:vertAlign w:val="superscript"/>
+          <w:lang w:val="en-US" w:eastAsia="en-US"/>
+        </w:rPr>
+      </w:pPr>
+    </w:p>
+    <w:p>
+      <w:pPr>
+        <w:rPr>
+          <w:rFonts w:ascii="Calibri" w:eastAsiaTheme="minorHAnsi" w:hAnsi="Calibri" w:cs="Helvetica Neue"/>
+          <w:vertAlign w:val="superscript"/>
+          <w:lang w:val="en-US" w:eastAsia="en-US"/>
+        </w:rPr>
+      </w:pPr>
+    </w:p>
+    <w:p>
+      <w:pPr>
+        <w:rPr>
+          <w:rFonts w:ascii="Calibri" w:eastAsiaTheme="minorHAnsi" w:hAnsi="Calibri" w:cs="Helvetica Neue"/>
+          <w:vertAlign w:val="superscript"/>
+          <w:lang w:val="en-US" w:eastAsia="en-US"/>
+        </w:rPr>
+      </w:pPr>
+    </w:p>
+    <w:p>
+      <w:pPr>
+        <w:rPr>
+          <w:rFonts w:ascii="Calibri" w:eastAsiaTheme="minorHAnsi" w:hAnsi="Calibri" w:cs="Helvetica Neue"/>
+          <w:vertAlign w:val="superscript"/>
+          <w:lang w:val="en-US" w:eastAsia="en-US"/>
+        </w:rPr>
+      </w:pPr>
+    </w:p>
+    <w:p>
+      <w:pPr>
+        <w:rPr>
+          <w:rFonts w:ascii="Calibri" w:eastAsiaTheme="minorHAnsi" w:hAnsi="Calibri" w:cs="Helvetica Neue"/>
+          <w:vertAlign w:val="superscript"/>
+          <w:lang w:val="en-US" w:eastAsia="en-US"/>
+        </w:rPr>
+      </w:pPr>
+    </w:p>
+    <w:p>
+      <w:pPr>
+        <w:rPr>
+          <w:rFonts w:ascii="Calibri" w:eastAsiaTheme="minorHAnsi" w:hAnsi="Calibri" w:cs="Helvetica Neue"/>
+          <w:vertAlign w:val="superscript"/>
+          <w:lang w:val="en-US" w:eastAsia="en-US"/>
+        </w:rPr>
+      </w:pPr>
+    </w:p>
+    <w:p>
+      <w:pPr>
+        <w:rPr>
+          <w:rFonts w:ascii="Calibri" w:eastAsiaTheme="minorHAnsi" w:hAnsi="Calibri" w:cs="Helvetica Neue"/>
+          <w:vertAlign w:val="superscript"/>
+          <w:lang w:val="en-US" w:eastAsia="en-US"/>
+        </w:rPr>
+      </w:pPr>
+    </w:p>
+    <w:p>
+      <w:pPr>
+        <w:rPr>
+          <w:rFonts w:ascii="Calibri" w:eastAsiaTheme="minorHAnsi" w:hAnsi="Calibri" w:cs="Helvetica Neue"/>
+          <w:vertAlign w:val="superscript"/>
+          <w:lang w:val="en-US" w:eastAsia="en-US"/>
+        </w:rPr>
+      </w:pPr>
+    </w:p>
+    <w:p>
+      <w:pPr>
+        <w:rPr>
+          <w:rFonts w:ascii="Calibri" w:eastAsiaTheme="minorHAnsi" w:hAnsi="Calibri" w:cs="Helvetica Neue"/>
+          <w:vertAlign w:val="superscript"/>
+          <w:lang w:val="en-US" w:eastAsia="en-US"/>
+        </w:rPr>
+      </w:pPr>
+    </w:p>
+    <w:p>
+      <w:pPr>
+        <w:rPr>
+          <w:rFonts w:ascii="Calibri" w:eastAsiaTheme="minorHAnsi" w:hAnsi="Calibri" w:cs="Helvetica Neue"/>
+          <w:vertAlign w:val="superscript"/>
+          <w:lang w:val="en-US" w:eastAsia="en-US"/>
+        </w:rPr>
+      </w:pPr>
+    </w:p>
+    <w:p>
+      <w:pPr>
+        <w:rPr>
+          <w:rFonts w:ascii="Calibri" w:eastAsiaTheme="minorHAnsi" w:hAnsi="Calibri" w:cs="Helvetica Neue"/>
+          <w:vertAlign w:val="superscript"/>
+          <w:lang w:val="en-US" w:eastAsia="en-US"/>
+        </w:rPr>
+      </w:pPr>
+    </w:p>
+    <w:p>
+      <w:pPr>
+        <w:rPr>
+          <w:rFonts w:ascii="Calibri" w:eastAsiaTheme="minorHAnsi" w:hAnsi="Calibri" w:cs="Helvetica Neue"/>
+          <w:vertAlign w:val="superscript"/>
+          <w:lang w:val="en-US" w:eastAsia="en-US"/>
+        </w:rPr>
+      </w:pPr>
+    </w:p>
+    <w:p>
+      <w:pPr>
+        <w:rPr>
+          <w:rFonts w:ascii="Calibri" w:eastAsiaTheme="minorHAnsi" w:hAnsi="Calibri" w:cs="Helvetica Neue"/>
+          <w:vertAlign w:val="superscript"/>
+          <w:lang w:val="en-US" w:eastAsia="en-US"/>
+        </w:rPr>
+      </w:pPr>
+    </w:p>
+    <w:p>
+      <w:pPr>
+        <w:rPr>
+          <w:rFonts w:ascii="Calibri" w:eastAsiaTheme="minorHAnsi" w:hAnsi="Calibri" w:cs="Helvetica Neue"/>
+          <w:vertAlign w:val="superscript"/>
+          <w:lang w:val="en-US" w:eastAsia="en-US"/>
+        </w:rPr>
+      </w:pPr>
+    </w:p>
+    <w:p>
+      <w:pPr>
+        <w:rPr>
+          <w:rFonts w:ascii="Calibri" w:eastAsiaTheme="minorHAnsi" w:hAnsi="Calibri" w:cs="Helvetica Neue"/>
+          <w:vertAlign w:val="superscript"/>
+          <w:lang w:val="en-US" w:eastAsia="en-US"/>
+        </w:rPr>
+      </w:pPr>
+    </w:p>
+    <w:p>
+      <w:pPr>
+        <w:rPr>
+          <w:rFonts w:ascii="Calibri" w:eastAsiaTheme="minorHAnsi" w:hAnsi="Calibri" w:cs="Helvetica Neue"/>
+          <w:vertAlign w:val="superscript"/>
+          <w:lang w:val="en-US" w:eastAsia="en-US"/>
+        </w:rPr>
+      </w:pPr>
+    </w:p>
+    <w:p>
+      <w:pPr>
+        <w:rPr>
+          <w:rFonts w:ascii="Calibri" w:eastAsiaTheme="minorHAnsi" w:hAnsi="Calibri" w:cs="Helvetica Neue"/>
+          <w:vertAlign w:val="superscript"/>
+          <w:lang w:val="en-US" w:eastAsia="en-US"/>
+        </w:rPr>
+      </w:pPr>
+    </w:p>
+    <w:p>
+      <w:pPr>
+        <w:rPr>
+          <w:rFonts w:ascii="Calibri" w:eastAsiaTheme="minorHAnsi" w:hAnsi="Calibri" w:cs="Helvetica Neue"/>
+          <w:vertAlign w:val="superscript"/>
+          <w:lang w:val="en-US" w:eastAsia="en-US"/>
+        </w:rPr>
+      </w:pPr>
+    </w:p>
+    <w:p>
+      <w:pPr>
+        <w:pStyle w:val="Titolo1"/>
+        <w:keepNext w:val="0"/>
+        <w:keepLines w:val="0"/>
+        <w:numPr>
+          <w:ilvl w:val="0"/>
+          <w:numId w:val="1"/>
+        </w:numPr>
+        <w:pBdr>
+          <w:top w:val="single" w:sz="24" w:space="0" w:color="4472C4" w:themeColor="accent1"/>
+          <w:left w:val="single" w:sz="24" w:space="0" w:color="4472C4" w:themeColor="accent1"/>
+          <w:bottom w:val="single" w:sz="24" w:space="0" w:color="4472C4" w:themeColor="accent1"/>
+          <w:right w:val="single" w:sz="24" w:space="0" w:color="4472C4" w:themeColor="accent1"/>
+        </w:pBdr>
+        <w:shd w:val="clear" w:color="auto" w:fill="4472C4" w:themeFill="accent1"/>
+        <w:spacing w:before="480" w:after="240" w:line="276" w:lineRule="auto"/>
+        <w:jc w:val="both"/>
+        <w:rPr>
+          <w:rFonts w:ascii="Calibri" w:eastAsia="Calibri" w:hAnsi="Calibri" w:cs="Calibri"/>
+          <w:color w:val="000000" w:themeColor="text1"/>
+          <w:lang w:val="en-US"/>
+        </w:rPr>
+      </w:pPr>
+      <w:r>
+        <w:rPr>
+          <w:rFonts w:ascii="Calibri" w:eastAsia="Calibri" w:hAnsi="Calibri" w:cs="Calibri"/>
+          <w:color w:val="000000" w:themeColor="text1"/>
+          <w:lang w:val="en-US"/>
+        </w:rPr>
+        <w:lastRenderedPageBreak/>
+        <w:t xml:space="preserve">Level </w:t>
+      </w:r>
+      <w:r>
+        <w:rPr>
+          <w:rFonts w:ascii="Calibri" w:eastAsia="Calibri" w:hAnsi="Calibri" w:cs="Calibri"/>
+          <w:color w:val="000000" w:themeColor="text1"/>
+          <w:lang w:val="en-US"/>
+        </w:rPr>
+        <w:t>Four</w:t>
+      </w:r>
+      <w:r>
+        <w:rPr>
+          <w:rFonts w:ascii="Calibri" w:eastAsia="Calibri" w:hAnsi="Calibri" w:cs="Calibri"/>
+          <w:color w:val="000000" w:themeColor="text1"/>
+          <w:lang w:val="en-US"/>
+        </w:rPr>
+        <w:t xml:space="preserve"> – </w:t>
+      </w:r>
+      <w:r>
+        <w:rPr>
+          <w:rFonts w:ascii="Calibri" w:eastAsia="Calibri" w:hAnsi="Calibri" w:cs="Calibri"/>
+          <w:color w:val="000000" w:themeColor="text1"/>
+          <w:lang w:val="en-US"/>
+        </w:rPr>
+        <w:t>Music</w:t>
+      </w:r>
+    </w:p>
+    <w:p>
+      <w:pPr>
+        <w:rPr>
+          <w:rFonts w:ascii="Calibri" w:eastAsiaTheme="minorHAnsi" w:hAnsi="Calibri" w:cs="Helvetica Neue"/>
+          <w:vertAlign w:val="superscript"/>
+          <w:lang w:val="en-US" w:eastAsia="en-US"/>
+        </w:rPr>
+      </w:pPr>
+    </w:p>
+    <w:p>
+      <w:pPr>
+        <w:rPr>
+          <w:rFonts w:ascii="Calibri" w:eastAsiaTheme="minorHAnsi" w:hAnsi="Calibri" w:cs="Helvetica Neue"/>
+          <w:vertAlign w:val="superscript"/>
+          <w:lang w:val="en-US" w:eastAsia="en-US"/>
+        </w:rPr>
+      </w:pPr>
+    </w:p>
+    <w:p>
+      <w:pPr>
+        <w:jc w:val="center"/>
+        <w:rPr>
+          <w:rFonts w:ascii="Calibri" w:eastAsiaTheme="minorHAnsi" w:hAnsi="Calibri" w:cs="Helvetica Neue"/>
+          <w:lang w:val="en-US" w:eastAsia="en-US"/>
+        </w:rPr>
+      </w:pPr>
       <w:bookmarkStart w:id="9" w:name="_GoBack"/>
+      <w:r>
+        <w:rPr>
+          <w:rFonts w:ascii="Calibri" w:eastAsiaTheme="minorHAnsi" w:hAnsi="Calibri" w:cs="Helvetica Neue"/>
+          <w:noProof/>
+          <w:lang w:val="en-US" w:eastAsia="en-US"/>
+        </w:rPr>
+        <w:drawing>
+          <wp:inline distT="0" distB="0" distL="0" distR="0">
+            <wp:extent cx="5651500" cy="2184400"/>
+            <wp:effectExtent l="0" t="0" r="0" b="0"/>
+            <wp:docPr id="10" name="Immagine 10" descr="Immagine che contiene mappa&#10;&#10;Descrizione generata automaticamente"/>
+            <wp:cNvGraphicFramePr>
+              <a:graphicFrameLocks xmlns:a="http://schemas.openxmlformats.org/drawingml/2006/main" noChangeAspect="1"/>
+            </wp:cNvGraphicFramePr>
+            <a:graphic xmlns:a="http://schemas.openxmlformats.org/drawingml/2006/main">
+              <a:graphicData uri="http://schemas.openxmlformats.org/drawingml/2006/picture">
+                <pic:pic xmlns:pic="http://schemas.openxmlformats.org/drawingml/2006/picture">
+                  <pic:nvPicPr>
+                    <pic:cNvPr id="10" name="Music.png"/>
+                    <pic:cNvPicPr/>
+                  </pic:nvPicPr>
+                  <pic:blipFill>
+                    <a:blip r:embed="rId16">
+                      <a:extLst>
+                        <a:ext uri="{28A0092B-C50C-407E-A947-70E740481C1C}">
+                          <a14:useLocalDpi xmlns:a14="http://schemas.microsoft.com/office/drawing/2010/main" val="0"/>
+                        </a:ext>
+                      </a:extLst>
+                    </a:blip>
+                    <a:stretch>
+                      <a:fillRect/>
+                    </a:stretch>
+                  </pic:blipFill>
+                  <pic:spPr>
+                    <a:xfrm>
+                      <a:off x="0" y="0"/>
+                      <a:ext cx="5651500" cy="2184400"/>
+                    </a:xfrm>
+                    <a:prstGeom prst="rect">
+                      <a:avLst/>
+                    </a:prstGeom>
+                  </pic:spPr>
+                </pic:pic>
+              </a:graphicData>
+            </a:graphic>
+          </wp:inline>
+        </w:drawing>
+      </w:r>
       <w:bookmarkEnd w:id="9"/>
-    </w:p>
-    <w:p>
-      <w:pPr>
-        <w:rPr>
-          <w:rFonts w:ascii="Calibri" w:eastAsiaTheme="minorHAnsi" w:hAnsi="Calibri" w:cs="Helvetica Neue"/>
-          <w:vertAlign w:val="superscript"/>
-          <w:lang w:val="en-US" w:eastAsia="en-US"/>
-        </w:rPr>
-      </w:pPr>
-    </w:p>
-    <w:p>
-      <w:pPr>
-        <w:rPr>
-          <w:rFonts w:ascii="Calibri" w:eastAsiaTheme="minorHAnsi" w:hAnsi="Calibri" w:cs="Helvetica Neue"/>
-          <w:vertAlign w:val="superscript"/>
-          <w:lang w:val="en-US" w:eastAsia="en-US"/>
-        </w:rPr>
-      </w:pPr>
-    </w:p>
-    <w:p>
-      <w:pPr>
-        <w:rPr>
-          <w:rFonts w:ascii="Calibri" w:eastAsiaTheme="minorHAnsi" w:hAnsi="Calibri" w:cs="Helvetica Neue"/>
-          <w:vertAlign w:val="superscript"/>
-          <w:lang w:val="en-US" w:eastAsia="en-US"/>
-        </w:rPr>
-      </w:pPr>
-    </w:p>
-    <w:p>
-      <w:pPr>
-        <w:rPr>
-          <w:rFonts w:ascii="Calibri" w:eastAsiaTheme="minorHAnsi" w:hAnsi="Calibri" w:cs="Helvetica Neue"/>
-          <w:vertAlign w:val="superscript"/>
-          <w:lang w:val="en-US" w:eastAsia="en-US"/>
-        </w:rPr>
-      </w:pPr>
-    </w:p>
-    <w:p>
-      <w:pPr>
-        <w:rPr>
-          <w:rFonts w:ascii="Calibri" w:eastAsiaTheme="minorHAnsi" w:hAnsi="Calibri" w:cs="Helvetica Neue"/>
-          <w:vertAlign w:val="superscript"/>
-          <w:lang w:val="en-US" w:eastAsia="en-US"/>
-        </w:rPr>
-      </w:pPr>
-    </w:p>
-    <w:p>
-      <w:pPr>
-        <w:rPr>
-          <w:rFonts w:ascii="Calibri" w:eastAsiaTheme="minorHAnsi" w:hAnsi="Calibri" w:cs="Helvetica Neue"/>
-          <w:vertAlign w:val="superscript"/>
-          <w:lang w:val="en-US" w:eastAsia="en-US"/>
-        </w:rPr>
-      </w:pPr>
     </w:p>
     <w:p>
       <w:pPr>
@@ -5362,6 +7184,7 @@
         </w:rPr>
       </w:pPr>
       <w:bookmarkStart w:id="10" w:name="_Toc28255800"/>
+      <w:proofErr w:type="spellStart"/>
       <w:r>
         <w:rPr>
           <w:rFonts w:ascii="Calibri" w:eastAsia="Calibri" w:hAnsi="Calibri" w:cs="Calibri"/>
@@ -5370,6 +7193,7 @@
         <w:t>References</w:t>
       </w:r>
       <w:bookmarkEnd w:id="10"/>
+      <w:proofErr w:type="spellEnd"/>
     </w:p>
     <w:p>
       <w:pPr>
@@ -5738,6 +7562,92 @@
     </w:lvl>
   </w:abstractNum>
   <w:abstractNum w:abstractNumId="3" w15:restartNumberingAfterBreak="0">
+    <w:nsid w:val="26344AFC"/>
+    <w:multiLevelType w:val="hybridMultilevel"/>
+    <w:tmpl w:val="E3306F4E"/>
+    <w:lvl w:ilvl="0" w:tplc="0410000F">
+      <w:start w:val="1"/>
+      <w:numFmt w:val="decimal"/>
+      <w:lvlText w:val="%1."/>
+      <w:lvlJc w:val="left"/>
+      <w:pPr>
+        <w:ind w:left="720" w:hanging="360"/>
+      </w:pPr>
+    </w:lvl>
+    <w:lvl w:ilvl="1" w:tplc="04100019" w:tentative="1">
+      <w:start w:val="1"/>
+      <w:numFmt w:val="lowerLetter"/>
+      <w:lvlText w:val="%2."/>
+      <w:lvlJc w:val="left"/>
+      <w:pPr>
+        <w:ind w:left="1440" w:hanging="360"/>
+      </w:pPr>
+    </w:lvl>
+    <w:lvl w:ilvl="2" w:tplc="0410001B" w:tentative="1">
+      <w:start w:val="1"/>
+      <w:numFmt w:val="lowerRoman"/>
+      <w:lvlText w:val="%3."/>
+      <w:lvlJc w:val="right"/>
+      <w:pPr>
+        <w:ind w:left="2160" w:hanging="180"/>
+      </w:pPr>
+    </w:lvl>
+    <w:lvl w:ilvl="3" w:tplc="0410000F" w:tentative="1">
+      <w:start w:val="1"/>
+      <w:numFmt w:val="decimal"/>
+      <w:lvlText w:val="%4."/>
+      <w:lvlJc w:val="left"/>
+      <w:pPr>
+        <w:ind w:left="2880" w:hanging="360"/>
+      </w:pPr>
+    </w:lvl>
+    <w:lvl w:ilvl="4" w:tplc="04100019" w:tentative="1">
+      <w:start w:val="1"/>
+      <w:numFmt w:val="lowerLetter"/>
+      <w:lvlText w:val="%5."/>
+      <w:lvlJc w:val="left"/>
+      <w:pPr>
+        <w:ind w:left="3600" w:hanging="360"/>
+      </w:pPr>
+    </w:lvl>
+    <w:lvl w:ilvl="5" w:tplc="0410001B" w:tentative="1">
+      <w:start w:val="1"/>
+      <w:numFmt w:val="lowerRoman"/>
+      <w:lvlText w:val="%6."/>
+      <w:lvlJc w:val="right"/>
+      <w:pPr>
+        <w:ind w:left="4320" w:hanging="180"/>
+      </w:pPr>
+    </w:lvl>
+    <w:lvl w:ilvl="6" w:tplc="0410000F" w:tentative="1">
+      <w:start w:val="1"/>
+      <w:numFmt w:val="decimal"/>
+      <w:lvlText w:val="%7."/>
+      <w:lvlJc w:val="left"/>
+      <w:pPr>
+        <w:ind w:left="5040" w:hanging="360"/>
+      </w:pPr>
+    </w:lvl>
+    <w:lvl w:ilvl="7" w:tplc="04100019" w:tentative="1">
+      <w:start w:val="1"/>
+      <w:numFmt w:val="lowerLetter"/>
+      <w:lvlText w:val="%8."/>
+      <w:lvlJc w:val="left"/>
+      <w:pPr>
+        <w:ind w:left="5760" w:hanging="360"/>
+      </w:pPr>
+    </w:lvl>
+    <w:lvl w:ilvl="8" w:tplc="0410001B" w:tentative="1">
+      <w:start w:val="1"/>
+      <w:numFmt w:val="lowerRoman"/>
+      <w:lvlText w:val="%9."/>
+      <w:lvlJc w:val="right"/>
+      <w:pPr>
+        <w:ind w:left="6480" w:hanging="180"/>
+      </w:pPr>
+    </w:lvl>
+  </w:abstractNum>
+  <w:abstractNum w:abstractNumId="4" w15:restartNumberingAfterBreak="0">
     <w:nsid w:val="5321516A"/>
     <w:multiLevelType w:val="multilevel"/>
     <w:tmpl w:val="AF92E33C"/>
@@ -5823,7 +7733,7 @@
       </w:pPr>
     </w:lvl>
   </w:abstractNum>
-  <w:abstractNum w:abstractNumId="4" w15:restartNumberingAfterBreak="0">
+  <w:abstractNum w:abstractNumId="5" w15:restartNumberingAfterBreak="0">
     <w:nsid w:val="6C65304A"/>
     <w:multiLevelType w:val="hybridMultilevel"/>
     <w:tmpl w:val="753ACE28"/>
@@ -5909,7 +7819,7 @@
       </w:pPr>
     </w:lvl>
   </w:abstractNum>
-  <w:abstractNum w:abstractNumId="5" w15:restartNumberingAfterBreak="0">
+  <w:abstractNum w:abstractNumId="6" w15:restartNumberingAfterBreak="0">
     <w:nsid w:val="6CB947D8"/>
     <w:multiLevelType w:val="hybridMultilevel"/>
     <w:tmpl w:val="C0504FB6"/>
@@ -5995,7 +7905,7 @@
       </w:pPr>
     </w:lvl>
   </w:abstractNum>
-  <w:abstractNum w:abstractNumId="6" w15:restartNumberingAfterBreak="0">
+  <w:abstractNum w:abstractNumId="7" w15:restartNumberingAfterBreak="0">
     <w:nsid w:val="71FB7EE3"/>
     <w:multiLevelType w:val="hybridMultilevel"/>
     <w:tmpl w:val="21CE342C"/>
@@ -6081,7 +7991,7 @@
       </w:pPr>
     </w:lvl>
   </w:abstractNum>
-  <w:abstractNum w:abstractNumId="7" w15:restartNumberingAfterBreak="0">
+  <w:abstractNum w:abstractNumId="8" w15:restartNumberingAfterBreak="0">
     <w:nsid w:val="7BFF33A1"/>
     <w:multiLevelType w:val="hybridMultilevel"/>
     <w:tmpl w:val="B3E842F4"/>
@@ -6195,13 +8105,13 @@
     </w:lvl>
   </w:abstractNum>
   <w:num w:numId="1">
-    <w:abstractNumId w:val="3"/>
+    <w:abstractNumId w:val="4"/>
   </w:num>
   <w:num w:numId="2">
     <w:abstractNumId w:val="2"/>
   </w:num>
   <w:num w:numId="3">
-    <w:abstractNumId w:val="5"/>
+    <w:abstractNumId w:val="6"/>
   </w:num>
   <w:num w:numId="4">
     <w:abstractNumId w:val="0"/>
@@ -6210,13 +8120,16 @@
     <w:abstractNumId w:val="1"/>
   </w:num>
   <w:num w:numId="6">
+    <w:abstractNumId w:val="8"/>
+  </w:num>
+  <w:num w:numId="7">
+    <w:abstractNumId w:val="5"/>
+  </w:num>
+  <w:num w:numId="8">
     <w:abstractNumId w:val="7"/>
   </w:num>
-  <w:num w:numId="7">
-    <w:abstractNumId w:val="4"/>
-  </w:num>
-  <w:num w:numId="8">
-    <w:abstractNumId w:val="6"/>
+  <w:num w:numId="9">
+    <w:abstractNumId w:val="3"/>
   </w:num>
 </w:numbering>
 </file>
@@ -7266,7 +9179,7 @@
 </file>
 
 <file path=customXml/itemProps1.xml><?xml version="1.0" encoding="utf-8"?>
-<ds:datastoreItem xmlns:ds="http://schemas.openxmlformats.org/officeDocument/2006/customXml" ds:itemID="{318EF97A-4DD3-F247-8C27-84425F465198}">
+<ds:datastoreItem xmlns:ds="http://schemas.openxmlformats.org/officeDocument/2006/customXml" ds:itemID="{6F8EF32F-4D84-EB43-AC01-7199A0D7A39B}">
   <ds:schemaRefs>
     <ds:schemaRef ds:uri="http://schemas.openxmlformats.org/officeDocument/2006/bibliography"/>
   </ds:schemaRefs>

</xml_diff>

<commit_message>
Definito il primo task nella relazione
</commit_message>
<xml_diff>
--- a/Relazione MultiModal.docx
+++ b/Relazione MultiModal.docx
@@ -293,7 +293,7 @@
             </w:rPr>
             <w:fldChar w:fldCharType="separate"/>
           </w:r>
-          <w:hyperlink w:anchor="_Toc28255794" w:history="1">
+          <w:hyperlink w:anchor="_Toc28283069" w:history="1">
             <w:r>
               <w:rPr>
                 <w:rStyle w:val="Collegamentoipertestuale"/>
@@ -340,7 +340,7 @@
                 <w:noProof/>
                 <w:webHidden/>
               </w:rPr>
-              <w:instrText xml:space="preserve"> PAGEREF _Toc28255794 \h </w:instrText>
+              <w:instrText xml:space="preserve"> PAGEREF _Toc28283069 \h </w:instrText>
             </w:r>
             <w:r>
               <w:rPr>
@@ -387,7 +387,7 @@
               <w:noProof/>
             </w:rPr>
           </w:pPr>
-          <w:hyperlink w:anchor="_Toc28255795" w:history="1">
+          <w:hyperlink w:anchor="_Toc28283070" w:history="1">
             <w:r>
               <w:rPr>
                 <w:rStyle w:val="Collegamentoipertestuale"/>
@@ -434,7 +434,7 @@
                 <w:noProof/>
                 <w:webHidden/>
               </w:rPr>
-              <w:instrText xml:space="preserve"> PAGEREF _Toc28255795 \h </w:instrText>
+              <w:instrText xml:space="preserve"> PAGEREF _Toc28283070 \h </w:instrText>
             </w:r>
             <w:r>
               <w:rPr>
@@ -481,7 +481,7 @@
               <w:szCs w:val="24"/>
             </w:rPr>
           </w:pPr>
-          <w:hyperlink w:anchor="_Toc28255796" w:history="1">
+          <w:hyperlink w:anchor="_Toc28283071" w:history="1">
             <w:r>
               <w:rPr>
                 <w:rStyle w:val="Collegamentoipertestuale"/>
@@ -528,7 +528,7 @@
                 <w:noProof/>
                 <w:webHidden/>
               </w:rPr>
-              <w:instrText xml:space="preserve"> PAGEREF _Toc28255796 \h </w:instrText>
+              <w:instrText xml:space="preserve"> PAGEREF _Toc28283071 \h </w:instrText>
             </w:r>
             <w:r>
               <w:rPr>
@@ -575,7 +575,7 @@
               <w:szCs w:val="24"/>
             </w:rPr>
           </w:pPr>
-          <w:hyperlink w:anchor="_Toc28255797" w:history="1">
+          <w:hyperlink w:anchor="_Toc28283072" w:history="1">
             <w:r>
               <w:rPr>
                 <w:rStyle w:val="Collegamentoipertestuale"/>
@@ -622,7 +622,7 @@
                 <w:noProof/>
                 <w:webHidden/>
               </w:rPr>
-              <w:instrText xml:space="preserve"> PAGEREF _Toc28255797 \h </w:instrText>
+              <w:instrText xml:space="preserve"> PAGEREF _Toc28283072 \h </w:instrText>
             </w:r>
             <w:r>
               <w:rPr>
@@ -669,7 +669,7 @@
               <w:szCs w:val="24"/>
             </w:rPr>
           </w:pPr>
-          <w:hyperlink w:anchor="_Toc28255798" w:history="1">
+          <w:hyperlink w:anchor="_Toc28283073" w:history="1">
             <w:r>
               <w:rPr>
                 <w:rStyle w:val="Collegamentoipertestuale"/>
@@ -716,7 +716,7 @@
                 <w:noProof/>
                 <w:webHidden/>
               </w:rPr>
-              <w:instrText xml:space="preserve"> PAGEREF _Toc28255798 \h </w:instrText>
+              <w:instrText xml:space="preserve"> PAGEREF _Toc28283073 \h </w:instrText>
             </w:r>
             <w:r>
               <w:rPr>
@@ -763,7 +763,7 @@
               <w:szCs w:val="24"/>
             </w:rPr>
           </w:pPr>
-          <w:hyperlink w:anchor="_Toc28255799" w:history="1">
+          <w:hyperlink w:anchor="_Toc28283074" w:history="1">
             <w:r>
               <w:rPr>
                 <w:rStyle w:val="Collegamentoipertestuale"/>
@@ -810,7 +810,7 @@
                 <w:noProof/>
                 <w:webHidden/>
               </w:rPr>
-              <w:instrText xml:space="preserve"> PAGEREF _Toc28255799 \h </w:instrText>
+              <w:instrText xml:space="preserve"> PAGEREF _Toc28283074 \h </w:instrText>
             </w:r>
             <w:r>
               <w:rPr>
@@ -831,6 +831,766 @@
                 <w:webHidden/>
               </w:rPr>
               <w:t>6</w:t>
+            </w:r>
+            <w:r>
+              <w:rPr>
+                <w:noProof/>
+                <w:webHidden/>
+              </w:rPr>
+              <w:fldChar w:fldCharType="end"/>
+            </w:r>
+          </w:hyperlink>
+        </w:p>
+        <w:p>
+          <w:pPr>
+            <w:pStyle w:val="Sommario1"/>
+            <w:tabs>
+              <w:tab w:val="left" w:pos="480"/>
+              <w:tab w:val="right" w:leader="dot" w:pos="9622"/>
+            </w:tabs>
+            <w:rPr>
+              <w:rFonts w:eastAsiaTheme="minorEastAsia" w:cstheme="minorBidi"/>
+              <w:b w:val="0"/>
+              <w:bCs w:val="0"/>
+              <w:i w:val="0"/>
+              <w:iCs w:val="0"/>
+              <w:noProof/>
+            </w:rPr>
+          </w:pPr>
+          <w:hyperlink w:anchor="_Toc28283075" w:history="1">
+            <w:r>
+              <w:rPr>
+                <w:rStyle w:val="Collegamentoipertestuale"/>
+                <w:rFonts w:ascii="Calibri" w:eastAsia="Calibri" w:hAnsi="Calibri" w:cs="Calibri"/>
+                <w:noProof/>
+              </w:rPr>
+              <w:t>3.</w:t>
+            </w:r>
+            <w:r>
+              <w:rPr>
+                <w:rFonts w:eastAsiaTheme="minorEastAsia" w:cstheme="minorBidi"/>
+                <w:b w:val="0"/>
+                <w:bCs w:val="0"/>
+                <w:i w:val="0"/>
+                <w:iCs w:val="0"/>
+                <w:noProof/>
+              </w:rPr>
+              <w:tab/>
+            </w:r>
+            <w:r>
+              <w:rPr>
+                <w:rStyle w:val="Collegamentoipertestuale"/>
+                <w:rFonts w:ascii="Calibri" w:eastAsia="Calibri" w:hAnsi="Calibri" w:cs="Calibri"/>
+                <w:noProof/>
+              </w:rPr>
+              <w:t>Project setup</w:t>
+            </w:r>
+            <w:r>
+              <w:rPr>
+                <w:noProof/>
+                <w:webHidden/>
+              </w:rPr>
+              <w:tab/>
+            </w:r>
+            <w:r>
+              <w:rPr>
+                <w:noProof/>
+                <w:webHidden/>
+              </w:rPr>
+              <w:fldChar w:fldCharType="begin"/>
+            </w:r>
+            <w:r>
+              <w:rPr>
+                <w:noProof/>
+                <w:webHidden/>
+              </w:rPr>
+              <w:instrText xml:space="preserve"> PAGEREF _Toc28283075 \h </w:instrText>
+            </w:r>
+            <w:r>
+              <w:rPr>
+                <w:noProof/>
+                <w:webHidden/>
+              </w:rPr>
+            </w:r>
+            <w:r>
+              <w:rPr>
+                <w:noProof/>
+                <w:webHidden/>
+              </w:rPr>
+              <w:fldChar w:fldCharType="separate"/>
+            </w:r>
+            <w:r>
+              <w:rPr>
+                <w:noProof/>
+                <w:webHidden/>
+              </w:rPr>
+              <w:t>7</w:t>
+            </w:r>
+            <w:r>
+              <w:rPr>
+                <w:noProof/>
+                <w:webHidden/>
+              </w:rPr>
+              <w:fldChar w:fldCharType="end"/>
+            </w:r>
+          </w:hyperlink>
+        </w:p>
+        <w:p>
+          <w:pPr>
+            <w:pStyle w:val="Sommario2"/>
+            <w:tabs>
+              <w:tab w:val="left" w:pos="960"/>
+              <w:tab w:val="right" w:leader="dot" w:pos="9622"/>
+            </w:tabs>
+            <w:rPr>
+              <w:rFonts w:eastAsiaTheme="minorEastAsia" w:cstheme="minorBidi"/>
+              <w:b w:val="0"/>
+              <w:bCs w:val="0"/>
+              <w:noProof/>
+              <w:sz w:val="24"/>
+              <w:szCs w:val="24"/>
+            </w:rPr>
+          </w:pPr>
+          <w:hyperlink w:anchor="_Toc28283076" w:history="1">
+            <w:r>
+              <w:rPr>
+                <w:rStyle w:val="Collegamentoipertestuale"/>
+                <w:rFonts w:ascii="Calibri" w:eastAsia="Calibri" w:hAnsi="Calibri" w:cs="Calibri"/>
+                <w:noProof/>
+              </w:rPr>
+              <w:t>3.1</w:t>
+            </w:r>
+            <w:r>
+              <w:rPr>
+                <w:rFonts w:eastAsiaTheme="minorEastAsia" w:cstheme="minorBidi"/>
+                <w:b w:val="0"/>
+                <w:bCs w:val="0"/>
+                <w:noProof/>
+                <w:sz w:val="24"/>
+                <w:szCs w:val="24"/>
+              </w:rPr>
+              <w:tab/>
+            </w:r>
+            <w:r>
+              <w:rPr>
+                <w:rStyle w:val="Collegamentoipertestuale"/>
+                <w:rFonts w:ascii="Calibri" w:eastAsia="Calibri" w:hAnsi="Calibri" w:cs="Calibri"/>
+                <w:noProof/>
+              </w:rPr>
+              <w:t>Typical Workflow</w:t>
+            </w:r>
+            <w:r>
+              <w:rPr>
+                <w:noProof/>
+                <w:webHidden/>
+              </w:rPr>
+              <w:tab/>
+            </w:r>
+            <w:r>
+              <w:rPr>
+                <w:noProof/>
+                <w:webHidden/>
+              </w:rPr>
+              <w:fldChar w:fldCharType="begin"/>
+            </w:r>
+            <w:r>
+              <w:rPr>
+                <w:noProof/>
+                <w:webHidden/>
+              </w:rPr>
+              <w:instrText xml:space="preserve"> PAGEREF _Toc28283076 \h </w:instrText>
+            </w:r>
+            <w:r>
+              <w:rPr>
+                <w:noProof/>
+                <w:webHidden/>
+              </w:rPr>
+            </w:r>
+            <w:r>
+              <w:rPr>
+                <w:noProof/>
+                <w:webHidden/>
+              </w:rPr>
+              <w:fldChar w:fldCharType="separate"/>
+            </w:r>
+            <w:r>
+              <w:rPr>
+                <w:noProof/>
+                <w:webHidden/>
+              </w:rPr>
+              <w:t>7</w:t>
+            </w:r>
+            <w:r>
+              <w:rPr>
+                <w:noProof/>
+                <w:webHidden/>
+              </w:rPr>
+              <w:fldChar w:fldCharType="end"/>
+            </w:r>
+          </w:hyperlink>
+        </w:p>
+        <w:p>
+          <w:pPr>
+            <w:pStyle w:val="Sommario2"/>
+            <w:tabs>
+              <w:tab w:val="left" w:pos="960"/>
+              <w:tab w:val="right" w:leader="dot" w:pos="9622"/>
+            </w:tabs>
+            <w:rPr>
+              <w:rFonts w:eastAsiaTheme="minorEastAsia" w:cstheme="minorBidi"/>
+              <w:b w:val="0"/>
+              <w:bCs w:val="0"/>
+              <w:noProof/>
+              <w:sz w:val="24"/>
+              <w:szCs w:val="24"/>
+            </w:rPr>
+          </w:pPr>
+          <w:hyperlink w:anchor="_Toc28283077" w:history="1">
+            <w:r>
+              <w:rPr>
+                <w:rStyle w:val="Collegamentoipertestuale"/>
+                <w:rFonts w:ascii="Calibri" w:eastAsia="Calibri" w:hAnsi="Calibri" w:cs="Calibri"/>
+                <w:noProof/>
+              </w:rPr>
+              <w:t>3.2</w:t>
+            </w:r>
+            <w:r>
+              <w:rPr>
+                <w:rFonts w:eastAsiaTheme="minorEastAsia" w:cstheme="minorBidi"/>
+                <w:b w:val="0"/>
+                <w:bCs w:val="0"/>
+                <w:noProof/>
+                <w:sz w:val="24"/>
+                <w:szCs w:val="24"/>
+              </w:rPr>
+              <w:tab/>
+            </w:r>
+            <w:r>
+              <w:rPr>
+                <w:rStyle w:val="Collegamentoipertestuale"/>
+                <w:rFonts w:ascii="Calibri" w:eastAsia="Calibri" w:hAnsi="Calibri" w:cs="Calibri"/>
+                <w:noProof/>
+              </w:rPr>
+              <w:t>Technical Limitations</w:t>
+            </w:r>
+            <w:r>
+              <w:rPr>
+                <w:noProof/>
+                <w:webHidden/>
+              </w:rPr>
+              <w:tab/>
+            </w:r>
+            <w:r>
+              <w:rPr>
+                <w:noProof/>
+                <w:webHidden/>
+              </w:rPr>
+              <w:fldChar w:fldCharType="begin"/>
+            </w:r>
+            <w:r>
+              <w:rPr>
+                <w:noProof/>
+                <w:webHidden/>
+              </w:rPr>
+              <w:instrText xml:space="preserve"> PAGEREF _Toc28283077 \h </w:instrText>
+            </w:r>
+            <w:r>
+              <w:rPr>
+                <w:noProof/>
+                <w:webHidden/>
+              </w:rPr>
+            </w:r>
+            <w:r>
+              <w:rPr>
+                <w:noProof/>
+                <w:webHidden/>
+              </w:rPr>
+              <w:fldChar w:fldCharType="separate"/>
+            </w:r>
+            <w:r>
+              <w:rPr>
+                <w:noProof/>
+                <w:webHidden/>
+              </w:rPr>
+              <w:t>8</w:t>
+            </w:r>
+            <w:r>
+              <w:rPr>
+                <w:noProof/>
+                <w:webHidden/>
+              </w:rPr>
+              <w:fldChar w:fldCharType="end"/>
+            </w:r>
+          </w:hyperlink>
+        </w:p>
+        <w:p>
+          <w:pPr>
+            <w:pStyle w:val="Sommario2"/>
+            <w:tabs>
+              <w:tab w:val="left" w:pos="960"/>
+              <w:tab w:val="right" w:leader="dot" w:pos="9622"/>
+            </w:tabs>
+            <w:rPr>
+              <w:rFonts w:eastAsiaTheme="minorEastAsia" w:cstheme="minorBidi"/>
+              <w:b w:val="0"/>
+              <w:bCs w:val="0"/>
+              <w:noProof/>
+              <w:sz w:val="24"/>
+              <w:szCs w:val="24"/>
+            </w:rPr>
+          </w:pPr>
+          <w:hyperlink w:anchor="_Toc28283078" w:history="1">
+            <w:r>
+              <w:rPr>
+                <w:rStyle w:val="Collegamentoipertestuale"/>
+                <w:rFonts w:ascii="Calibri" w:eastAsia="Calibri" w:hAnsi="Calibri" w:cs="Calibri"/>
+                <w:noProof/>
+              </w:rPr>
+              <w:t>3.3</w:t>
+            </w:r>
+            <w:r>
+              <w:rPr>
+                <w:rFonts w:eastAsiaTheme="minorEastAsia" w:cstheme="minorBidi"/>
+                <w:b w:val="0"/>
+                <w:bCs w:val="0"/>
+                <w:noProof/>
+                <w:sz w:val="24"/>
+                <w:szCs w:val="24"/>
+              </w:rPr>
+              <w:tab/>
+            </w:r>
+            <w:r>
+              <w:rPr>
+                <w:rStyle w:val="Collegamentoipertestuale"/>
+                <w:rFonts w:ascii="Calibri" w:eastAsia="Calibri" w:hAnsi="Calibri" w:cs="Calibri"/>
+                <w:noProof/>
+              </w:rPr>
+              <w:t>Report Organization</w:t>
+            </w:r>
+            <w:r>
+              <w:rPr>
+                <w:noProof/>
+                <w:webHidden/>
+              </w:rPr>
+              <w:tab/>
+            </w:r>
+            <w:r>
+              <w:rPr>
+                <w:noProof/>
+                <w:webHidden/>
+              </w:rPr>
+              <w:fldChar w:fldCharType="begin"/>
+            </w:r>
+            <w:r>
+              <w:rPr>
+                <w:noProof/>
+                <w:webHidden/>
+              </w:rPr>
+              <w:instrText xml:space="preserve"> PAGEREF _Toc28283078 \h </w:instrText>
+            </w:r>
+            <w:r>
+              <w:rPr>
+                <w:noProof/>
+                <w:webHidden/>
+              </w:rPr>
+            </w:r>
+            <w:r>
+              <w:rPr>
+                <w:noProof/>
+                <w:webHidden/>
+              </w:rPr>
+              <w:fldChar w:fldCharType="separate"/>
+            </w:r>
+            <w:r>
+              <w:rPr>
+                <w:noProof/>
+                <w:webHidden/>
+              </w:rPr>
+              <w:t>9</w:t>
+            </w:r>
+            <w:r>
+              <w:rPr>
+                <w:noProof/>
+                <w:webHidden/>
+              </w:rPr>
+              <w:fldChar w:fldCharType="end"/>
+            </w:r>
+          </w:hyperlink>
+        </w:p>
+        <w:p>
+          <w:pPr>
+            <w:pStyle w:val="Sommario1"/>
+            <w:tabs>
+              <w:tab w:val="left" w:pos="480"/>
+              <w:tab w:val="right" w:leader="dot" w:pos="9622"/>
+            </w:tabs>
+            <w:rPr>
+              <w:rFonts w:eastAsiaTheme="minorEastAsia" w:cstheme="minorBidi"/>
+              <w:b w:val="0"/>
+              <w:bCs w:val="0"/>
+              <w:i w:val="0"/>
+              <w:iCs w:val="0"/>
+              <w:noProof/>
+            </w:rPr>
+          </w:pPr>
+          <w:hyperlink w:anchor="_Toc28283079" w:history="1">
+            <w:r>
+              <w:rPr>
+                <w:rStyle w:val="Collegamentoipertestuale"/>
+                <w:rFonts w:ascii="Calibri" w:eastAsia="Calibri" w:hAnsi="Calibri" w:cs="Calibri"/>
+                <w:noProof/>
+                <w:lang w:val="en-US"/>
+              </w:rPr>
+              <w:t>4.</w:t>
+            </w:r>
+            <w:r>
+              <w:rPr>
+                <w:rFonts w:eastAsiaTheme="minorEastAsia" w:cstheme="minorBidi"/>
+                <w:b w:val="0"/>
+                <w:bCs w:val="0"/>
+                <w:i w:val="0"/>
+                <w:iCs w:val="0"/>
+                <w:noProof/>
+              </w:rPr>
+              <w:tab/>
+            </w:r>
+            <w:r>
+              <w:rPr>
+                <w:rStyle w:val="Collegamentoipertestuale"/>
+                <w:rFonts w:ascii="Calibri" w:eastAsia="Calibri" w:hAnsi="Calibri" w:cs="Calibri"/>
+                <w:noProof/>
+                <w:lang w:val="en-US"/>
+              </w:rPr>
+              <w:t>Level One – Speech Interaction &amp; Recognition</w:t>
+            </w:r>
+            <w:r>
+              <w:rPr>
+                <w:noProof/>
+                <w:webHidden/>
+              </w:rPr>
+              <w:tab/>
+            </w:r>
+            <w:r>
+              <w:rPr>
+                <w:noProof/>
+                <w:webHidden/>
+              </w:rPr>
+              <w:fldChar w:fldCharType="begin"/>
+            </w:r>
+            <w:r>
+              <w:rPr>
+                <w:noProof/>
+                <w:webHidden/>
+              </w:rPr>
+              <w:instrText xml:space="preserve"> PAGEREF _Toc28283079 \h </w:instrText>
+            </w:r>
+            <w:r>
+              <w:rPr>
+                <w:noProof/>
+                <w:webHidden/>
+              </w:rPr>
+            </w:r>
+            <w:r>
+              <w:rPr>
+                <w:noProof/>
+                <w:webHidden/>
+              </w:rPr>
+              <w:fldChar w:fldCharType="separate"/>
+            </w:r>
+            <w:r>
+              <w:rPr>
+                <w:noProof/>
+                <w:webHidden/>
+              </w:rPr>
+              <w:t>10</w:t>
+            </w:r>
+            <w:r>
+              <w:rPr>
+                <w:noProof/>
+                <w:webHidden/>
+              </w:rPr>
+              <w:fldChar w:fldCharType="end"/>
+            </w:r>
+          </w:hyperlink>
+        </w:p>
+        <w:p>
+          <w:pPr>
+            <w:pStyle w:val="Sommario1"/>
+            <w:tabs>
+              <w:tab w:val="left" w:pos="480"/>
+              <w:tab w:val="right" w:leader="dot" w:pos="9622"/>
+            </w:tabs>
+            <w:rPr>
+              <w:rFonts w:eastAsiaTheme="minorEastAsia" w:cstheme="minorBidi"/>
+              <w:b w:val="0"/>
+              <w:bCs w:val="0"/>
+              <w:i w:val="0"/>
+              <w:iCs w:val="0"/>
+              <w:noProof/>
+            </w:rPr>
+          </w:pPr>
+          <w:hyperlink w:anchor="_Toc28283080" w:history="1">
+            <w:r>
+              <w:rPr>
+                <w:rStyle w:val="Collegamentoipertestuale"/>
+                <w:rFonts w:ascii="Calibri" w:eastAsia="Calibri" w:hAnsi="Calibri" w:cs="Calibri"/>
+                <w:noProof/>
+                <w:lang w:val="en-US"/>
+              </w:rPr>
+              <w:t>5.</w:t>
+            </w:r>
+            <w:r>
+              <w:rPr>
+                <w:rFonts w:eastAsiaTheme="minorEastAsia" w:cstheme="minorBidi"/>
+                <w:b w:val="0"/>
+                <w:bCs w:val="0"/>
+                <w:i w:val="0"/>
+                <w:iCs w:val="0"/>
+                <w:noProof/>
+              </w:rPr>
+              <w:tab/>
+            </w:r>
+            <w:r>
+              <w:rPr>
+                <w:rStyle w:val="Collegamentoipertestuale"/>
+                <w:rFonts w:ascii="Calibri" w:eastAsia="Calibri" w:hAnsi="Calibri" w:cs="Calibri"/>
+                <w:noProof/>
+                <w:lang w:val="en-US"/>
+              </w:rPr>
+              <w:t>Level Two – Help</w:t>
+            </w:r>
+            <w:r>
+              <w:rPr>
+                <w:noProof/>
+                <w:webHidden/>
+              </w:rPr>
+              <w:tab/>
+            </w:r>
+            <w:r>
+              <w:rPr>
+                <w:noProof/>
+                <w:webHidden/>
+              </w:rPr>
+              <w:fldChar w:fldCharType="begin"/>
+            </w:r>
+            <w:r>
+              <w:rPr>
+                <w:noProof/>
+                <w:webHidden/>
+              </w:rPr>
+              <w:instrText xml:space="preserve"> PAGEREF _Toc28283080 \h </w:instrText>
+            </w:r>
+            <w:r>
+              <w:rPr>
+                <w:noProof/>
+                <w:webHidden/>
+              </w:rPr>
+            </w:r>
+            <w:r>
+              <w:rPr>
+                <w:noProof/>
+                <w:webHidden/>
+              </w:rPr>
+              <w:fldChar w:fldCharType="separate"/>
+            </w:r>
+            <w:r>
+              <w:rPr>
+                <w:noProof/>
+                <w:webHidden/>
+              </w:rPr>
+              <w:t>12</w:t>
+            </w:r>
+            <w:r>
+              <w:rPr>
+                <w:noProof/>
+                <w:webHidden/>
+              </w:rPr>
+              <w:fldChar w:fldCharType="end"/>
+            </w:r>
+          </w:hyperlink>
+        </w:p>
+        <w:p>
+          <w:pPr>
+            <w:pStyle w:val="Sommario1"/>
+            <w:tabs>
+              <w:tab w:val="left" w:pos="480"/>
+              <w:tab w:val="right" w:leader="dot" w:pos="9622"/>
+            </w:tabs>
+            <w:rPr>
+              <w:rFonts w:eastAsiaTheme="minorEastAsia" w:cstheme="minorBidi"/>
+              <w:b w:val="0"/>
+              <w:bCs w:val="0"/>
+              <w:i w:val="0"/>
+              <w:iCs w:val="0"/>
+              <w:noProof/>
+            </w:rPr>
+          </w:pPr>
+          <w:hyperlink w:anchor="_Toc28283081" w:history="1">
+            <w:r>
+              <w:rPr>
+                <w:rStyle w:val="Collegamentoipertestuale"/>
+                <w:rFonts w:ascii="Calibri" w:eastAsia="Calibri" w:hAnsi="Calibri" w:cs="Calibri"/>
+                <w:noProof/>
+                <w:lang w:val="en-US"/>
+              </w:rPr>
+              <w:t>6.</w:t>
+            </w:r>
+            <w:r>
+              <w:rPr>
+                <w:rFonts w:eastAsiaTheme="minorEastAsia" w:cstheme="minorBidi"/>
+                <w:b w:val="0"/>
+                <w:bCs w:val="0"/>
+                <w:i w:val="0"/>
+                <w:iCs w:val="0"/>
+                <w:noProof/>
+              </w:rPr>
+              <w:tab/>
+            </w:r>
+            <w:r>
+              <w:rPr>
+                <w:rStyle w:val="Collegamentoipertestuale"/>
+                <w:rFonts w:ascii="Calibri" w:eastAsia="Calibri" w:hAnsi="Calibri" w:cs="Calibri"/>
+                <w:noProof/>
+                <w:lang w:val="en-US"/>
+              </w:rPr>
+              <w:t>Level Three – News</w:t>
+            </w:r>
+            <w:r>
+              <w:rPr>
+                <w:noProof/>
+                <w:webHidden/>
+              </w:rPr>
+              <w:tab/>
+            </w:r>
+            <w:r>
+              <w:rPr>
+                <w:noProof/>
+                <w:webHidden/>
+              </w:rPr>
+              <w:fldChar w:fldCharType="begin"/>
+            </w:r>
+            <w:r>
+              <w:rPr>
+                <w:noProof/>
+                <w:webHidden/>
+              </w:rPr>
+              <w:instrText xml:space="preserve"> PAGEREF _Toc28283081 \h </w:instrText>
+            </w:r>
+            <w:r>
+              <w:rPr>
+                <w:noProof/>
+                <w:webHidden/>
+              </w:rPr>
+            </w:r>
+            <w:r>
+              <w:rPr>
+                <w:noProof/>
+                <w:webHidden/>
+              </w:rPr>
+              <w:fldChar w:fldCharType="separate"/>
+            </w:r>
+            <w:r>
+              <w:rPr>
+                <w:noProof/>
+                <w:webHidden/>
+              </w:rPr>
+              <w:t>13</w:t>
+            </w:r>
+            <w:r>
+              <w:rPr>
+                <w:noProof/>
+                <w:webHidden/>
+              </w:rPr>
+              <w:fldChar w:fldCharType="end"/>
+            </w:r>
+          </w:hyperlink>
+        </w:p>
+        <w:p>
+          <w:pPr>
+            <w:pStyle w:val="Sommario1"/>
+            <w:tabs>
+              <w:tab w:val="left" w:pos="480"/>
+              <w:tab w:val="right" w:leader="dot" w:pos="9622"/>
+            </w:tabs>
+            <w:rPr>
+              <w:rFonts w:eastAsiaTheme="minorEastAsia" w:cstheme="minorBidi"/>
+              <w:b w:val="0"/>
+              <w:bCs w:val="0"/>
+              <w:i w:val="0"/>
+              <w:iCs w:val="0"/>
+              <w:noProof/>
+            </w:rPr>
+          </w:pPr>
+          <w:hyperlink w:anchor="_Toc28283082" w:history="1">
+            <w:r>
+              <w:rPr>
+                <w:rStyle w:val="Collegamentoipertestuale"/>
+                <w:rFonts w:ascii="Calibri" w:eastAsia="Calibri" w:hAnsi="Calibri" w:cs="Calibri"/>
+                <w:noProof/>
+                <w:lang w:val="en-US"/>
+              </w:rPr>
+              <w:t>7.</w:t>
+            </w:r>
+            <w:r>
+              <w:rPr>
+                <w:rFonts w:eastAsiaTheme="minorEastAsia" w:cstheme="minorBidi"/>
+                <w:b w:val="0"/>
+                <w:bCs w:val="0"/>
+                <w:i w:val="0"/>
+                <w:iCs w:val="0"/>
+                <w:noProof/>
+              </w:rPr>
+              <w:tab/>
+            </w:r>
+            <w:r>
+              <w:rPr>
+                <w:rStyle w:val="Collegamentoipertestuale"/>
+                <w:rFonts w:ascii="Calibri" w:eastAsia="Calibri" w:hAnsi="Calibri" w:cs="Calibri"/>
+                <w:noProof/>
+                <w:lang w:val="en-US"/>
+              </w:rPr>
+              <w:t>Level Four – Music</w:t>
+            </w:r>
+            <w:r>
+              <w:rPr>
+                <w:noProof/>
+                <w:webHidden/>
+              </w:rPr>
+              <w:tab/>
+            </w:r>
+            <w:r>
+              <w:rPr>
+                <w:noProof/>
+                <w:webHidden/>
+              </w:rPr>
+              <w:fldChar w:fldCharType="begin"/>
+            </w:r>
+            <w:r>
+              <w:rPr>
+                <w:noProof/>
+                <w:webHidden/>
+              </w:rPr>
+              <w:instrText xml:space="preserve"> PAGEREF _Toc28283082 \h </w:instrText>
+            </w:r>
+            <w:r>
+              <w:rPr>
+                <w:noProof/>
+                <w:webHidden/>
+              </w:rPr>
+            </w:r>
+            <w:r>
+              <w:rPr>
+                <w:noProof/>
+                <w:webHidden/>
+              </w:rPr>
+              <w:fldChar w:fldCharType="separate"/>
+            </w:r>
+            <w:r>
+              <w:rPr>
+                <w:noProof/>
+                <w:webHidden/>
+              </w:rPr>
+              <w:t>14</w:t>
             </w:r>
             <w:r>
               <w:rPr>
@@ -856,7 +1616,7 @@
               <w:noProof/>
             </w:rPr>
           </w:pPr>
-          <w:hyperlink w:anchor="_Toc28255800" w:history="1">
+          <w:hyperlink w:anchor="_Toc28283083" w:history="1">
             <w:r>
               <w:rPr>
                 <w:rStyle w:val="Collegamentoipertestuale"/>
@@ -884,7 +1644,7 @@
                 <w:noProof/>
                 <w:webHidden/>
               </w:rPr>
-              <w:instrText xml:space="preserve"> PAGEREF _Toc28255800 \h </w:instrText>
+              <w:instrText xml:space="preserve"> PAGEREF _Toc28283083 \h </w:instrText>
             </w:r>
             <w:r>
               <w:rPr>
@@ -904,7 +1664,7 @@
                 <w:noProof/>
                 <w:webHidden/>
               </w:rPr>
-              <w:t>7</w:t>
+              <w:t>15</w:t>
             </w:r>
             <w:r>
               <w:rPr>
@@ -954,24 +1714,6 @@
     <w:p/>
     <w:p/>
     <w:p/>
-    <w:p/>
-    <w:p/>
-    <w:p/>
-    <w:p/>
-    <w:p/>
-    <w:p/>
-    <w:p/>
-    <w:p/>
-    <w:p/>
-    <w:p/>
-    <w:p/>
-    <w:p/>
-    <w:p/>
-    <w:p/>
-    <w:p/>
-    <w:p/>
-    <w:p/>
-    <w:p/>
     <w:p>
       <w:pPr>
         <w:pStyle w:val="Titolo1"/>
@@ -996,12 +1738,13 @@
         </w:rPr>
       </w:pPr>
       <w:bookmarkStart w:id="0" w:name="_Toc10579641"/>
-      <w:bookmarkStart w:id="1" w:name="_Toc28255794"/>
+      <w:bookmarkStart w:id="1" w:name="_Toc28283069"/>
       <w:r>
         <w:rPr>
           <w:rFonts w:ascii="Calibri" w:eastAsia="Calibri" w:hAnsi="Calibri" w:cs="Calibri"/>
           <w:color w:val="000000" w:themeColor="text1"/>
         </w:rPr>
+        <w:lastRenderedPageBreak/>
         <w:t>Introduction</w:t>
       </w:r>
       <w:bookmarkEnd w:id="0"/>
@@ -1240,6 +1983,54 @@
         </w:rPr>
         <w:t>, which we are going to present in this report.</w:t>
       </w:r>
+    </w:p>
+    <w:p>
+      <w:pPr>
+        <w:jc w:val="both"/>
+        <w:rPr>
+          <w:rFonts w:ascii="Calibri" w:hAnsi="Calibri" w:cs="Calibri"/>
+        </w:rPr>
+      </w:pPr>
+    </w:p>
+    <w:p>
+      <w:pPr>
+        <w:jc w:val="both"/>
+        <w:rPr>
+          <w:rFonts w:ascii="Calibri" w:hAnsi="Calibri" w:cs="Calibri"/>
+        </w:rPr>
+      </w:pPr>
+    </w:p>
+    <w:p>
+      <w:pPr>
+        <w:jc w:val="both"/>
+        <w:rPr>
+          <w:rFonts w:ascii="Calibri" w:hAnsi="Calibri" w:cs="Calibri"/>
+        </w:rPr>
+      </w:pPr>
+    </w:p>
+    <w:p>
+      <w:pPr>
+        <w:jc w:val="both"/>
+        <w:rPr>
+          <w:rFonts w:ascii="Calibri" w:hAnsi="Calibri" w:cs="Calibri"/>
+        </w:rPr>
+      </w:pPr>
+    </w:p>
+    <w:p>
+      <w:pPr>
+        <w:jc w:val="both"/>
+        <w:rPr>
+          <w:rFonts w:ascii="Calibri" w:hAnsi="Calibri" w:cs="Calibri"/>
+        </w:rPr>
+      </w:pPr>
+    </w:p>
+    <w:p>
+      <w:pPr>
+        <w:jc w:val="both"/>
+        <w:rPr>
+          <w:rFonts w:ascii="Calibri" w:hAnsi="Calibri" w:cs="Calibri"/>
+        </w:rPr>
+      </w:pPr>
     </w:p>
     <w:p>
       <w:pPr>
@@ -1457,7 +2248,7 @@
         </w:rPr>
       </w:pPr>
       <w:bookmarkStart w:id="2" w:name="_Toc10579642"/>
-      <w:bookmarkStart w:id="3" w:name="_Toc28255795"/>
+      <w:bookmarkStart w:id="3" w:name="_Toc28283070"/>
       <w:r>
         <w:rPr>
           <w:rFonts w:ascii="Calibri" w:eastAsia="Calibri" w:hAnsi="Calibri" w:cs="Calibri"/>
@@ -1559,7 +2350,7 @@
           <w:szCs w:val="22"/>
         </w:rPr>
       </w:pPr>
-      <w:bookmarkStart w:id="4" w:name="_Toc28255796"/>
+      <w:bookmarkStart w:id="4" w:name="_Toc28283071"/>
       <w:r>
         <w:rPr>
           <w:rFonts w:ascii="Calibri" w:eastAsia="Calibri" w:hAnsi="Calibri" w:cs="Calibri"/>
@@ -2086,7 +2877,7 @@
           <w:szCs w:val="22"/>
         </w:rPr>
       </w:pPr>
-      <w:bookmarkStart w:id="5" w:name="_Toc28255797"/>
+      <w:bookmarkStart w:id="5" w:name="_Toc28283072"/>
       <w:r>
         <w:rPr>
           <w:rFonts w:ascii="Calibri" w:eastAsia="Calibri" w:hAnsi="Calibri" w:cs="Calibri"/>
@@ -2405,7 +3196,7 @@
           <w:szCs w:val="22"/>
         </w:rPr>
       </w:pPr>
-      <w:bookmarkStart w:id="6" w:name="_Toc28255798"/>
+      <w:bookmarkStart w:id="6" w:name="_Toc28283073"/>
       <w:r>
         <w:rPr>
           <w:rFonts w:ascii="Calibri" w:eastAsia="Calibri" w:hAnsi="Calibri" w:cs="Calibri"/>
@@ -2661,7 +3452,7 @@
           <w:szCs w:val="22"/>
         </w:rPr>
       </w:pPr>
-      <w:bookmarkStart w:id="7" w:name="_Toc28255799"/>
+      <w:bookmarkStart w:id="7" w:name="_Toc28283074"/>
       <w:r>
         <w:rPr>
           <w:rFonts w:ascii="Calibri" w:eastAsia="Calibri" w:hAnsi="Calibri" w:cs="Calibri"/>
@@ -3175,6 +3966,7 @@
         </w:rPr>
       </w:pPr>
       <w:bookmarkStart w:id="8" w:name="_Toc10579646"/>
+      <w:bookmarkStart w:id="9" w:name="_Toc28283075"/>
       <w:r>
         <w:rPr>
           <w:rFonts w:ascii="Calibri" w:eastAsia="Calibri" w:hAnsi="Calibri" w:cs="Calibri"/>
@@ -3184,6 +3976,7 @@
         <w:t>Project setup</w:t>
       </w:r>
       <w:bookmarkEnd w:id="8"/>
+      <w:bookmarkEnd w:id="9"/>
     </w:p>
     <w:p>
       <w:pPr>
@@ -3656,6 +4449,7 @@
           <w:szCs w:val="22"/>
         </w:rPr>
       </w:pPr>
+      <w:bookmarkStart w:id="10" w:name="_Toc28283076"/>
       <w:proofErr w:type="spellStart"/>
       <w:r>
         <w:rPr>
@@ -3683,6 +4477,7 @@
         </w:rPr>
         <w:t>Workflow</w:t>
       </w:r>
+      <w:bookmarkEnd w:id="10"/>
       <w:proofErr w:type="spellEnd"/>
     </w:p>
     <w:p>
@@ -4353,6 +5148,7 @@
           <w:szCs w:val="22"/>
         </w:rPr>
       </w:pPr>
+      <w:bookmarkStart w:id="11" w:name="_Toc28283077"/>
       <w:r>
         <w:rPr>
           <w:rFonts w:ascii="Calibri" w:eastAsia="Calibri" w:hAnsi="Calibri" w:cs="Calibri"/>
@@ -4370,6 +5166,7 @@
         </w:rPr>
         <w:t>Limitations</w:t>
       </w:r>
+      <w:bookmarkEnd w:id="11"/>
       <w:proofErr w:type="spellEnd"/>
     </w:p>
     <w:p>
@@ -5012,6 +5809,7 @@
           <w:szCs w:val="22"/>
         </w:rPr>
       </w:pPr>
+      <w:bookmarkStart w:id="12" w:name="_Toc28283078"/>
       <w:r>
         <w:rPr>
           <w:rFonts w:ascii="Calibri" w:eastAsia="Calibri" w:hAnsi="Calibri" w:cs="Calibri"/>
@@ -5021,6 +5819,7 @@
         <w:lastRenderedPageBreak/>
         <w:t>Report Organization</w:t>
       </w:r>
+      <w:bookmarkEnd w:id="12"/>
     </w:p>
     <w:p>
       <w:pPr>
@@ -5617,6 +6416,7 @@
           <w:lang w:val="en-US"/>
         </w:rPr>
       </w:pPr>
+      <w:bookmarkStart w:id="13" w:name="_Toc28283079"/>
       <w:r>
         <w:rPr>
           <w:rFonts w:ascii="Calibri" w:eastAsia="Calibri" w:hAnsi="Calibri" w:cs="Calibri"/>
@@ -5626,23 +6426,20 @@
         <w:lastRenderedPageBreak/>
         <w:t>Level One – Speech Interaction &amp; Recognition</w:t>
       </w:r>
-    </w:p>
-    <w:p>
-      <w:pPr>
-        <w:rPr>
-          <w:rFonts w:ascii="Calibri" w:eastAsiaTheme="minorHAnsi" w:hAnsi="Calibri" w:cs="Helvetica Neue"/>
-          <w:vertAlign w:val="superscript"/>
-          <w:lang w:val="en-US" w:eastAsia="en-US"/>
-        </w:rPr>
-      </w:pPr>
-    </w:p>
-    <w:p>
-      <w:pPr>
-        <w:rPr>
-          <w:rFonts w:ascii="Calibri" w:eastAsiaTheme="minorHAnsi" w:hAnsi="Calibri" w:cs="Helvetica Neue"/>
-          <w:vertAlign w:val="superscript"/>
-          <w:lang w:val="en-US" w:eastAsia="en-US"/>
-        </w:rPr>
+      <w:bookmarkEnd w:id="13"/>
+    </w:p>
+    <w:p>
+      <w:pPr>
+        <w:rPr>
+          <w:rFonts w:ascii="Calibri" w:eastAsiaTheme="minorHAnsi" w:hAnsi="Calibri" w:cs="Helvetica Neue"/>
+          <w:vertAlign w:val="superscript"/>
+          <w:lang w:val="en-US" w:eastAsia="en-US"/>
+        </w:rPr>
+      </w:pPr>
+    </w:p>
+    <w:p>
+      <w:pPr>
+        <w:keepNext/>
       </w:pPr>
       <w:r>
         <w:rPr>
@@ -5696,162 +6493,354 @@
     </w:p>
     <w:p>
       <w:pPr>
-        <w:rPr>
-          <w:rFonts w:ascii="Calibri" w:eastAsiaTheme="minorHAnsi" w:hAnsi="Calibri" w:cs="Helvetica Neue"/>
-          <w:vertAlign w:val="superscript"/>
-          <w:lang w:val="en-US" w:eastAsia="en-US"/>
-        </w:rPr>
-      </w:pPr>
-    </w:p>
-    <w:p>
-      <w:pPr>
-        <w:rPr>
-          <w:rFonts w:ascii="Calibri" w:eastAsiaTheme="minorHAnsi" w:hAnsi="Calibri" w:cs="Helvetica Neue"/>
-          <w:vertAlign w:val="superscript"/>
-          <w:lang w:val="en-US" w:eastAsia="en-US"/>
-        </w:rPr>
-      </w:pPr>
-    </w:p>
-    <w:p>
-      <w:pPr>
-        <w:rPr>
-          <w:rFonts w:ascii="Calibri" w:eastAsiaTheme="minorHAnsi" w:hAnsi="Calibri" w:cs="Helvetica Neue"/>
-          <w:vertAlign w:val="superscript"/>
-          <w:lang w:val="en-US" w:eastAsia="en-US"/>
-        </w:rPr>
-      </w:pPr>
-    </w:p>
-    <w:p>
-      <w:pPr>
-        <w:rPr>
-          <w:rFonts w:ascii="Calibri" w:eastAsiaTheme="minorHAnsi" w:hAnsi="Calibri" w:cs="Helvetica Neue"/>
-          <w:vertAlign w:val="superscript"/>
-          <w:lang w:val="en-US" w:eastAsia="en-US"/>
-        </w:rPr>
-      </w:pPr>
-    </w:p>
-    <w:p>
-      <w:pPr>
-        <w:rPr>
-          <w:rFonts w:ascii="Calibri" w:eastAsiaTheme="minorHAnsi" w:hAnsi="Calibri" w:cs="Helvetica Neue"/>
-          <w:vertAlign w:val="superscript"/>
-          <w:lang w:val="en-US" w:eastAsia="en-US"/>
-        </w:rPr>
-      </w:pPr>
-    </w:p>
-    <w:p>
-      <w:pPr>
-        <w:rPr>
-          <w:rFonts w:ascii="Calibri" w:eastAsiaTheme="minorHAnsi" w:hAnsi="Calibri" w:cs="Helvetica Neue"/>
-          <w:vertAlign w:val="superscript"/>
-          <w:lang w:val="en-US" w:eastAsia="en-US"/>
-        </w:rPr>
-      </w:pPr>
-    </w:p>
-    <w:p>
-      <w:pPr>
-        <w:rPr>
-          <w:rFonts w:ascii="Calibri" w:eastAsiaTheme="minorHAnsi" w:hAnsi="Calibri" w:cs="Helvetica Neue"/>
-          <w:vertAlign w:val="superscript"/>
-          <w:lang w:val="en-US" w:eastAsia="en-US"/>
-        </w:rPr>
-      </w:pPr>
-    </w:p>
-    <w:p>
-      <w:pPr>
-        <w:rPr>
-          <w:rFonts w:ascii="Calibri" w:eastAsiaTheme="minorHAnsi" w:hAnsi="Calibri" w:cs="Helvetica Neue"/>
-          <w:vertAlign w:val="superscript"/>
-          <w:lang w:val="en-US" w:eastAsia="en-US"/>
-        </w:rPr>
-      </w:pPr>
-    </w:p>
-    <w:p>
-      <w:pPr>
-        <w:rPr>
-          <w:rFonts w:ascii="Calibri" w:eastAsiaTheme="minorHAnsi" w:hAnsi="Calibri" w:cs="Helvetica Neue"/>
-          <w:vertAlign w:val="superscript"/>
-          <w:lang w:val="en-US" w:eastAsia="en-US"/>
-        </w:rPr>
-      </w:pPr>
-    </w:p>
-    <w:p>
-      <w:pPr>
-        <w:rPr>
-          <w:rFonts w:ascii="Calibri" w:eastAsiaTheme="minorHAnsi" w:hAnsi="Calibri" w:cs="Helvetica Neue"/>
-          <w:vertAlign w:val="superscript"/>
-          <w:lang w:val="en-US" w:eastAsia="en-US"/>
-        </w:rPr>
-      </w:pPr>
-    </w:p>
-    <w:p>
-      <w:pPr>
-        <w:rPr>
-          <w:rFonts w:ascii="Calibri" w:eastAsiaTheme="minorHAnsi" w:hAnsi="Calibri" w:cs="Helvetica Neue"/>
-          <w:vertAlign w:val="superscript"/>
-          <w:lang w:val="en-US" w:eastAsia="en-US"/>
-        </w:rPr>
-      </w:pPr>
-    </w:p>
-    <w:p>
-      <w:pPr>
-        <w:rPr>
-          <w:rFonts w:ascii="Calibri" w:eastAsiaTheme="minorHAnsi" w:hAnsi="Calibri" w:cs="Helvetica Neue"/>
-          <w:vertAlign w:val="superscript"/>
-          <w:lang w:val="en-US" w:eastAsia="en-US"/>
-        </w:rPr>
-      </w:pPr>
-    </w:p>
-    <w:p>
-      <w:pPr>
-        <w:rPr>
-          <w:rFonts w:ascii="Calibri" w:eastAsiaTheme="minorHAnsi" w:hAnsi="Calibri" w:cs="Helvetica Neue"/>
-          <w:vertAlign w:val="superscript"/>
-          <w:lang w:val="en-US" w:eastAsia="en-US"/>
-        </w:rPr>
-      </w:pPr>
-    </w:p>
-    <w:p>
-      <w:pPr>
-        <w:rPr>
-          <w:rFonts w:ascii="Calibri" w:eastAsiaTheme="minorHAnsi" w:hAnsi="Calibri" w:cs="Helvetica Neue"/>
-          <w:vertAlign w:val="superscript"/>
-          <w:lang w:val="en-US" w:eastAsia="en-US"/>
-        </w:rPr>
-      </w:pPr>
-    </w:p>
-    <w:p>
-      <w:pPr>
-        <w:rPr>
-          <w:rFonts w:ascii="Calibri" w:eastAsiaTheme="minorHAnsi" w:hAnsi="Calibri" w:cs="Helvetica Neue"/>
-          <w:vertAlign w:val="superscript"/>
-          <w:lang w:val="en-US" w:eastAsia="en-US"/>
-        </w:rPr>
-      </w:pPr>
-    </w:p>
-    <w:p>
-      <w:pPr>
-        <w:rPr>
-          <w:rFonts w:ascii="Calibri" w:eastAsiaTheme="minorHAnsi" w:hAnsi="Calibri" w:cs="Helvetica Neue"/>
-          <w:vertAlign w:val="superscript"/>
-          <w:lang w:val="en-US" w:eastAsia="en-US"/>
-        </w:rPr>
-      </w:pPr>
-    </w:p>
-    <w:p>
-      <w:pPr>
-        <w:rPr>
-          <w:rFonts w:ascii="Calibri" w:eastAsiaTheme="minorHAnsi" w:hAnsi="Calibri" w:cs="Helvetica Neue"/>
-          <w:vertAlign w:val="superscript"/>
-          <w:lang w:val="en-US" w:eastAsia="en-US"/>
-        </w:rPr>
-      </w:pPr>
-    </w:p>
-    <w:p>
-      <w:pPr>
-        <w:rPr>
-          <w:rFonts w:ascii="Calibri" w:eastAsiaTheme="minorHAnsi" w:hAnsi="Calibri" w:cs="Helvetica Neue"/>
-          <w:vertAlign w:val="superscript"/>
+        <w:pStyle w:val="Didascalia"/>
+        <w:jc w:val="center"/>
+        <w:rPr>
+          <w:rFonts w:ascii="Calibri" w:eastAsiaTheme="minorHAnsi" w:hAnsi="Calibri" w:cs="Helvetica Neue"/>
+          <w:vertAlign w:val="superscript"/>
+          <w:lang w:val="en-US" w:eastAsia="en-US"/>
+        </w:rPr>
+      </w:pPr>
+      <w:r>
+        <w:rPr>
+          <w:lang w:val="en-US"/>
+        </w:rPr>
+        <w:t xml:space="preserve">Figure </w:t>
+      </w:r>
+      <w:r>
+        <w:fldChar w:fldCharType="begin"/>
+      </w:r>
+      <w:r>
+        <w:rPr>
+          <w:lang w:val="en-US"/>
+        </w:rPr>
+        <w:instrText xml:space="preserve"> SEQ Figure \* ARABIC </w:instrText>
+      </w:r>
+      <w:r>
+        <w:fldChar w:fldCharType="separate"/>
+      </w:r>
+      <w:r>
+        <w:rPr>
+          <w:noProof/>
+          <w:lang w:val="en-US"/>
+        </w:rPr>
+        <w:t>5</w:t>
+      </w:r>
+      <w:r>
+        <w:fldChar w:fldCharType="end"/>
+      </w:r>
+      <w:r>
+        <w:rPr>
+          <w:lang w:val="en-US"/>
+        </w:rPr>
+        <w:t xml:space="preserve"> The Entry Point of </w:t>
+      </w:r>
+      <w:proofErr w:type="spellStart"/>
+      <w:r>
+        <w:rPr>
+          <w:lang w:val="en-US"/>
+        </w:rPr>
+        <w:t>EmGiBot</w:t>
+      </w:r>
+      <w:proofErr w:type="spellEnd"/>
+    </w:p>
+    <w:p>
+      <w:pPr>
+        <w:rPr>
+          <w:rFonts w:ascii="Calibri" w:eastAsiaTheme="minorHAnsi" w:hAnsi="Calibri" w:cs="Helvetica Neue"/>
+          <w:lang w:val="en-US" w:eastAsia="en-US"/>
+        </w:rPr>
+      </w:pPr>
+      <w:r>
+        <w:rPr>
+          <w:rFonts w:ascii="Calibri" w:eastAsiaTheme="minorHAnsi" w:hAnsi="Calibri" w:cs="Helvetica Neue"/>
+          <w:lang w:val="en-US" w:eastAsia="en-US"/>
+        </w:rPr>
+        <w:t>This is probably the most important point of the whole application, the Gateway that dictates everything.</w:t>
+      </w:r>
+    </w:p>
+    <w:p>
+      <w:pPr>
+        <w:rPr>
+          <w:rFonts w:ascii="Calibri" w:eastAsiaTheme="minorHAnsi" w:hAnsi="Calibri" w:cs="Helvetica Neue"/>
+          <w:lang w:val="en-US" w:eastAsia="en-US"/>
+        </w:rPr>
+      </w:pPr>
+      <w:r>
+        <w:rPr>
+          <w:rFonts w:ascii="Calibri" w:eastAsiaTheme="minorHAnsi" w:hAnsi="Calibri" w:cs="Helvetica Neue"/>
+          <w:lang w:val="en-US" w:eastAsia="en-US"/>
+        </w:rPr>
+        <w:t xml:space="preserve">The first thing, right after </w:t>
+      </w:r>
+      <w:r>
+        <w:rPr>
+          <w:rFonts w:ascii="Calibri" w:eastAsiaTheme="minorHAnsi" w:hAnsi="Calibri" w:cs="Helvetica Neue"/>
+          <w:i/>
+          <w:iCs/>
+          <w:lang w:val="en-US" w:eastAsia="en-US"/>
+        </w:rPr>
+        <w:t>RASA</w:t>
+      </w:r>
+      <w:r>
+        <w:rPr>
+          <w:rFonts w:ascii="Calibri" w:eastAsiaTheme="minorHAnsi" w:hAnsi="Calibri" w:cs="Helvetica Neue"/>
+          <w:lang w:val="en-US" w:eastAsia="en-US"/>
+        </w:rPr>
+        <w:t xml:space="preserve"> has loaded its model, is to start </w:t>
+      </w:r>
+      <w:proofErr w:type="spellStart"/>
+      <w:r>
+        <w:rPr>
+          <w:rFonts w:ascii="Calibri" w:eastAsiaTheme="minorHAnsi" w:hAnsi="Calibri" w:cs="Helvetica Neue"/>
+          <w:i/>
+          <w:iCs/>
+          <w:lang w:val="en-US" w:eastAsia="en-US"/>
+        </w:rPr>
+        <w:t>pyttsx</w:t>
+      </w:r>
+      <w:proofErr w:type="spellEnd"/>
+      <w:r>
+        <w:rPr>
+          <w:rFonts w:ascii="Calibri" w:eastAsiaTheme="minorHAnsi" w:hAnsi="Calibri" w:cs="Helvetica Neue"/>
+          <w:lang w:val="en-US" w:eastAsia="en-US"/>
+        </w:rPr>
+        <w:t xml:space="preserve"> in order to have the </w:t>
+      </w:r>
+      <w:r>
+        <w:rPr>
+          <w:rFonts w:ascii="Calibri" w:eastAsiaTheme="minorHAnsi" w:hAnsi="Calibri" w:cs="Helvetica Neue"/>
+          <w:b/>
+          <w:bCs/>
+          <w:lang w:val="en-US" w:eastAsia="en-US"/>
+        </w:rPr>
+        <w:t>Speech Interaction</w:t>
+      </w:r>
+      <w:r>
+        <w:rPr>
+          <w:rFonts w:ascii="Calibri" w:eastAsiaTheme="minorHAnsi" w:hAnsi="Calibri" w:cs="Helvetica Neue"/>
+          <w:lang w:val="en-US" w:eastAsia="en-US"/>
+        </w:rPr>
+        <w:t xml:space="preserve"> part ready.</w:t>
+      </w:r>
+    </w:p>
+    <w:p>
+      <w:pPr>
+        <w:rPr>
+          <w:rFonts w:ascii="Calibri" w:eastAsiaTheme="minorHAnsi" w:hAnsi="Calibri" w:cs="Helvetica Neue"/>
+          <w:lang w:val="en-US" w:eastAsia="en-US"/>
+        </w:rPr>
+      </w:pPr>
+      <w:r>
+        <w:rPr>
+          <w:rFonts w:ascii="Calibri" w:eastAsiaTheme="minorHAnsi" w:hAnsi="Calibri" w:cs="Helvetica Neue"/>
+          <w:lang w:val="en-US" w:eastAsia="en-US"/>
+        </w:rPr>
+        <w:t xml:space="preserve">The process that now follows is to be considered a </w:t>
+      </w:r>
+      <w:r>
+        <w:rPr>
+          <w:rFonts w:ascii="Calibri" w:eastAsiaTheme="minorHAnsi" w:hAnsi="Calibri" w:cs="Helvetica Neue"/>
+          <w:i/>
+          <w:iCs/>
+          <w:lang w:val="en-US" w:eastAsia="en-US"/>
+        </w:rPr>
+        <w:t>while loop</w:t>
+      </w:r>
+      <w:r>
+        <w:rPr>
+          <w:rFonts w:ascii="Calibri" w:eastAsiaTheme="minorHAnsi" w:hAnsi="Calibri" w:cs="Helvetica Neue"/>
+          <w:lang w:val="en-US" w:eastAsia="en-US"/>
+        </w:rPr>
+        <w:t>.</w:t>
+      </w:r>
+    </w:p>
+    <w:p>
+      <w:pPr>
+        <w:rPr>
+          <w:rFonts w:ascii="Calibri" w:eastAsiaTheme="minorHAnsi" w:hAnsi="Calibri" w:cs="Helvetica Neue"/>
+          <w:lang w:val="en-US" w:eastAsia="en-US"/>
+        </w:rPr>
+      </w:pPr>
+      <w:r>
+        <w:rPr>
+          <w:rFonts w:ascii="Calibri" w:eastAsiaTheme="minorHAnsi" w:hAnsi="Calibri" w:cs="Helvetica Neue"/>
+          <w:lang w:val="en-US" w:eastAsia="en-US"/>
+        </w:rPr>
+        <w:t xml:space="preserve">The microphone gets activated via the </w:t>
+      </w:r>
+      <w:r>
+        <w:rPr>
+          <w:rFonts w:ascii="Calibri" w:eastAsiaTheme="minorHAnsi" w:hAnsi="Calibri" w:cs="Helvetica Neue"/>
+          <w:i/>
+          <w:iCs/>
+          <w:lang w:val="en-US" w:eastAsia="en-US"/>
+        </w:rPr>
+        <w:t>Speech Recognition</w:t>
+      </w:r>
+      <w:r>
+        <w:rPr>
+          <w:rFonts w:ascii="Calibri" w:eastAsiaTheme="minorHAnsi" w:hAnsi="Calibri" w:cs="Helvetica Neue"/>
+          <w:lang w:val="en-US" w:eastAsia="en-US"/>
+        </w:rPr>
+        <w:t xml:space="preserve"> library and starts to “listen”. As soon as it believes that an utterance is finished, the recorded audio is sent to </w:t>
+      </w:r>
+      <w:r>
+        <w:rPr>
+          <w:rFonts w:ascii="Calibri" w:eastAsiaTheme="minorHAnsi" w:hAnsi="Calibri" w:cs="Helvetica Neue"/>
+          <w:i/>
+          <w:iCs/>
+          <w:lang w:val="en-US" w:eastAsia="en-US"/>
+        </w:rPr>
+        <w:t>Google’s Speech Recognition</w:t>
+      </w:r>
+      <w:r>
+        <w:rPr>
+          <w:rFonts w:ascii="Calibri" w:eastAsiaTheme="minorHAnsi" w:hAnsi="Calibri" w:cs="Helvetica Neue"/>
+          <w:lang w:val="en-US" w:eastAsia="en-US"/>
+        </w:rPr>
+        <w:t xml:space="preserve"> tool for the </w:t>
+      </w:r>
+      <w:r>
+        <w:rPr>
+          <w:rFonts w:ascii="Calibri" w:eastAsiaTheme="minorHAnsi" w:hAnsi="Calibri" w:cs="Helvetica Neue"/>
+          <w:b/>
+          <w:bCs/>
+          <w:lang w:val="en-US" w:eastAsia="en-US"/>
+        </w:rPr>
+        <w:t>Speech Recognition part</w:t>
+      </w:r>
+      <w:r>
+        <w:rPr>
+          <w:rFonts w:ascii="Calibri" w:eastAsiaTheme="minorHAnsi" w:hAnsi="Calibri" w:cs="Helvetica Neue"/>
+          <w:lang w:val="en-US" w:eastAsia="en-US"/>
+        </w:rPr>
+        <w:t>. Since only one language could be set, we decided to set the Italian one.</w:t>
+      </w:r>
+    </w:p>
+    <w:p>
+      <w:pPr>
+        <w:rPr>
+          <w:rFonts w:ascii="Calibri" w:eastAsiaTheme="minorHAnsi" w:hAnsi="Calibri" w:cs="Helvetica Neue"/>
+          <w:lang w:val="en-US" w:eastAsia="en-US"/>
+        </w:rPr>
+      </w:pPr>
+      <w:r>
+        <w:rPr>
+          <w:rFonts w:ascii="Calibri" w:eastAsiaTheme="minorHAnsi" w:hAnsi="Calibri" w:cs="Helvetica Neue"/>
+          <w:lang w:val="en-US" w:eastAsia="en-US"/>
+        </w:rPr>
+        <w:t>After that Google returns its output, which can either be an empty string or the audio “</w:t>
+      </w:r>
+      <w:proofErr w:type="spellStart"/>
+      <w:r>
+        <w:rPr>
+          <w:rFonts w:ascii="Calibri" w:eastAsiaTheme="minorHAnsi" w:hAnsi="Calibri" w:cs="Helvetica Neue"/>
+          <w:lang w:val="en-US" w:eastAsia="en-US"/>
+        </w:rPr>
+        <w:t>stringified</w:t>
+      </w:r>
+      <w:proofErr w:type="spellEnd"/>
+      <w:r>
+        <w:rPr>
+          <w:rFonts w:ascii="Calibri" w:eastAsiaTheme="minorHAnsi" w:hAnsi="Calibri" w:cs="Helvetica Neue"/>
+          <w:lang w:val="en-US" w:eastAsia="en-US"/>
+        </w:rPr>
+        <w:t>”:</w:t>
+      </w:r>
+    </w:p>
+    <w:p>
+      <w:pPr>
+        <w:rPr>
+          <w:rFonts w:ascii="Calibri" w:eastAsiaTheme="minorHAnsi" w:hAnsi="Calibri" w:cs="Helvetica Neue"/>
+          <w:lang w:val="en-US" w:eastAsia="en-US"/>
+        </w:rPr>
+      </w:pPr>
+    </w:p>
+    <w:p>
+      <w:pPr>
+        <w:pStyle w:val="Paragrafoelenco"/>
+        <w:numPr>
+          <w:ilvl w:val="0"/>
+          <w:numId w:val="10"/>
+        </w:numPr>
+        <w:rPr>
+          <w:rFonts w:ascii="Calibri" w:eastAsiaTheme="minorHAnsi" w:hAnsi="Calibri" w:cs="Helvetica Neue"/>
+          <w:lang w:val="en-US" w:eastAsia="en-US"/>
+        </w:rPr>
+      </w:pPr>
+      <w:r>
+        <w:rPr>
+          <w:rFonts w:ascii="Calibri" w:eastAsiaTheme="minorHAnsi" w:hAnsi="Calibri" w:cs="Helvetica Neue"/>
+          <w:lang w:val="en-US" w:eastAsia="en-US"/>
+        </w:rPr>
+        <w:t xml:space="preserve">If an empty string is returned, the process </w:t>
+      </w:r>
+      <w:r>
+        <w:rPr>
+          <w:rFonts w:ascii="Calibri" w:eastAsiaTheme="minorHAnsi" w:hAnsi="Calibri" w:cs="Helvetica Neue"/>
+          <w:b/>
+          <w:bCs/>
+          <w:lang w:val="en-US" w:eastAsia="en-US"/>
+        </w:rPr>
+        <w:t>starts</w:t>
+      </w:r>
+      <w:r>
+        <w:rPr>
+          <w:rFonts w:ascii="Calibri" w:eastAsiaTheme="minorHAnsi" w:hAnsi="Calibri" w:cs="Helvetica Neue"/>
+          <w:lang w:val="en-US" w:eastAsia="en-US"/>
+        </w:rPr>
+        <w:t xml:space="preserve"> again;</w:t>
+      </w:r>
+    </w:p>
+    <w:p>
+      <w:pPr>
+        <w:pStyle w:val="Paragrafoelenco"/>
+        <w:numPr>
+          <w:ilvl w:val="0"/>
+          <w:numId w:val="10"/>
+        </w:numPr>
+        <w:rPr>
+          <w:rFonts w:ascii="Calibri" w:eastAsiaTheme="minorHAnsi" w:hAnsi="Calibri" w:cs="Helvetica Neue"/>
+          <w:lang w:val="en-US" w:eastAsia="en-US"/>
+        </w:rPr>
+      </w:pPr>
+      <w:r>
+        <w:rPr>
+          <w:rFonts w:ascii="Calibri" w:eastAsiaTheme="minorHAnsi" w:hAnsi="Calibri" w:cs="Helvetica Neue"/>
+          <w:lang w:val="en-US" w:eastAsia="en-US"/>
+        </w:rPr>
+        <w:t xml:space="preserve">If a string is actually returned, instead, </w:t>
+      </w:r>
+      <w:r>
+        <w:rPr>
+          <w:rFonts w:ascii="Calibri" w:eastAsiaTheme="minorHAnsi" w:hAnsi="Calibri" w:cs="Helvetica Neue"/>
+          <w:i/>
+          <w:iCs/>
+          <w:lang w:val="en-US" w:eastAsia="en-US"/>
+        </w:rPr>
+        <w:t>RASA</w:t>
+      </w:r>
+      <w:r>
+        <w:rPr>
+          <w:rFonts w:ascii="Calibri" w:eastAsiaTheme="minorHAnsi" w:hAnsi="Calibri" w:cs="Helvetica Neue"/>
+          <w:lang w:val="en-US" w:eastAsia="en-US"/>
+        </w:rPr>
+        <w:t xml:space="preserve"> will try to understand the intent of the utterance and, then, redirect to the correct level of the application.</w:t>
+      </w:r>
+    </w:p>
+    <w:p>
+      <w:pPr>
+        <w:rPr>
+          <w:rFonts w:ascii="Calibri" w:eastAsiaTheme="minorHAnsi" w:hAnsi="Calibri" w:cs="Helvetica Neue"/>
+          <w:lang w:val="en-US" w:eastAsia="en-US"/>
+        </w:rPr>
+      </w:pPr>
+    </w:p>
+    <w:p>
+      <w:pPr>
+        <w:rPr>
+          <w:rFonts w:ascii="Calibri" w:eastAsiaTheme="minorHAnsi" w:hAnsi="Calibri" w:cs="Helvetica Neue"/>
           <w:lang w:val="en-US" w:eastAsia="en-US"/>
         </w:rPr>
       </w:pPr>
@@ -5942,6 +6931,7 @@
           <w:lang w:val="en-US"/>
         </w:rPr>
       </w:pPr>
+      <w:bookmarkStart w:id="14" w:name="_Toc28283080"/>
       <w:r>
         <w:rPr>
           <w:rFonts w:ascii="Calibri" w:eastAsia="Calibri" w:hAnsi="Calibri" w:cs="Calibri"/>
@@ -5975,13 +6965,12 @@
         </w:rPr>
         <w:t>Help</w:t>
       </w:r>
-    </w:p>
-    <w:p>
-      <w:pPr>
-        <w:rPr>
-          <w:rFonts w:ascii="Calibri" w:eastAsiaTheme="minorHAnsi" w:hAnsi="Calibri" w:cs="Helvetica Neue"/>
-          <w:lang w:val="en-US" w:eastAsia="en-US"/>
-        </w:rPr>
+      <w:bookmarkEnd w:id="14"/>
+    </w:p>
+    <w:p>
+      <w:pPr>
+        <w:keepNext/>
+        <w:jc w:val="center"/>
       </w:pPr>
       <w:r>
         <w:rPr>
@@ -6034,6 +7023,50 @@
     </w:p>
     <w:p>
       <w:pPr>
+        <w:pStyle w:val="Didascalia"/>
+        <w:jc w:val="center"/>
+      </w:pPr>
+      <w:r>
+        <w:t xml:space="preserve">Figure </w:t>
+      </w:r>
+      <w:r>
+        <w:fldChar w:fldCharType="begin"/>
+      </w:r>
+      <w:r>
+        <w:instrText xml:space="preserve"> SEQ Figure \* ARABIC </w:instrText>
+      </w:r>
+      <w:r>
+        <w:fldChar w:fldCharType="separate"/>
+      </w:r>
+      <w:r>
+        <w:rPr>
+          <w:noProof/>
+        </w:rPr>
+        <w:t>6</w:t>
+      </w:r>
+      <w:r>
+        <w:fldChar w:fldCharType="end"/>
+      </w:r>
+      <w:r>
+        <w:t xml:space="preserve"> The Help Task </w:t>
+      </w:r>
+      <w:proofErr w:type="spellStart"/>
+      <w:r>
+        <w:t>Workflow</w:t>
+      </w:r>
+      <w:proofErr w:type="spellEnd"/>
+    </w:p>
+    <w:p>
+      <w:pPr>
+        <w:rPr>
+          <w:rFonts w:eastAsiaTheme="minorHAnsi"/>
+        </w:rPr>
+      </w:pPr>
+      <w:bookmarkStart w:id="15" w:name="_GoBack"/>
+      <w:bookmarkEnd w:id="15"/>
+    </w:p>
+    <w:p>
+      <w:pPr>
         <w:rPr>
           <w:rFonts w:ascii="Calibri" w:eastAsiaTheme="minorHAnsi" w:hAnsi="Calibri" w:cs="Helvetica Neue"/>
           <w:lang w:val="en-US" w:eastAsia="en-US"/>
@@ -6325,13 +7358,13 @@
           <w:lang w:val="en-US"/>
         </w:rPr>
       </w:pPr>
+      <w:bookmarkStart w:id="16" w:name="_Toc28283081"/>
       <w:r>
         <w:rPr>
           <w:rFonts w:ascii="Calibri" w:eastAsia="Calibri" w:hAnsi="Calibri" w:cs="Calibri"/>
           <w:color w:val="000000" w:themeColor="text1"/>
           <w:lang w:val="en-US"/>
         </w:rPr>
-        <w:lastRenderedPageBreak/>
         <w:t xml:space="preserve">Level </w:t>
       </w:r>
       <w:r>
@@ -6366,6 +7399,7 @@
         </w:rPr>
         <w:t>News</w:t>
       </w:r>
+      <w:bookmarkEnd w:id="16"/>
     </w:p>
     <w:p>
       <w:pPr>
@@ -6738,13 +7772,13 @@
           <w:lang w:val="en-US"/>
         </w:rPr>
       </w:pPr>
+      <w:bookmarkStart w:id="17" w:name="_Toc28283082"/>
       <w:r>
         <w:rPr>
           <w:rFonts w:ascii="Calibri" w:eastAsia="Calibri" w:hAnsi="Calibri" w:cs="Calibri"/>
           <w:color w:val="000000" w:themeColor="text1"/>
           <w:lang w:val="en-US"/>
         </w:rPr>
-        <w:lastRenderedPageBreak/>
         <w:t xml:space="preserve">Level </w:t>
       </w:r>
       <w:r>
@@ -6771,6 +7805,7 @@
         </w:rPr>
         <w:t>Music</w:t>
       </w:r>
+      <w:bookmarkEnd w:id="17"/>
     </w:p>
     <w:p>
       <w:pPr>
@@ -6798,7 +7833,6 @@
           <w:lang w:val="en-US" w:eastAsia="en-US"/>
         </w:rPr>
       </w:pPr>
-      <w:bookmarkStart w:id="9" w:name="_GoBack"/>
       <w:r>
         <w:rPr>
           <w:rFonts w:ascii="Calibri" w:eastAsiaTheme="minorHAnsi" w:hAnsi="Calibri" w:cs="Helvetica Neue"/>
@@ -6847,7 +7881,6 @@
           </wp:inline>
         </w:drawing>
       </w:r>
-      <w:bookmarkEnd w:id="9"/>
     </w:p>
     <w:p>
       <w:pPr>
@@ -7183,7 +8216,7 @@
           <w:color w:val="000000" w:themeColor="text1"/>
         </w:rPr>
       </w:pPr>
-      <w:bookmarkStart w:id="10" w:name="_Toc28255800"/>
+      <w:bookmarkStart w:id="18" w:name="_Toc28283083"/>
       <w:proofErr w:type="spellStart"/>
       <w:r>
         <w:rPr>
@@ -7192,7 +8225,7 @@
         </w:rPr>
         <w:t>References</w:t>
       </w:r>
-      <w:bookmarkEnd w:id="10"/>
+      <w:bookmarkEnd w:id="18"/>
       <w:proofErr w:type="spellEnd"/>
     </w:p>
     <w:p>
@@ -7648,6 +8681,119 @@
     </w:lvl>
   </w:abstractNum>
   <w:abstractNum w:abstractNumId="4" w15:restartNumberingAfterBreak="0">
+    <w:nsid w:val="4D43487E"/>
+    <w:multiLevelType w:val="hybridMultilevel"/>
+    <w:tmpl w:val="BA944F9E"/>
+    <w:lvl w:ilvl="0" w:tplc="04100001">
+      <w:start w:val="1"/>
+      <w:numFmt w:val="bullet"/>
+      <w:lvlText w:val=""/>
+      <w:lvlJc w:val="left"/>
+      <w:pPr>
+        <w:ind w:left="720" w:hanging="360"/>
+      </w:pPr>
+      <w:rPr>
+        <w:rFonts w:ascii="Symbol" w:hAnsi="Symbol" w:hint="default"/>
+      </w:rPr>
+    </w:lvl>
+    <w:lvl w:ilvl="1" w:tplc="04100003" w:tentative="1">
+      <w:start w:val="1"/>
+      <w:numFmt w:val="bullet"/>
+      <w:lvlText w:val="o"/>
+      <w:lvlJc w:val="left"/>
+      <w:pPr>
+        <w:ind w:left="1440" w:hanging="360"/>
+      </w:pPr>
+      <w:rPr>
+        <w:rFonts w:ascii="Courier New" w:hAnsi="Courier New" w:cs="Courier New" w:hint="default"/>
+      </w:rPr>
+    </w:lvl>
+    <w:lvl w:ilvl="2" w:tplc="04100005" w:tentative="1">
+      <w:start w:val="1"/>
+      <w:numFmt w:val="bullet"/>
+      <w:lvlText w:val=""/>
+      <w:lvlJc w:val="left"/>
+      <w:pPr>
+        <w:ind w:left="2160" w:hanging="360"/>
+      </w:pPr>
+      <w:rPr>
+        <w:rFonts w:ascii="Wingdings" w:hAnsi="Wingdings" w:hint="default"/>
+      </w:rPr>
+    </w:lvl>
+    <w:lvl w:ilvl="3" w:tplc="04100001" w:tentative="1">
+      <w:start w:val="1"/>
+      <w:numFmt w:val="bullet"/>
+      <w:lvlText w:val=""/>
+      <w:lvlJc w:val="left"/>
+      <w:pPr>
+        <w:ind w:left="2880" w:hanging="360"/>
+      </w:pPr>
+      <w:rPr>
+        <w:rFonts w:ascii="Symbol" w:hAnsi="Symbol" w:hint="default"/>
+      </w:rPr>
+    </w:lvl>
+    <w:lvl w:ilvl="4" w:tplc="04100003" w:tentative="1">
+      <w:start w:val="1"/>
+      <w:numFmt w:val="bullet"/>
+      <w:lvlText w:val="o"/>
+      <w:lvlJc w:val="left"/>
+      <w:pPr>
+        <w:ind w:left="3600" w:hanging="360"/>
+      </w:pPr>
+      <w:rPr>
+        <w:rFonts w:ascii="Courier New" w:hAnsi="Courier New" w:cs="Courier New" w:hint="default"/>
+      </w:rPr>
+    </w:lvl>
+    <w:lvl w:ilvl="5" w:tplc="04100005" w:tentative="1">
+      <w:start w:val="1"/>
+      <w:numFmt w:val="bullet"/>
+      <w:lvlText w:val=""/>
+      <w:lvlJc w:val="left"/>
+      <w:pPr>
+        <w:ind w:left="4320" w:hanging="360"/>
+      </w:pPr>
+      <w:rPr>
+        <w:rFonts w:ascii="Wingdings" w:hAnsi="Wingdings" w:hint="default"/>
+      </w:rPr>
+    </w:lvl>
+    <w:lvl w:ilvl="6" w:tplc="04100001" w:tentative="1">
+      <w:start w:val="1"/>
+      <w:numFmt w:val="bullet"/>
+      <w:lvlText w:val=""/>
+      <w:lvlJc w:val="left"/>
+      <w:pPr>
+        <w:ind w:left="5040" w:hanging="360"/>
+      </w:pPr>
+      <w:rPr>
+        <w:rFonts w:ascii="Symbol" w:hAnsi="Symbol" w:hint="default"/>
+      </w:rPr>
+    </w:lvl>
+    <w:lvl w:ilvl="7" w:tplc="04100003" w:tentative="1">
+      <w:start w:val="1"/>
+      <w:numFmt w:val="bullet"/>
+      <w:lvlText w:val="o"/>
+      <w:lvlJc w:val="left"/>
+      <w:pPr>
+        <w:ind w:left="5760" w:hanging="360"/>
+      </w:pPr>
+      <w:rPr>
+        <w:rFonts w:ascii="Courier New" w:hAnsi="Courier New" w:cs="Courier New" w:hint="default"/>
+      </w:rPr>
+    </w:lvl>
+    <w:lvl w:ilvl="8" w:tplc="04100005" w:tentative="1">
+      <w:start w:val="1"/>
+      <w:numFmt w:val="bullet"/>
+      <w:lvlText w:val=""/>
+      <w:lvlJc w:val="left"/>
+      <w:pPr>
+        <w:ind w:left="6480" w:hanging="360"/>
+      </w:pPr>
+      <w:rPr>
+        <w:rFonts w:ascii="Wingdings" w:hAnsi="Wingdings" w:hint="default"/>
+      </w:rPr>
+    </w:lvl>
+  </w:abstractNum>
+  <w:abstractNum w:abstractNumId="5" w15:restartNumberingAfterBreak="0">
     <w:nsid w:val="5321516A"/>
     <w:multiLevelType w:val="multilevel"/>
     <w:tmpl w:val="AF92E33C"/>
@@ -7733,7 +8879,7 @@
       </w:pPr>
     </w:lvl>
   </w:abstractNum>
-  <w:abstractNum w:abstractNumId="5" w15:restartNumberingAfterBreak="0">
+  <w:abstractNum w:abstractNumId="6" w15:restartNumberingAfterBreak="0">
     <w:nsid w:val="6C65304A"/>
     <w:multiLevelType w:val="hybridMultilevel"/>
     <w:tmpl w:val="753ACE28"/>
@@ -7819,7 +8965,7 @@
       </w:pPr>
     </w:lvl>
   </w:abstractNum>
-  <w:abstractNum w:abstractNumId="6" w15:restartNumberingAfterBreak="0">
+  <w:abstractNum w:abstractNumId="7" w15:restartNumberingAfterBreak="0">
     <w:nsid w:val="6CB947D8"/>
     <w:multiLevelType w:val="hybridMultilevel"/>
     <w:tmpl w:val="C0504FB6"/>
@@ -7905,7 +9051,7 @@
       </w:pPr>
     </w:lvl>
   </w:abstractNum>
-  <w:abstractNum w:abstractNumId="7" w15:restartNumberingAfterBreak="0">
+  <w:abstractNum w:abstractNumId="8" w15:restartNumberingAfterBreak="0">
     <w:nsid w:val="71FB7EE3"/>
     <w:multiLevelType w:val="hybridMultilevel"/>
     <w:tmpl w:val="21CE342C"/>
@@ -7991,7 +9137,7 @@
       </w:pPr>
     </w:lvl>
   </w:abstractNum>
-  <w:abstractNum w:abstractNumId="8" w15:restartNumberingAfterBreak="0">
+  <w:abstractNum w:abstractNumId="9" w15:restartNumberingAfterBreak="0">
     <w:nsid w:val="7BFF33A1"/>
     <w:multiLevelType w:val="hybridMultilevel"/>
     <w:tmpl w:val="B3E842F4"/>
@@ -8105,13 +9251,13 @@
     </w:lvl>
   </w:abstractNum>
   <w:num w:numId="1">
-    <w:abstractNumId w:val="4"/>
+    <w:abstractNumId w:val="5"/>
   </w:num>
   <w:num w:numId="2">
     <w:abstractNumId w:val="2"/>
   </w:num>
   <w:num w:numId="3">
-    <w:abstractNumId w:val="6"/>
+    <w:abstractNumId w:val="7"/>
   </w:num>
   <w:num w:numId="4">
     <w:abstractNumId w:val="0"/>
@@ -8120,16 +9266,19 @@
     <w:abstractNumId w:val="1"/>
   </w:num>
   <w:num w:numId="6">
-    <w:abstractNumId w:val="8"/>
+    <w:abstractNumId w:val="9"/>
   </w:num>
   <w:num w:numId="7">
-    <w:abstractNumId w:val="5"/>
+    <w:abstractNumId w:val="6"/>
   </w:num>
   <w:num w:numId="8">
-    <w:abstractNumId w:val="7"/>
+    <w:abstractNumId w:val="8"/>
   </w:num>
   <w:num w:numId="9">
     <w:abstractNumId w:val="3"/>
+  </w:num>
+  <w:num w:numId="10">
+    <w:abstractNumId w:val="4"/>
   </w:num>
 </w:numbering>
 </file>
@@ -9179,7 +10328,7 @@
 </file>
 
 <file path=customXml/itemProps1.xml><?xml version="1.0" encoding="utf-8"?>
-<ds:datastoreItem xmlns:ds="http://schemas.openxmlformats.org/officeDocument/2006/customXml" ds:itemID="{6F8EF32F-4D84-EB43-AC01-7199A0D7A39B}">
+<ds:datastoreItem xmlns:ds="http://schemas.openxmlformats.org/officeDocument/2006/customXml" ds:itemID="{B0C3758D-DA49-C740-9CD0-1F210C7E4D9F}">
   <ds:schemaRefs>
     <ds:schemaRef ds:uri="http://schemas.openxmlformats.org/officeDocument/2006/bibliography"/>
   </ds:schemaRefs>

</xml_diff>

<commit_message>
Aggiunta la parte di help e del dataset
</commit_message>
<xml_diff>
--- a/Relazione MultiModal.docx
+++ b/Relazione MultiModal.docx
@@ -4427,6 +4427,15 @@
     </w:p>
     <w:p>
       <w:pPr>
+        <w:jc w:val="both"/>
+        <w:rPr>
+          <w:rFonts w:ascii="Calibri" w:hAnsi="Calibri" w:cs="Calibri"/>
+          <w:lang w:val="en-US"/>
+        </w:rPr>
+      </w:pPr>
+    </w:p>
+    <w:p>
+      <w:pPr>
         <w:pStyle w:val="Titolo2"/>
         <w:keepNext w:val="0"/>
         <w:keepLines w:val="0"/>
@@ -4449,7 +4458,6 @@
           <w:szCs w:val="22"/>
         </w:rPr>
       </w:pPr>
-      <w:bookmarkStart w:id="10" w:name="_Toc28283076"/>
       <w:proofErr w:type="spellStart"/>
       <w:r>
         <w:rPr>
@@ -4457,17 +4465,372 @@
           <w:sz w:val="22"/>
           <w:szCs w:val="22"/>
         </w:rPr>
-        <w:t>Typical</w:t>
+        <w:t>Dataset</w:t>
       </w:r>
       <w:proofErr w:type="spellEnd"/>
-      <w:r>
+    </w:p>
+    <w:p>
+      <w:pPr>
+        <w:jc w:val="both"/>
+        <w:rPr>
+          <w:rFonts w:ascii="Calibri" w:hAnsi="Calibri" w:cs="Calibri"/>
+          <w:lang w:val="en-US"/>
+        </w:rPr>
+      </w:pPr>
+    </w:p>
+    <w:p>
+      <w:pPr>
+        <w:jc w:val="both"/>
+        <w:rPr>
+          <w:rFonts w:ascii="Calibri" w:hAnsi="Calibri" w:cs="Calibri"/>
+          <w:lang w:val="en-US"/>
+        </w:rPr>
+      </w:pPr>
+      <w:r>
+        <w:rPr>
+          <w:rFonts w:ascii="Calibri" w:hAnsi="Calibri" w:cs="Calibri"/>
+          <w:lang w:val="en-US"/>
+        </w:rPr>
+        <w:t xml:space="preserve">In order for work, </w:t>
+      </w:r>
+      <w:r>
+        <w:rPr>
+          <w:rFonts w:ascii="Calibri" w:hAnsi="Calibri" w:cs="Calibri"/>
+          <w:i/>
+          <w:iCs/>
+          <w:lang w:val="en-US"/>
+        </w:rPr>
+        <w:t>RASA</w:t>
+      </w:r>
+      <w:r>
+        <w:rPr>
+          <w:rFonts w:ascii="Calibri" w:hAnsi="Calibri" w:cs="Calibri"/>
+          <w:lang w:val="en-US"/>
+        </w:rPr>
+        <w:t xml:space="preserve"> needs a dataset. </w:t>
+      </w:r>
+    </w:p>
+    <w:p>
+      <w:pPr>
+        <w:jc w:val="both"/>
+        <w:rPr>
+          <w:rFonts w:ascii="Calibri" w:hAnsi="Calibri" w:cs="Calibri"/>
+          <w:lang w:val="en-US"/>
+        </w:rPr>
+      </w:pPr>
+      <w:r>
+        <w:rPr>
+          <w:rFonts w:ascii="Calibri" w:hAnsi="Calibri" w:cs="Calibri"/>
+          <w:lang w:val="en-US"/>
+        </w:rPr>
+        <w:t>The dataset itself, actually, it’s just a .md file that we will call “</w:t>
+      </w:r>
+      <w:r>
+        <w:rPr>
+          <w:rFonts w:ascii="Calibri" w:hAnsi="Calibri" w:cs="Calibri"/>
+          <w:i/>
+          <w:iCs/>
+          <w:lang w:val="en-US"/>
+        </w:rPr>
+        <w:t>NLU</w:t>
+      </w:r>
+      <w:r>
+        <w:rPr>
+          <w:rFonts w:ascii="Calibri" w:hAnsi="Calibri" w:cs="Calibri"/>
+          <w:lang w:val="en-US"/>
+        </w:rPr>
+        <w:t>” which will be structured like this:</w:t>
+      </w:r>
+    </w:p>
+    <w:p>
+      <w:pPr>
+        <w:jc w:val="both"/>
+        <w:rPr>
+          <w:rFonts w:ascii="Calibri" w:hAnsi="Calibri" w:cs="Calibri"/>
+          <w:lang w:val="en-US"/>
+        </w:rPr>
+      </w:pPr>
+    </w:p>
+    <w:p>
+      <w:pPr>
+        <w:keepNext/>
+        <w:jc w:val="center"/>
+      </w:pPr>
+      <w:r>
+        <w:rPr>
+          <w:rFonts w:ascii="Calibri" w:hAnsi="Calibri" w:cs="Calibri"/>
+          <w:noProof/>
+          <w:lang w:val="en-US"/>
+        </w:rPr>
+        <w:drawing>
+          <wp:inline distT="0" distB="0" distL="0" distR="0">
+            <wp:extent cx="3022600" cy="1206500"/>
+            <wp:effectExtent l="0" t="0" r="0" b="0"/>
+            <wp:docPr id="11" name="Immagine 11"/>
+            <wp:cNvGraphicFramePr>
+              <a:graphicFrameLocks xmlns:a="http://schemas.openxmlformats.org/drawingml/2006/main" noChangeAspect="1"/>
+            </wp:cNvGraphicFramePr>
+            <a:graphic xmlns:a="http://schemas.openxmlformats.org/drawingml/2006/main">
+              <a:graphicData uri="http://schemas.openxmlformats.org/drawingml/2006/picture">
+                <pic:pic xmlns:pic="http://schemas.openxmlformats.org/drawingml/2006/picture">
+                  <pic:nvPicPr>
+                    <pic:cNvPr id="11" name="Schermata 2019-12-26 alle 20.17.17.png"/>
+                    <pic:cNvPicPr/>
+                  </pic:nvPicPr>
+                  <pic:blipFill>
+                    <a:blip r:embed="rId12">
+                      <a:extLst>
+                        <a:ext uri="{28A0092B-C50C-407E-A947-70E740481C1C}">
+                          <a14:useLocalDpi xmlns:a14="http://schemas.microsoft.com/office/drawing/2010/main" val="0"/>
+                        </a:ext>
+                      </a:extLst>
+                    </a:blip>
+                    <a:stretch>
+                      <a:fillRect/>
+                    </a:stretch>
+                  </pic:blipFill>
+                  <pic:spPr>
+                    <a:xfrm>
+                      <a:off x="0" y="0"/>
+                      <a:ext cx="3022600" cy="1206500"/>
+                    </a:xfrm>
+                    <a:prstGeom prst="rect">
+                      <a:avLst/>
+                    </a:prstGeom>
+                  </pic:spPr>
+                </pic:pic>
+              </a:graphicData>
+            </a:graphic>
+          </wp:inline>
+        </w:drawing>
+      </w:r>
+    </w:p>
+    <w:p>
+      <w:pPr>
+        <w:pStyle w:val="Didascalia"/>
+        <w:jc w:val="center"/>
+        <w:rPr>
+          <w:lang w:val="en-US"/>
+        </w:rPr>
+      </w:pPr>
+      <w:r>
+        <w:rPr>
+          <w:lang w:val="en-US"/>
+        </w:rPr>
+        <w:t xml:space="preserve">Figure </w:t>
+      </w:r>
+      <w:r>
+        <w:fldChar w:fldCharType="begin"/>
+      </w:r>
+      <w:r>
+        <w:rPr>
+          <w:lang w:val="en-US"/>
+        </w:rPr>
+        <w:instrText xml:space="preserve"> SEQ Figure \* ARABIC </w:instrText>
+      </w:r>
+      <w:r>
+        <w:fldChar w:fldCharType="separate"/>
+      </w:r>
+      <w:r>
+        <w:rPr>
+          <w:noProof/>
+          <w:lang w:val="en-US"/>
+        </w:rPr>
+        <w:t>4</w:t>
+      </w:r>
+      <w:r>
+        <w:fldChar w:fldCharType="end"/>
+      </w:r>
+      <w:r>
+        <w:rPr>
+          <w:lang w:val="en-US"/>
+        </w:rPr>
+        <w:t xml:space="preserve"> An example of how the .md file is structured</w:t>
+      </w:r>
+    </w:p>
+    <w:p>
+      <w:pPr>
+        <w:rPr>
+          <w:rFonts w:ascii="Calibri" w:hAnsi="Calibri"/>
+          <w:i/>
+          <w:iCs/>
+          <w:lang w:val="en-US"/>
+        </w:rPr>
+      </w:pPr>
+      <w:r>
+        <w:rPr>
+          <w:rFonts w:ascii="Calibri" w:hAnsi="Calibri"/>
+          <w:lang w:val="en-US"/>
+        </w:rPr>
+        <w:t xml:space="preserve">The ## part represent the label of the intent that we want to predict through </w:t>
+      </w:r>
+      <w:r>
+        <w:rPr>
+          <w:rFonts w:ascii="Calibri" w:hAnsi="Calibri"/>
+          <w:i/>
+          <w:iCs/>
+          <w:lang w:val="en-US"/>
+        </w:rPr>
+        <w:t>RASA</w:t>
+      </w:r>
+      <w:r>
+        <w:rPr>
+          <w:rFonts w:ascii="Calibri" w:hAnsi="Calibri"/>
+          <w:i/>
+          <w:iCs/>
+          <w:lang w:val="en-US"/>
+        </w:rPr>
+        <w:t>.</w:t>
+      </w:r>
+    </w:p>
+    <w:p>
+      <w:pPr>
+        <w:rPr>
+          <w:rFonts w:ascii="Calibri" w:hAnsi="Calibri"/>
+          <w:lang w:val="en-US"/>
+        </w:rPr>
+      </w:pPr>
+      <w:r>
+        <w:rPr>
+          <w:rFonts w:ascii="Calibri" w:hAnsi="Calibri"/>
+          <w:lang w:val="en-US"/>
+        </w:rPr>
+        <w:t xml:space="preserve">Immediately after that part, </w:t>
+      </w:r>
+      <w:r>
+        <w:rPr>
+          <w:rFonts w:ascii="Calibri" w:hAnsi="Calibri"/>
+          <w:i/>
+          <w:iCs/>
+          <w:lang w:val="en-US"/>
+        </w:rPr>
+        <w:t>RASA</w:t>
+      </w:r>
+      <w:r>
+        <w:rPr>
+          <w:rFonts w:ascii="Calibri" w:hAnsi="Calibri"/>
+          <w:lang w:val="en-US"/>
+        </w:rPr>
+        <w:t xml:space="preserve"> accepts a list of all possible sentence combinations with which it can lead back to that intent.</w:t>
+      </w:r>
+    </w:p>
+    <w:p>
+      <w:pPr>
+        <w:jc w:val="both"/>
+        <w:rPr>
+          <w:rFonts w:ascii="Calibri" w:hAnsi="Calibri" w:cs="Calibri"/>
+          <w:lang w:val="en-US"/>
+        </w:rPr>
+      </w:pPr>
+    </w:p>
+    <w:p>
+      <w:pPr>
+        <w:jc w:val="both"/>
+        <w:rPr>
+          <w:rFonts w:ascii="Calibri" w:hAnsi="Calibri" w:cs="Calibri"/>
+          <w:lang w:val="en-US"/>
+        </w:rPr>
+      </w:pPr>
+    </w:p>
+    <w:p>
+      <w:pPr>
+        <w:jc w:val="both"/>
+        <w:rPr>
+          <w:rFonts w:ascii="Calibri" w:hAnsi="Calibri" w:cs="Calibri"/>
+          <w:lang w:val="en-US"/>
+        </w:rPr>
+      </w:pPr>
+    </w:p>
+    <w:p>
+      <w:pPr>
+        <w:jc w:val="both"/>
+        <w:rPr>
+          <w:rFonts w:ascii="Calibri" w:hAnsi="Calibri" w:cs="Calibri"/>
+          <w:lang w:val="en-US"/>
+        </w:rPr>
+      </w:pPr>
+    </w:p>
+    <w:p>
+      <w:pPr>
+        <w:jc w:val="both"/>
+        <w:rPr>
+          <w:rFonts w:ascii="Calibri" w:hAnsi="Calibri" w:cs="Calibri"/>
+          <w:lang w:val="en-US"/>
+        </w:rPr>
+      </w:pPr>
+    </w:p>
+    <w:p>
+      <w:pPr>
+        <w:jc w:val="both"/>
+        <w:rPr>
+          <w:rFonts w:ascii="Calibri" w:hAnsi="Calibri" w:cs="Calibri"/>
+          <w:lang w:val="en-US"/>
+        </w:rPr>
+      </w:pPr>
+    </w:p>
+    <w:p>
+      <w:pPr>
+        <w:jc w:val="both"/>
+        <w:rPr>
+          <w:rFonts w:ascii="Calibri" w:hAnsi="Calibri" w:cs="Calibri"/>
+          <w:lang w:val="en-US"/>
+        </w:rPr>
+      </w:pPr>
+    </w:p>
+    <w:p>
+      <w:pPr>
+        <w:jc w:val="both"/>
+        <w:rPr>
+          <w:rFonts w:ascii="Calibri" w:hAnsi="Calibri" w:cs="Calibri"/>
+          <w:lang w:val="en-US"/>
+        </w:rPr>
+      </w:pPr>
+    </w:p>
+    <w:p>
+      <w:pPr>
+        <w:jc w:val="both"/>
+        <w:rPr>
+          <w:rFonts w:ascii="Calibri" w:hAnsi="Calibri" w:cs="Calibri"/>
+          <w:lang w:val="en-US"/>
+        </w:rPr>
+      </w:pPr>
+    </w:p>
+    <w:p>
+      <w:pPr>
+        <w:jc w:val="both"/>
+        <w:rPr>
+          <w:rFonts w:ascii="Calibri" w:hAnsi="Calibri" w:cs="Calibri"/>
+          <w:lang w:val="en-US"/>
+        </w:rPr>
+      </w:pPr>
+      <w:bookmarkStart w:id="10" w:name="_GoBack"/>
+      <w:bookmarkEnd w:id="10"/>
+    </w:p>
+    <w:p>
+      <w:pPr>
+        <w:pStyle w:val="Titolo2"/>
+        <w:keepNext w:val="0"/>
+        <w:keepLines w:val="0"/>
+        <w:numPr>
+          <w:ilvl w:val="1"/>
+          <w:numId w:val="1"/>
+        </w:numPr>
+        <w:pBdr>
+          <w:top w:val="single" w:sz="24" w:space="0" w:color="D9E2F3" w:themeColor="accent1" w:themeTint="33"/>
+          <w:left w:val="single" w:sz="24" w:space="0" w:color="D9E2F3" w:themeColor="accent1" w:themeTint="33"/>
+          <w:bottom w:val="single" w:sz="24" w:space="0" w:color="D9E2F3" w:themeColor="accent1" w:themeTint="33"/>
+          <w:right w:val="single" w:sz="24" w:space="0" w:color="D9E2F3" w:themeColor="accent1" w:themeTint="33"/>
+        </w:pBdr>
+        <w:shd w:val="clear" w:color="auto" w:fill="D9E2F3" w:themeFill="accent1" w:themeFillTint="33"/>
+        <w:spacing w:before="340" w:after="120"/>
+        <w:jc w:val="both"/>
         <w:rPr>
           <w:rFonts w:ascii="Calibri" w:eastAsia="Calibri" w:hAnsi="Calibri" w:cs="Calibri"/>
           <w:sz w:val="22"/>
           <w:szCs w:val="22"/>
         </w:rPr>
-        <w:t xml:space="preserve"> </w:t>
-      </w:r>
+      </w:pPr>
+      <w:bookmarkStart w:id="11" w:name="_Toc28283076"/>
       <w:proofErr w:type="spellStart"/>
       <w:r>
         <w:rPr>
@@ -4475,9 +4838,28 @@
           <w:sz w:val="22"/>
           <w:szCs w:val="22"/>
         </w:rPr>
+        <w:lastRenderedPageBreak/>
+        <w:t>Typical</w:t>
+      </w:r>
+      <w:proofErr w:type="spellEnd"/>
+      <w:r>
+        <w:rPr>
+          <w:rFonts w:ascii="Calibri" w:eastAsia="Calibri" w:hAnsi="Calibri" w:cs="Calibri"/>
+          <w:sz w:val="22"/>
+          <w:szCs w:val="22"/>
+        </w:rPr>
+        <w:t xml:space="preserve"> </w:t>
+      </w:r>
+      <w:proofErr w:type="spellStart"/>
+      <w:r>
+        <w:rPr>
+          <w:rFonts w:ascii="Calibri" w:eastAsia="Calibri" w:hAnsi="Calibri" w:cs="Calibri"/>
+          <w:sz w:val="22"/>
+          <w:szCs w:val="22"/>
+        </w:rPr>
         <w:t>Workflow</w:t>
       </w:r>
-      <w:bookmarkEnd w:id="10"/>
+      <w:bookmarkEnd w:id="11"/>
       <w:proofErr w:type="spellEnd"/>
     </w:p>
     <w:p>
@@ -4554,7 +4936,7 @@
                     <pic:cNvPicPr/>
                   </pic:nvPicPr>
                   <pic:blipFill>
-                    <a:blip r:embed="rId12">
+                    <a:blip r:embed="rId13">
                       <a:extLst>
                         <a:ext uri="{28A0092B-C50C-407E-A947-70E740481C1C}">
                           <a14:useLocalDpi xmlns:a14="http://schemas.microsoft.com/office/drawing/2010/main" val="0"/>
@@ -4615,7 +4997,7 @@
           <w:noProof/>
           <w:lang w:val="en-US"/>
         </w:rPr>
-        <w:t>4</w:t>
+        <w:t>5</w:t>
       </w:r>
       <w:r>
         <w:fldChar w:fldCharType="end"/>
@@ -4658,7 +5040,6 @@
           <w:rFonts w:ascii="Calibri" w:eastAsiaTheme="minorHAnsi" w:hAnsi="Calibri" w:cs="Helvetica Neue"/>
           <w:lang w:val="en-US" w:eastAsia="en-US"/>
         </w:rPr>
-        <w:lastRenderedPageBreak/>
         <w:t xml:space="preserve">From a device of any kind (for now, just a desktop computer. In the future, perhaps, more!), the user performs a request through </w:t>
       </w:r>
       <w:r>
@@ -5148,13 +5529,14 @@
           <w:szCs w:val="22"/>
         </w:rPr>
       </w:pPr>
-      <w:bookmarkStart w:id="11" w:name="_Toc28283077"/>
+      <w:bookmarkStart w:id="12" w:name="_Toc28283077"/>
       <w:r>
         <w:rPr>
           <w:rFonts w:ascii="Calibri" w:eastAsia="Calibri" w:hAnsi="Calibri" w:cs="Calibri"/>
           <w:sz w:val="22"/>
           <w:szCs w:val="22"/>
         </w:rPr>
+        <w:lastRenderedPageBreak/>
         <w:t xml:space="preserve">Technical </w:t>
       </w:r>
       <w:proofErr w:type="spellStart"/>
@@ -5166,7 +5548,7 @@
         </w:rPr>
         <w:t>Limitations</w:t>
       </w:r>
-      <w:bookmarkEnd w:id="11"/>
+      <w:bookmarkEnd w:id="12"/>
       <w:proofErr w:type="spellEnd"/>
     </w:p>
     <w:p>
@@ -5809,17 +6191,16 @@
           <w:szCs w:val="22"/>
         </w:rPr>
       </w:pPr>
-      <w:bookmarkStart w:id="12" w:name="_Toc28283078"/>
+      <w:bookmarkStart w:id="13" w:name="_Toc28283078"/>
       <w:r>
         <w:rPr>
           <w:rFonts w:ascii="Calibri" w:eastAsia="Calibri" w:hAnsi="Calibri" w:cs="Calibri"/>
           <w:sz w:val="22"/>
           <w:szCs w:val="22"/>
         </w:rPr>
-        <w:lastRenderedPageBreak/>
         <w:t>Report Organization</w:t>
       </w:r>
-      <w:bookmarkEnd w:id="12"/>
+      <w:bookmarkEnd w:id="13"/>
     </w:p>
     <w:p>
       <w:pPr>
@@ -6082,285 +6463,6 @@
       <w:pPr>
         <w:rPr>
           <w:rFonts w:ascii="Calibri" w:eastAsiaTheme="minorHAnsi" w:hAnsi="Calibri" w:cs="Helvetica Neue"/>
-          <w:lang w:val="en-US" w:eastAsia="en-US"/>
-        </w:rPr>
-      </w:pPr>
-    </w:p>
-    <w:p>
-      <w:pPr>
-        <w:rPr>
-          <w:rFonts w:ascii="Calibri" w:eastAsiaTheme="minorHAnsi" w:hAnsi="Calibri" w:cs="Helvetica Neue"/>
-          <w:vertAlign w:val="superscript"/>
-          <w:lang w:val="en-US" w:eastAsia="en-US"/>
-        </w:rPr>
-      </w:pPr>
-    </w:p>
-    <w:p>
-      <w:pPr>
-        <w:rPr>
-          <w:rFonts w:ascii="Calibri" w:eastAsiaTheme="minorHAnsi" w:hAnsi="Calibri" w:cs="Helvetica Neue"/>
-          <w:vertAlign w:val="superscript"/>
-          <w:lang w:val="en-US" w:eastAsia="en-US"/>
-        </w:rPr>
-      </w:pPr>
-    </w:p>
-    <w:p>
-      <w:pPr>
-        <w:rPr>
-          <w:rFonts w:ascii="Calibri" w:eastAsiaTheme="minorHAnsi" w:hAnsi="Calibri" w:cs="Helvetica Neue"/>
-          <w:vertAlign w:val="superscript"/>
-          <w:lang w:val="en-US" w:eastAsia="en-US"/>
-        </w:rPr>
-      </w:pPr>
-    </w:p>
-    <w:p>
-      <w:pPr>
-        <w:rPr>
-          <w:rFonts w:ascii="Calibri" w:eastAsiaTheme="minorHAnsi" w:hAnsi="Calibri" w:cs="Helvetica Neue"/>
-          <w:vertAlign w:val="superscript"/>
-          <w:lang w:val="en-US" w:eastAsia="en-US"/>
-        </w:rPr>
-      </w:pPr>
-    </w:p>
-    <w:p>
-      <w:pPr>
-        <w:rPr>
-          <w:rFonts w:ascii="Calibri" w:eastAsiaTheme="minorHAnsi" w:hAnsi="Calibri" w:cs="Helvetica Neue"/>
-          <w:vertAlign w:val="superscript"/>
-          <w:lang w:val="en-US" w:eastAsia="en-US"/>
-        </w:rPr>
-      </w:pPr>
-    </w:p>
-    <w:p>
-      <w:pPr>
-        <w:rPr>
-          <w:rFonts w:ascii="Calibri" w:eastAsiaTheme="minorHAnsi" w:hAnsi="Calibri" w:cs="Helvetica Neue"/>
-          <w:vertAlign w:val="superscript"/>
-          <w:lang w:val="en-US" w:eastAsia="en-US"/>
-        </w:rPr>
-      </w:pPr>
-    </w:p>
-    <w:p>
-      <w:pPr>
-        <w:rPr>
-          <w:rFonts w:ascii="Calibri" w:eastAsiaTheme="minorHAnsi" w:hAnsi="Calibri" w:cs="Helvetica Neue"/>
-          <w:vertAlign w:val="superscript"/>
-          <w:lang w:val="en-US" w:eastAsia="en-US"/>
-        </w:rPr>
-      </w:pPr>
-    </w:p>
-    <w:p>
-      <w:pPr>
-        <w:rPr>
-          <w:rFonts w:ascii="Calibri" w:eastAsiaTheme="minorHAnsi" w:hAnsi="Calibri" w:cs="Helvetica Neue"/>
-          <w:vertAlign w:val="superscript"/>
-          <w:lang w:val="en-US" w:eastAsia="en-US"/>
-        </w:rPr>
-      </w:pPr>
-    </w:p>
-    <w:p>
-      <w:pPr>
-        <w:rPr>
-          <w:rFonts w:ascii="Calibri" w:eastAsiaTheme="minorHAnsi" w:hAnsi="Calibri" w:cs="Helvetica Neue"/>
-          <w:vertAlign w:val="superscript"/>
-          <w:lang w:val="en-US" w:eastAsia="en-US"/>
-        </w:rPr>
-      </w:pPr>
-    </w:p>
-    <w:p>
-      <w:pPr>
-        <w:rPr>
-          <w:rFonts w:ascii="Calibri" w:eastAsiaTheme="minorHAnsi" w:hAnsi="Calibri" w:cs="Helvetica Neue"/>
-          <w:vertAlign w:val="superscript"/>
-          <w:lang w:val="en-US" w:eastAsia="en-US"/>
-        </w:rPr>
-      </w:pPr>
-    </w:p>
-    <w:p>
-      <w:pPr>
-        <w:rPr>
-          <w:rFonts w:ascii="Calibri" w:eastAsiaTheme="minorHAnsi" w:hAnsi="Calibri" w:cs="Helvetica Neue"/>
-          <w:vertAlign w:val="superscript"/>
-          <w:lang w:val="en-US" w:eastAsia="en-US"/>
-        </w:rPr>
-      </w:pPr>
-    </w:p>
-    <w:p>
-      <w:pPr>
-        <w:rPr>
-          <w:rFonts w:ascii="Calibri" w:eastAsiaTheme="minorHAnsi" w:hAnsi="Calibri" w:cs="Helvetica Neue"/>
-          <w:vertAlign w:val="superscript"/>
-          <w:lang w:val="en-US" w:eastAsia="en-US"/>
-        </w:rPr>
-      </w:pPr>
-    </w:p>
-    <w:p>
-      <w:pPr>
-        <w:rPr>
-          <w:rFonts w:ascii="Calibri" w:eastAsiaTheme="minorHAnsi" w:hAnsi="Calibri" w:cs="Helvetica Neue"/>
-          <w:vertAlign w:val="superscript"/>
-          <w:lang w:val="en-US" w:eastAsia="en-US"/>
-        </w:rPr>
-      </w:pPr>
-    </w:p>
-    <w:p>
-      <w:pPr>
-        <w:rPr>
-          <w:rFonts w:ascii="Calibri" w:eastAsiaTheme="minorHAnsi" w:hAnsi="Calibri" w:cs="Helvetica Neue"/>
-          <w:vertAlign w:val="superscript"/>
-          <w:lang w:val="en-US" w:eastAsia="en-US"/>
-        </w:rPr>
-      </w:pPr>
-    </w:p>
-    <w:p>
-      <w:pPr>
-        <w:rPr>
-          <w:rFonts w:ascii="Calibri" w:eastAsiaTheme="minorHAnsi" w:hAnsi="Calibri" w:cs="Helvetica Neue"/>
-          <w:vertAlign w:val="superscript"/>
-          <w:lang w:val="en-US" w:eastAsia="en-US"/>
-        </w:rPr>
-      </w:pPr>
-    </w:p>
-    <w:p>
-      <w:pPr>
-        <w:rPr>
-          <w:rFonts w:ascii="Calibri" w:eastAsiaTheme="minorHAnsi" w:hAnsi="Calibri" w:cs="Helvetica Neue"/>
-          <w:vertAlign w:val="superscript"/>
-          <w:lang w:val="en-US" w:eastAsia="en-US"/>
-        </w:rPr>
-      </w:pPr>
-    </w:p>
-    <w:p>
-      <w:pPr>
-        <w:rPr>
-          <w:rFonts w:ascii="Calibri" w:eastAsiaTheme="minorHAnsi" w:hAnsi="Calibri" w:cs="Helvetica Neue"/>
-          <w:vertAlign w:val="superscript"/>
-          <w:lang w:val="en-US" w:eastAsia="en-US"/>
-        </w:rPr>
-      </w:pPr>
-    </w:p>
-    <w:p>
-      <w:pPr>
-        <w:rPr>
-          <w:rFonts w:ascii="Calibri" w:eastAsiaTheme="minorHAnsi" w:hAnsi="Calibri" w:cs="Helvetica Neue"/>
-          <w:vertAlign w:val="superscript"/>
-          <w:lang w:val="en-US" w:eastAsia="en-US"/>
-        </w:rPr>
-      </w:pPr>
-    </w:p>
-    <w:p>
-      <w:pPr>
-        <w:rPr>
-          <w:rFonts w:ascii="Calibri" w:eastAsiaTheme="minorHAnsi" w:hAnsi="Calibri" w:cs="Helvetica Neue"/>
-          <w:vertAlign w:val="superscript"/>
-          <w:lang w:val="en-US" w:eastAsia="en-US"/>
-        </w:rPr>
-      </w:pPr>
-    </w:p>
-    <w:p>
-      <w:pPr>
-        <w:rPr>
-          <w:rFonts w:ascii="Calibri" w:eastAsiaTheme="minorHAnsi" w:hAnsi="Calibri" w:cs="Helvetica Neue"/>
-          <w:vertAlign w:val="superscript"/>
-          <w:lang w:val="en-US" w:eastAsia="en-US"/>
-        </w:rPr>
-      </w:pPr>
-    </w:p>
-    <w:p>
-      <w:pPr>
-        <w:rPr>
-          <w:rFonts w:ascii="Calibri" w:eastAsiaTheme="minorHAnsi" w:hAnsi="Calibri" w:cs="Helvetica Neue"/>
-          <w:vertAlign w:val="superscript"/>
-          <w:lang w:val="en-US" w:eastAsia="en-US"/>
-        </w:rPr>
-      </w:pPr>
-    </w:p>
-    <w:p>
-      <w:pPr>
-        <w:rPr>
-          <w:rFonts w:ascii="Calibri" w:eastAsiaTheme="minorHAnsi" w:hAnsi="Calibri" w:cs="Helvetica Neue"/>
-          <w:vertAlign w:val="superscript"/>
-          <w:lang w:val="en-US" w:eastAsia="en-US"/>
-        </w:rPr>
-      </w:pPr>
-    </w:p>
-    <w:p>
-      <w:pPr>
-        <w:rPr>
-          <w:rFonts w:ascii="Calibri" w:eastAsiaTheme="minorHAnsi" w:hAnsi="Calibri" w:cs="Helvetica Neue"/>
-          <w:vertAlign w:val="superscript"/>
-          <w:lang w:val="en-US" w:eastAsia="en-US"/>
-        </w:rPr>
-      </w:pPr>
-    </w:p>
-    <w:p>
-      <w:pPr>
-        <w:rPr>
-          <w:rFonts w:ascii="Calibri" w:eastAsiaTheme="minorHAnsi" w:hAnsi="Calibri" w:cs="Helvetica Neue"/>
-          <w:vertAlign w:val="superscript"/>
-          <w:lang w:val="en-US" w:eastAsia="en-US"/>
-        </w:rPr>
-      </w:pPr>
-    </w:p>
-    <w:p>
-      <w:pPr>
-        <w:rPr>
-          <w:rFonts w:ascii="Calibri" w:eastAsiaTheme="minorHAnsi" w:hAnsi="Calibri" w:cs="Helvetica Neue"/>
-          <w:vertAlign w:val="superscript"/>
-          <w:lang w:val="en-US" w:eastAsia="en-US"/>
-        </w:rPr>
-      </w:pPr>
-    </w:p>
-    <w:p>
-      <w:pPr>
-        <w:rPr>
-          <w:rFonts w:ascii="Calibri" w:eastAsiaTheme="minorHAnsi" w:hAnsi="Calibri" w:cs="Helvetica Neue"/>
-          <w:vertAlign w:val="superscript"/>
-          <w:lang w:val="en-US" w:eastAsia="en-US"/>
-        </w:rPr>
-      </w:pPr>
-    </w:p>
-    <w:p>
-      <w:pPr>
-        <w:rPr>
-          <w:rFonts w:ascii="Calibri" w:eastAsiaTheme="minorHAnsi" w:hAnsi="Calibri" w:cs="Helvetica Neue"/>
-          <w:vertAlign w:val="superscript"/>
-          <w:lang w:val="en-US" w:eastAsia="en-US"/>
-        </w:rPr>
-      </w:pPr>
-    </w:p>
-    <w:p>
-      <w:pPr>
-        <w:rPr>
-          <w:rFonts w:ascii="Calibri" w:eastAsiaTheme="minorHAnsi" w:hAnsi="Calibri" w:cs="Helvetica Neue"/>
-          <w:vertAlign w:val="superscript"/>
-          <w:lang w:val="en-US" w:eastAsia="en-US"/>
-        </w:rPr>
-      </w:pPr>
-    </w:p>
-    <w:p>
-      <w:pPr>
-        <w:rPr>
-          <w:rFonts w:ascii="Calibri" w:eastAsiaTheme="minorHAnsi" w:hAnsi="Calibri" w:cs="Helvetica Neue"/>
-          <w:vertAlign w:val="superscript"/>
-          <w:lang w:val="en-US" w:eastAsia="en-US"/>
-        </w:rPr>
-      </w:pPr>
-    </w:p>
-    <w:p>
-      <w:pPr>
-        <w:rPr>
-          <w:rFonts w:ascii="Calibri" w:eastAsiaTheme="minorHAnsi" w:hAnsi="Calibri" w:cs="Helvetica Neue"/>
-          <w:vertAlign w:val="superscript"/>
-          <w:lang w:val="en-US" w:eastAsia="en-US"/>
-        </w:rPr>
-      </w:pPr>
-    </w:p>
-    <w:p>
-      <w:pPr>
-        <w:rPr>
-          <w:rFonts w:ascii="Calibri" w:eastAsiaTheme="minorHAnsi" w:hAnsi="Calibri" w:cs="Helvetica Neue"/>
-          <w:vertAlign w:val="superscript"/>
           <w:lang w:val="en-US" w:eastAsia="en-US"/>
         </w:rPr>
       </w:pPr>
@@ -6416,7 +6518,7 @@
           <w:lang w:val="en-US"/>
         </w:rPr>
       </w:pPr>
-      <w:bookmarkStart w:id="13" w:name="_Toc28283079"/>
+      <w:bookmarkStart w:id="14" w:name="_Toc28283079"/>
       <w:r>
         <w:rPr>
           <w:rFonts w:ascii="Calibri" w:eastAsia="Calibri" w:hAnsi="Calibri" w:cs="Calibri"/>
@@ -6426,7 +6528,7 @@
         <w:lastRenderedPageBreak/>
         <w:t>Level One – Speech Interaction &amp; Recognition</w:t>
       </w:r>
-      <w:bookmarkEnd w:id="13"/>
+      <w:bookmarkEnd w:id="14"/>
     </w:p>
     <w:p>
       <w:pPr>
@@ -6464,7 +6566,7 @@
                     <pic:cNvPicPr/>
                   </pic:nvPicPr>
                   <pic:blipFill>
-                    <a:blip r:embed="rId13">
+                    <a:blip r:embed="rId14">
                       <a:extLst>
                         <a:ext uri="{28A0092B-C50C-407E-A947-70E740481C1C}">
                           <a14:useLocalDpi xmlns:a14="http://schemas.microsoft.com/office/drawing/2010/main" val="0"/>
@@ -6524,7 +6626,7 @@
           <w:noProof/>
           <w:lang w:val="en-US"/>
         </w:rPr>
-        <w:t>5</w:t>
+        <w:t>6</w:t>
       </w:r>
       <w:r>
         <w:fldChar w:fldCharType="end"/>
@@ -6931,7 +7033,7 @@
           <w:lang w:val="en-US"/>
         </w:rPr>
       </w:pPr>
-      <w:bookmarkStart w:id="14" w:name="_Toc28283080"/>
+      <w:bookmarkStart w:id="15" w:name="_Toc28283080"/>
       <w:r>
         <w:rPr>
           <w:rFonts w:ascii="Calibri" w:eastAsia="Calibri" w:hAnsi="Calibri" w:cs="Calibri"/>
@@ -6965,7 +7067,7 @@
         </w:rPr>
         <w:t>Help</w:t>
       </w:r>
-      <w:bookmarkEnd w:id="14"/>
+      <w:bookmarkEnd w:id="15"/>
     </w:p>
     <w:p>
       <w:pPr>
@@ -6994,7 +7096,7 @@
                     <pic:cNvPicPr/>
                   </pic:nvPicPr>
                   <pic:blipFill>
-                    <a:blip r:embed="rId14">
+                    <a:blip r:embed="rId15">
                       <a:extLst>
                         <a:ext uri="{28A0092B-C50C-407E-A947-70E740481C1C}">
                           <a14:useLocalDpi xmlns:a14="http://schemas.microsoft.com/office/drawing/2010/main" val="0"/>
@@ -7025,14 +7127,23 @@
       <w:pPr>
         <w:pStyle w:val="Didascalia"/>
         <w:jc w:val="center"/>
-      </w:pPr>
-      <w:r>
+        <w:rPr>
+          <w:lang w:val="en-US"/>
+        </w:rPr>
+      </w:pPr>
+      <w:r>
+        <w:rPr>
+          <w:lang w:val="en-US"/>
+        </w:rPr>
         <w:t xml:space="preserve">Figure </w:t>
       </w:r>
       <w:r>
         <w:fldChar w:fldCharType="begin"/>
       </w:r>
       <w:r>
+        <w:rPr>
+          <w:lang w:val="en-US"/>
+        </w:rPr>
         <w:instrText xml:space="preserve"> SEQ Figure \* ARABIC </w:instrText>
       </w:r>
       <w:r>
@@ -7041,55 +7152,234 @@
       <w:r>
         <w:rPr>
           <w:noProof/>
-        </w:rPr>
-        <w:t>6</w:t>
+          <w:lang w:val="en-US"/>
+        </w:rPr>
+        <w:t>7</w:t>
       </w:r>
       <w:r>
         <w:fldChar w:fldCharType="end"/>
       </w:r>
       <w:r>
-        <w:t xml:space="preserve"> The Help Task </w:t>
+        <w:rPr>
+          <w:lang w:val="en-US"/>
+        </w:rPr>
+        <w:t xml:space="preserve"> The Help Task Workflow</w:t>
+      </w:r>
+    </w:p>
+    <w:p>
+      <w:pPr>
+        <w:rPr>
+          <w:rFonts w:ascii="Calibri" w:eastAsiaTheme="minorHAnsi" w:hAnsi="Calibri" w:cs="Helvetica Neue"/>
+          <w:vertAlign w:val="superscript"/>
+          <w:lang w:val="en-US" w:eastAsia="en-US"/>
+        </w:rPr>
+      </w:pPr>
+    </w:p>
+    <w:p>
+      <w:pPr>
+        <w:rPr>
+          <w:rFonts w:ascii="Calibri" w:eastAsiaTheme="minorHAnsi" w:hAnsi="Calibri" w:cs="Helvetica Neue"/>
+          <w:lang w:val="en-US" w:eastAsia="en-US"/>
+        </w:rPr>
+      </w:pPr>
+      <w:r>
+        <w:rPr>
+          <w:rFonts w:ascii="Calibri" w:eastAsiaTheme="minorHAnsi" w:hAnsi="Calibri" w:cs="Helvetica Neue"/>
+          <w:lang w:val="en-US" w:eastAsia="en-US"/>
+        </w:rPr>
+        <w:t xml:space="preserve">An </w:t>
+      </w:r>
+      <w:r>
+        <w:rPr>
+          <w:rFonts w:ascii="Calibri" w:eastAsiaTheme="minorHAnsi" w:hAnsi="Calibri" w:cs="Helvetica Neue"/>
+          <w:i/>
+          <w:iCs/>
+          <w:lang w:val="en-US" w:eastAsia="en-US"/>
+        </w:rPr>
+        <w:t>Intelligent Personal Assistant</w:t>
+      </w:r>
+      <w:r>
+        <w:rPr>
+          <w:rFonts w:ascii="Calibri" w:eastAsiaTheme="minorHAnsi" w:hAnsi="Calibri" w:cs="Helvetica Neue"/>
+          <w:lang w:val="en-US" w:eastAsia="en-US"/>
+        </w:rPr>
+        <w:t xml:space="preserve"> is a special type of </w:t>
+      </w:r>
+      <w:proofErr w:type="gramStart"/>
+      <w:r>
+        <w:rPr>
+          <w:rFonts w:ascii="Calibri" w:eastAsiaTheme="minorHAnsi" w:hAnsi="Calibri" w:cs="Helvetica Neue"/>
+          <w:lang w:val="en-US" w:eastAsia="en-US"/>
+        </w:rPr>
+        <w:t>an</w:t>
+      </w:r>
+      <w:proofErr w:type="gramEnd"/>
+      <w:r>
+        <w:rPr>
+          <w:rFonts w:ascii="Calibri" w:eastAsiaTheme="minorHAnsi" w:hAnsi="Calibri" w:cs="Helvetica Neue"/>
+          <w:lang w:val="en-US" w:eastAsia="en-US"/>
+        </w:rPr>
+        <w:t xml:space="preserve"> User Interface. It still allows the user to do stuff, but via his/her voice. Without touching anything. Because of that, some might have troubles in understanding how it may work.</w:t>
+      </w:r>
+    </w:p>
+    <w:p>
+      <w:pPr>
+        <w:rPr>
+          <w:rFonts w:ascii="Calibri" w:eastAsiaTheme="minorHAnsi" w:hAnsi="Calibri" w:cs="Helvetica Neue"/>
+          <w:lang w:val="en-US" w:eastAsia="en-US"/>
+        </w:rPr>
+      </w:pPr>
+      <w:r>
+        <w:rPr>
+          <w:rFonts w:ascii="Calibri" w:eastAsiaTheme="minorHAnsi" w:hAnsi="Calibri" w:cs="Helvetica Neue"/>
+          <w:lang w:val="en-US" w:eastAsia="en-US"/>
+        </w:rPr>
+        <w:t xml:space="preserve">For this reason, every time that </w:t>
       </w:r>
       <w:proofErr w:type="spellStart"/>
       <w:r>
-        <w:t>Workflow</w:t>
+        <w:rPr>
+          <w:rFonts w:ascii="Calibri" w:eastAsiaTheme="minorHAnsi" w:hAnsi="Calibri" w:cs="Helvetica Neue"/>
+          <w:b/>
+          <w:bCs/>
+          <w:lang w:val="en-US" w:eastAsia="en-US"/>
+        </w:rPr>
+        <w:t>EmGiBot</w:t>
       </w:r>
       <w:proofErr w:type="spellEnd"/>
-    </w:p>
-    <w:p>
-      <w:pPr>
-        <w:rPr>
-          <w:rFonts w:eastAsiaTheme="minorHAnsi"/>
-        </w:rPr>
-      </w:pPr>
-      <w:bookmarkStart w:id="15" w:name="_GoBack"/>
-      <w:bookmarkEnd w:id="15"/>
-    </w:p>
-    <w:p>
-      <w:pPr>
-        <w:rPr>
-          <w:rFonts w:ascii="Calibri" w:eastAsiaTheme="minorHAnsi" w:hAnsi="Calibri" w:cs="Helvetica Neue"/>
-          <w:lang w:val="en-US" w:eastAsia="en-US"/>
-        </w:rPr>
-      </w:pPr>
-    </w:p>
-    <w:p>
-      <w:pPr>
-        <w:rPr>
-          <w:rFonts w:ascii="Calibri" w:eastAsiaTheme="minorHAnsi" w:hAnsi="Calibri" w:cs="Helvetica Neue"/>
-          <w:vertAlign w:val="superscript"/>
-          <w:lang w:val="en-US" w:eastAsia="en-US"/>
-        </w:rPr>
-      </w:pPr>
-    </w:p>
-    <w:p>
-      <w:pPr>
-        <w:rPr>
-          <w:rFonts w:ascii="Calibri" w:eastAsiaTheme="minorHAnsi" w:hAnsi="Calibri" w:cs="Helvetica Neue"/>
-          <w:vertAlign w:val="superscript"/>
-          <w:lang w:val="en-US" w:eastAsia="en-US"/>
-        </w:rPr>
-      </w:pPr>
+      <w:r>
+        <w:rPr>
+          <w:rFonts w:ascii="Calibri" w:eastAsiaTheme="minorHAnsi" w:hAnsi="Calibri" w:cs="Helvetica Neue"/>
+          <w:lang w:val="en-US" w:eastAsia="en-US"/>
+        </w:rPr>
+        <w:t xml:space="preserve"> is turned on, we make it say, shortly, how it works. </w:t>
+      </w:r>
+    </w:p>
+    <w:p>
+      <w:pPr>
+        <w:rPr>
+          <w:rFonts w:ascii="Calibri" w:eastAsiaTheme="minorHAnsi" w:hAnsi="Calibri" w:cs="Helvetica Neue"/>
+          <w:lang w:val="en-US" w:eastAsia="en-US"/>
+        </w:rPr>
+      </w:pPr>
+      <w:r>
+        <w:rPr>
+          <w:rFonts w:ascii="Calibri" w:eastAsiaTheme="minorHAnsi" w:hAnsi="Calibri" w:cs="Helvetica Neue"/>
+          <w:lang w:val="en-US" w:eastAsia="en-US"/>
+        </w:rPr>
+        <w:t>But what if the user forgets this?</w:t>
+      </w:r>
+    </w:p>
+    <w:p>
+      <w:pPr>
+        <w:rPr>
+          <w:rFonts w:ascii="Calibri" w:eastAsiaTheme="minorHAnsi" w:hAnsi="Calibri" w:cs="Helvetica Neue"/>
+          <w:lang w:val="en-US" w:eastAsia="en-US"/>
+        </w:rPr>
+      </w:pPr>
+      <w:r>
+        <w:rPr>
+          <w:rFonts w:ascii="Calibri" w:eastAsiaTheme="minorHAnsi" w:hAnsi="Calibri" w:cs="Helvetica Neue"/>
+          <w:lang w:val="en-US" w:eastAsia="en-US"/>
+        </w:rPr>
+        <w:t xml:space="preserve">By just asking to the </w:t>
+      </w:r>
+      <w:r>
+        <w:rPr>
+          <w:rFonts w:ascii="Calibri" w:eastAsiaTheme="minorHAnsi" w:hAnsi="Calibri" w:cs="Helvetica Neue"/>
+          <w:i/>
+          <w:iCs/>
+          <w:lang w:val="en-US" w:eastAsia="en-US"/>
+        </w:rPr>
+        <w:t xml:space="preserve">IPA </w:t>
+      </w:r>
+      <w:r>
+        <w:rPr>
+          <w:rFonts w:ascii="Calibri" w:eastAsiaTheme="minorHAnsi" w:hAnsi="Calibri" w:cs="Helvetica Neue"/>
+          <w:lang w:val="en-US" w:eastAsia="en-US"/>
+        </w:rPr>
+        <w:t xml:space="preserve">for help, the program is able to understand the request via </w:t>
+      </w:r>
+      <w:r>
+        <w:rPr>
+          <w:rFonts w:ascii="Calibri" w:eastAsiaTheme="minorHAnsi" w:hAnsi="Calibri" w:cs="Helvetica Neue"/>
+          <w:i/>
+          <w:iCs/>
+          <w:lang w:val="en-US" w:eastAsia="en-US"/>
+        </w:rPr>
+        <w:t>Google’s Speech Recognition</w:t>
+      </w:r>
+      <w:r>
+        <w:rPr>
+          <w:rFonts w:ascii="Calibri" w:eastAsiaTheme="minorHAnsi" w:hAnsi="Calibri" w:cs="Helvetica Neue"/>
+          <w:lang w:val="en-US" w:eastAsia="en-US"/>
+        </w:rPr>
+        <w:t xml:space="preserve"> and </w:t>
+      </w:r>
+      <w:r>
+        <w:rPr>
+          <w:rFonts w:ascii="Calibri" w:eastAsiaTheme="minorHAnsi" w:hAnsi="Calibri" w:cs="Helvetica Neue"/>
+          <w:i/>
+          <w:iCs/>
+          <w:lang w:val="en-US" w:eastAsia="en-US"/>
+        </w:rPr>
+        <w:t>RASA’s</w:t>
+      </w:r>
+      <w:r>
+        <w:rPr>
+          <w:rFonts w:ascii="Calibri" w:eastAsiaTheme="minorHAnsi" w:hAnsi="Calibri" w:cs="Helvetica Neue"/>
+          <w:lang w:val="en-US" w:eastAsia="en-US"/>
+        </w:rPr>
+        <w:t xml:space="preserve"> NLU </w:t>
+      </w:r>
+      <w:proofErr w:type="gramStart"/>
+      <w:r>
+        <w:rPr>
+          <w:rFonts w:ascii="Calibri" w:eastAsiaTheme="minorHAnsi" w:hAnsi="Calibri" w:cs="Helvetica Neue"/>
+          <w:lang w:val="en-US" w:eastAsia="en-US"/>
+        </w:rPr>
+        <w:t>module, and</w:t>
+      </w:r>
+      <w:proofErr w:type="gramEnd"/>
+      <w:r>
+        <w:rPr>
+          <w:rFonts w:ascii="Calibri" w:eastAsiaTheme="minorHAnsi" w:hAnsi="Calibri" w:cs="Helvetica Neue"/>
+          <w:lang w:val="en-US" w:eastAsia="en-US"/>
+        </w:rPr>
+        <w:t xml:space="preserve"> perform the desired </w:t>
+      </w:r>
+      <w:r>
+        <w:rPr>
+          <w:rFonts w:ascii="Calibri" w:eastAsiaTheme="minorHAnsi" w:hAnsi="Calibri" w:cs="Helvetica Neue"/>
+          <w:b/>
+          <w:bCs/>
+          <w:lang w:val="en-US" w:eastAsia="en-US"/>
+        </w:rPr>
+        <w:t>Speech Interaction</w:t>
+      </w:r>
+      <w:r>
+        <w:rPr>
+          <w:rFonts w:ascii="Calibri" w:eastAsiaTheme="minorHAnsi" w:hAnsi="Calibri" w:cs="Helvetica Neue"/>
+          <w:lang w:val="en-US" w:eastAsia="en-US"/>
+        </w:rPr>
+        <w:t xml:space="preserve">. With this done, technically the task is done and that would be it. But this just doesn’t really apply to an </w:t>
+      </w:r>
+      <w:r>
+        <w:rPr>
+          <w:rFonts w:ascii="Calibri" w:eastAsiaTheme="minorHAnsi" w:hAnsi="Calibri" w:cs="Helvetica Neue"/>
+          <w:i/>
+          <w:iCs/>
+          <w:lang w:val="en-US" w:eastAsia="en-US"/>
+        </w:rPr>
+        <w:t>Intelligent Personal Assistant</w:t>
+      </w:r>
+      <w:r>
+        <w:rPr>
+          <w:rFonts w:ascii="Calibri" w:eastAsiaTheme="minorHAnsi" w:hAnsi="Calibri" w:cs="Helvetica Neue"/>
+          <w:lang w:val="en-US" w:eastAsia="en-US"/>
+        </w:rPr>
+        <w:t>, since it never quits unless the user shut it down! For this reason, we’ve labeled the “End” as a “Virtual End”, since it actually doesn’t finish.</w:t>
+      </w:r>
     </w:p>
     <w:p>
       <w:pPr>
@@ -7442,7 +7732,7 @@
                     <pic:cNvPicPr/>
                   </pic:nvPicPr>
                   <pic:blipFill>
-                    <a:blip r:embed="rId15">
+                    <a:blip r:embed="rId16">
                       <a:extLst>
                         <a:ext uri="{28A0092B-C50C-407E-A947-70E740481C1C}">
                           <a14:useLocalDpi xmlns:a14="http://schemas.microsoft.com/office/drawing/2010/main" val="0"/>
@@ -7855,7 +8145,7 @@
                     <pic:cNvPicPr/>
                   </pic:nvPicPr>
                   <pic:blipFill>
-                    <a:blip r:embed="rId16">
+                    <a:blip r:embed="rId17">
                       <a:extLst>
                         <a:ext uri="{28A0092B-C50C-407E-A947-70E740481C1C}">
                           <a14:useLocalDpi xmlns:a14="http://schemas.microsoft.com/office/drawing/2010/main" val="0"/>
@@ -10328,7 +10618,7 @@
 </file>
 
 <file path=customXml/itemProps1.xml><?xml version="1.0" encoding="utf-8"?>
-<ds:datastoreItem xmlns:ds="http://schemas.openxmlformats.org/officeDocument/2006/customXml" ds:itemID="{B0C3758D-DA49-C740-9CD0-1F210C7E4D9F}">
+<ds:datastoreItem xmlns:ds="http://schemas.openxmlformats.org/officeDocument/2006/customXml" ds:itemID="{756588EC-4D83-B347-95F2-2308A9518B77}">
   <ds:schemaRefs>
     <ds:schemaRef ds:uri="http://schemas.openxmlformats.org/officeDocument/2006/bibliography"/>
   </ds:schemaRefs>

</xml_diff>

<commit_message>
Aggiunta modalita' headless e corretta la relazione
</commit_message>
<xml_diff>
--- a/Relazione MultiModal.docx
+++ b/Relazione MultiModal.docx
@@ -244,6 +244,14 @@
     <w:p/>
     <w:sdt>
       <w:sdtPr>
+        <w:rPr>
+          <w:rFonts w:ascii="Times New Roman" w:eastAsia="Times New Roman" w:hAnsi="Times New Roman" w:cs="Times New Roman"/>
+          <w:b w:val="0"/>
+          <w:bCs w:val="0"/>
+          <w:color w:val="auto"/>
+          <w:sz w:val="24"/>
+          <w:szCs w:val="24"/>
+        </w:rPr>
         <w:id w:val="1956524376"/>
         <w:docPartObj>
           <w:docPartGallery w:val="Table of Contents"/>
@@ -252,11 +260,7 @@
       </w:sdtPr>
       <w:sdtEndPr>
         <w:rPr>
-          <w:rFonts w:ascii="Times New Roman" w:eastAsia="Times New Roman" w:hAnsi="Times New Roman" w:cs="Times New Roman"/>
           <w:noProof/>
-          <w:color w:val="auto"/>
-          <w:sz w:val="24"/>
-          <w:szCs w:val="24"/>
         </w:rPr>
       </w:sdtEndPr>
       <w:sdtContent>
@@ -267,8 +271,6 @@
           <w:r>
             <w:t>Index</w:t>
           </w:r>
-          <w:bookmarkStart w:id="0" w:name="_GoBack"/>
-          <w:bookmarkEnd w:id="0"/>
         </w:p>
         <w:p>
           <w:pPr>
@@ -2030,8 +2032,8 @@
           <w:color w:val="000000" w:themeColor="text1"/>
         </w:rPr>
       </w:pPr>
-      <w:bookmarkStart w:id="1" w:name="_Toc10579641"/>
-      <w:bookmarkStart w:id="2" w:name="_Toc28315156"/>
+      <w:bookmarkStart w:id="0" w:name="_Toc10579641"/>
+      <w:bookmarkStart w:id="1" w:name="_Toc28315156"/>
       <w:proofErr w:type="spellStart"/>
       <w:r>
         <w:rPr>
@@ -2041,8 +2043,8 @@
         <w:lastRenderedPageBreak/>
         <w:t>Introduction</w:t>
       </w:r>
+      <w:bookmarkEnd w:id="0"/>
       <w:bookmarkEnd w:id="1"/>
-      <w:bookmarkEnd w:id="2"/>
       <w:proofErr w:type="spellEnd"/>
     </w:p>
     <w:p>
@@ -2603,8 +2605,8 @@
           <w:color w:val="000000" w:themeColor="text1"/>
         </w:rPr>
       </w:pPr>
-      <w:bookmarkStart w:id="3" w:name="_Toc10579642"/>
-      <w:bookmarkStart w:id="4" w:name="_Toc28315157"/>
+      <w:bookmarkStart w:id="2" w:name="_Toc10579642"/>
+      <w:bookmarkStart w:id="3" w:name="_Toc28315157"/>
       <w:proofErr w:type="spellStart"/>
       <w:r>
         <w:rPr>
@@ -2630,8 +2632,8 @@
         </w:rPr>
         <w:t>overview</w:t>
       </w:r>
+      <w:bookmarkEnd w:id="2"/>
       <w:bookmarkEnd w:id="3"/>
-      <w:bookmarkEnd w:id="4"/>
       <w:proofErr w:type="spellEnd"/>
       <w:r>
         <w:rPr>
@@ -2661,28 +2663,7 @@
           <w:rFonts w:ascii="Calibri" w:hAnsi="Calibri" w:cs="Calibri"/>
           <w:lang w:val="en-US"/>
         </w:rPr>
-        <w:t xml:space="preserve">Before going deeper with describing </w:t>
-      </w:r>
-      <w:r>
-        <w:rPr>
-          <w:rFonts w:ascii="Calibri" w:hAnsi="Calibri" w:cs="Calibri"/>
-          <w:lang w:val="en-US"/>
-        </w:rPr>
-        <w:t>our solution</w:t>
-      </w:r>
-      <w:r>
-        <w:rPr>
-          <w:rFonts w:ascii="Calibri" w:hAnsi="Calibri" w:cs="Calibri"/>
-          <w:lang w:val="en-US"/>
-        </w:rPr>
-        <w:t xml:space="preserve">, let us first describe </w:t>
-      </w:r>
-      <w:r>
-        <w:rPr>
-          <w:rFonts w:ascii="Calibri" w:hAnsi="Calibri" w:cs="Calibri"/>
-          <w:lang w:val="en-US"/>
-        </w:rPr>
-        <w:t xml:space="preserve">all the possible </w:t>
+        <w:t xml:space="preserve">Before going deeper with describing our solution, let us first describe all the possible </w:t>
       </w:r>
       <w:r>
         <w:rPr>
@@ -2725,7 +2706,7 @@
           <w:szCs w:val="22"/>
         </w:rPr>
       </w:pPr>
-      <w:bookmarkStart w:id="5" w:name="_Toc28315158"/>
+      <w:bookmarkStart w:id="4" w:name="_Toc28315158"/>
       <w:r>
         <w:rPr>
           <w:rFonts w:ascii="Calibri" w:eastAsia="Calibri" w:hAnsi="Calibri" w:cs="Calibri"/>
@@ -2743,7 +2724,7 @@
         </w:rPr>
         <w:t>Recognition</w:t>
       </w:r>
-      <w:bookmarkEnd w:id="5"/>
+      <w:bookmarkEnd w:id="4"/>
       <w:proofErr w:type="spellEnd"/>
     </w:p>
     <w:p>
@@ -3253,7 +3234,7 @@
           <w:szCs w:val="22"/>
         </w:rPr>
       </w:pPr>
-      <w:bookmarkStart w:id="6" w:name="_Toc28315159"/>
+      <w:bookmarkStart w:id="5" w:name="_Toc28315159"/>
       <w:r>
         <w:rPr>
           <w:rFonts w:ascii="Calibri" w:eastAsia="Calibri" w:hAnsi="Calibri" w:cs="Calibri"/>
@@ -3272,7 +3253,7 @@
         </w:rPr>
         <w:t>Interaction</w:t>
       </w:r>
-      <w:bookmarkEnd w:id="6"/>
+      <w:bookmarkEnd w:id="5"/>
       <w:proofErr w:type="spellEnd"/>
     </w:p>
     <w:p>
@@ -3584,7 +3565,7 @@
           <w:szCs w:val="22"/>
         </w:rPr>
       </w:pPr>
-      <w:bookmarkStart w:id="7" w:name="_Toc28315160"/>
+      <w:bookmarkStart w:id="6" w:name="_Toc28315160"/>
       <w:proofErr w:type="spellStart"/>
       <w:r>
         <w:rPr>
@@ -3594,7 +3575,7 @@
         </w:rPr>
         <w:t>OpenCV</w:t>
       </w:r>
-      <w:bookmarkEnd w:id="7"/>
+      <w:bookmarkEnd w:id="6"/>
       <w:proofErr w:type="spellEnd"/>
     </w:p>
     <w:p>
@@ -3789,24 +3770,14 @@
       <w:r>
         <w:t xml:space="preserve">Figure </w:t>
       </w:r>
-      <w:r>
-        <w:fldChar w:fldCharType="begin"/>
-      </w:r>
-      <w:r>
-        <w:instrText xml:space="preserve"> SEQ Figure \* ARABIC </w:instrText>
-      </w:r>
-      <w:r>
-        <w:fldChar w:fldCharType="separate"/>
-      </w:r>
-      <w:r>
-        <w:rPr>
-          <w:noProof/>
-        </w:rPr>
-        <w:t>2</w:t>
-      </w:r>
-      <w:r>
-        <w:fldChar w:fldCharType="end"/>
-      </w:r>
+      <w:fldSimple w:instr=" SEQ Figure \* ARABIC ">
+        <w:r>
+          <w:rPr>
+            <w:noProof/>
+          </w:rPr>
+          <w:t>2</w:t>
+        </w:r>
+      </w:fldSimple>
       <w:r>
         <w:t xml:space="preserve"> </w:t>
       </w:r>
@@ -3850,7 +3821,7 @@
           <w:szCs w:val="22"/>
         </w:rPr>
       </w:pPr>
-      <w:bookmarkStart w:id="8" w:name="_Toc28315161"/>
+      <w:bookmarkStart w:id="7" w:name="_Toc28315161"/>
       <w:r>
         <w:rPr>
           <w:rFonts w:ascii="Calibri" w:eastAsia="Calibri" w:hAnsi="Calibri" w:cs="Calibri"/>
@@ -3859,7 +3830,7 @@
         </w:rPr>
         <w:t>RASA NLU</w:t>
       </w:r>
-      <w:bookmarkEnd w:id="8"/>
+      <w:bookmarkEnd w:id="7"/>
     </w:p>
     <w:p>
       <w:pPr>
@@ -4292,24 +4263,14 @@
       <w:r>
         <w:t xml:space="preserve">Figure </w:t>
       </w:r>
-      <w:r>
-        <w:fldChar w:fldCharType="begin"/>
-      </w:r>
-      <w:r>
-        <w:instrText xml:space="preserve"> SEQ Figure \* ARABIC </w:instrText>
-      </w:r>
-      <w:r>
-        <w:fldChar w:fldCharType="separate"/>
-      </w:r>
-      <w:r>
-        <w:rPr>
-          <w:noProof/>
-        </w:rPr>
-        <w:t>3</w:t>
-      </w:r>
-      <w:r>
-        <w:fldChar w:fldCharType="end"/>
-      </w:r>
+      <w:fldSimple w:instr=" SEQ Figure \* ARABIC ">
+        <w:r>
+          <w:rPr>
+            <w:noProof/>
+          </w:rPr>
+          <w:t>3</w:t>
+        </w:r>
+      </w:fldSimple>
       <w:r>
         <w:t xml:space="preserve"> </w:t>
       </w:r>
@@ -4371,8 +4332,8 @@
           <w:color w:val="000000" w:themeColor="text1"/>
         </w:rPr>
       </w:pPr>
-      <w:bookmarkStart w:id="9" w:name="_Toc10579646"/>
-      <w:bookmarkStart w:id="10" w:name="_Toc28315162"/>
+      <w:bookmarkStart w:id="8" w:name="_Toc10579646"/>
+      <w:bookmarkStart w:id="9" w:name="_Toc28315162"/>
       <w:r>
         <w:rPr>
           <w:rFonts w:ascii="Calibri" w:eastAsia="Calibri" w:hAnsi="Calibri" w:cs="Calibri"/>
@@ -4381,8 +4342,8 @@
         <w:lastRenderedPageBreak/>
         <w:t>Project setup</w:t>
       </w:r>
+      <w:bookmarkEnd w:id="8"/>
       <w:bookmarkEnd w:id="9"/>
-      <w:bookmarkEnd w:id="10"/>
     </w:p>
     <w:p>
       <w:pPr>
@@ -4605,16 +4566,14 @@
         </w:rPr>
         <w:t xml:space="preserve">Selenium + </w:t>
       </w:r>
-      <w:proofErr w:type="spellStart"/>
       <w:r>
         <w:rPr>
           <w:rFonts w:ascii="Calibri" w:hAnsi="Calibri" w:cs="Calibri"/>
           <w:b/>
           <w:lang w:val="en-US"/>
         </w:rPr>
-        <w:t>PhantomJS</w:t>
-      </w:r>
-      <w:proofErr w:type="spellEnd"/>
+        <w:t>Headless Mode</w:t>
+      </w:r>
       <w:r>
         <w:rPr>
           <w:rFonts w:ascii="Calibri" w:hAnsi="Calibri" w:cs="Calibri"/>
@@ -4683,19 +4642,38 @@
           <w:lang w:val="en-US"/>
         </w:rPr>
       </w:pPr>
-      <w:hyperlink r:id="rId9" w:history="1">
-        <w:proofErr w:type="spellStart"/>
-        <w:r>
-          <w:rPr>
-            <w:rStyle w:val="Collegamentoipertestuale"/>
-            <w:rFonts w:ascii="Calibri" w:hAnsi="Calibri" w:cs="Calibri"/>
-            <w:b/>
-            <w:lang w:val="en-US"/>
-          </w:rPr>
-          <w:t>Speech_Recognition</w:t>
-        </w:r>
-        <w:proofErr w:type="spellEnd"/>
-      </w:hyperlink>
+      <w:r>
+        <w:fldChar w:fldCharType="begin"/>
+      </w:r>
+      <w:r>
+        <w:rPr>
+          <w:lang w:val="en-US"/>
+        </w:rPr>
+        <w:instrText xml:space="preserve"> HYPERLINK "https://github.com/Uberi/speech_recognition" </w:instrText>
+      </w:r>
+      <w:r>
+        <w:fldChar w:fldCharType="separate"/>
+      </w:r>
+      <w:proofErr w:type="spellStart"/>
+      <w:r>
+        <w:rPr>
+          <w:rStyle w:val="Collegamentoipertestuale"/>
+          <w:rFonts w:ascii="Calibri" w:hAnsi="Calibri" w:cs="Calibri"/>
+          <w:b/>
+          <w:lang w:val="en-US"/>
+        </w:rPr>
+        <w:t>Speech_Recognition</w:t>
+      </w:r>
+      <w:proofErr w:type="spellEnd"/>
+      <w:r>
+        <w:rPr>
+          <w:rStyle w:val="Collegamentoipertestuale"/>
+          <w:rFonts w:ascii="Calibri" w:hAnsi="Calibri" w:cs="Calibri"/>
+          <w:b/>
+          <w:lang w:val="en-US"/>
+        </w:rPr>
+        <w:fldChar w:fldCharType="end"/>
+      </w:r>
       <w:r>
         <w:rPr>
           <w:rFonts w:ascii="Calibri" w:hAnsi="Calibri" w:cs="Calibri"/>
@@ -4744,41 +4722,61 @@
           <w:lang w:val="en-US"/>
         </w:rPr>
       </w:pPr>
-      <w:hyperlink r:id="rId10" w:history="1">
-        <w:r>
-          <w:rPr>
-            <w:rStyle w:val="Collegamentoipertestuale"/>
-            <w:rFonts w:ascii="Calibri" w:hAnsi="Calibri" w:cs="Calibri"/>
-            <w:b/>
-            <w:bCs/>
-            <w:lang w:val="en-US"/>
-          </w:rPr>
-          <w:t>Pyttsx3</w:t>
-        </w:r>
-      </w:hyperlink>
-      <w:r>
-        <w:rPr>
+      <w:r>
+        <w:fldChar w:fldCharType="begin"/>
+      </w:r>
+      <w:r>
+        <w:rPr>
+          <w:lang w:val="en-US"/>
+        </w:rPr>
+        <w:instrText xml:space="preserve"> HYPERLINK "https://github.com/nateshmbhat/pyttsx3" </w:instrText>
+      </w:r>
+      <w:r>
+        <w:fldChar w:fldCharType="separate"/>
+      </w:r>
+      <w:r>
+        <w:rPr>
+          <w:rStyle w:val="Collegamentoipertestuale"/>
           <w:rFonts w:ascii="Calibri" w:hAnsi="Calibri" w:cs="Calibri"/>
           <w:b/>
           <w:bCs/>
           <w:lang w:val="en-US"/>
         </w:rPr>
-        <w:t xml:space="preserve"> </w:t>
-      </w:r>
-      <w:r>
-        <w:rPr>
-          <w:rFonts w:ascii="Calibri" w:hAnsi="Calibri" w:cs="Calibri"/>
-          <w:lang w:val="en-US"/>
-        </w:rPr>
-        <w:t xml:space="preserve">for the </w:t>
-      </w:r>
-      <w:r>
-        <w:rPr>
+        <w:t>Pyttsx3</w:t>
+      </w:r>
+      <w:r>
+        <w:rPr>
+          <w:rStyle w:val="Collegamentoipertestuale"/>
           <w:rFonts w:ascii="Calibri" w:hAnsi="Calibri" w:cs="Calibri"/>
           <w:b/>
           <w:bCs/>
           <w:lang w:val="en-US"/>
         </w:rPr>
+        <w:fldChar w:fldCharType="end"/>
+      </w:r>
+      <w:r>
+        <w:rPr>
+          <w:rFonts w:ascii="Calibri" w:hAnsi="Calibri" w:cs="Calibri"/>
+          <w:b/>
+          <w:bCs/>
+          <w:lang w:val="en-US"/>
+        </w:rPr>
+        <w:t xml:space="preserve"> </w:t>
+      </w:r>
+      <w:r>
+        <w:rPr>
+          <w:rFonts w:ascii="Calibri" w:hAnsi="Calibri" w:cs="Calibri"/>
+          <w:lang w:val="en-US"/>
+        </w:rPr>
+        <w:t xml:space="preserve">for the </w:t>
+      </w:r>
+      <w:r>
+        <w:rPr>
+          <w:rFonts w:ascii="Calibri" w:hAnsi="Calibri" w:cs="Calibri"/>
+          <w:b/>
+          <w:bCs/>
+          <w:lang w:val="en-US"/>
+        </w:rPr>
         <w:t>Speech Interaction</w:t>
       </w:r>
       <w:r>
@@ -4813,16 +4811,34 @@
         </w:rPr>
         <w:t xml:space="preserve">To check out the full project, please refer to </w:t>
       </w:r>
-      <w:hyperlink r:id="rId11" w:history="1">
-        <w:r>
-          <w:rPr>
-            <w:rStyle w:val="Collegamentoipertestuale"/>
-            <w:rFonts w:ascii="Calibri" w:hAnsi="Calibri" w:cs="Calibri"/>
-            <w:lang w:val="en-US"/>
-          </w:rPr>
-          <w:t>this</w:t>
-        </w:r>
-      </w:hyperlink>
+      <w:r>
+        <w:fldChar w:fldCharType="begin"/>
+      </w:r>
+      <w:r>
+        <w:rPr>
+          <w:lang w:val="en-US"/>
+        </w:rPr>
+        <w:instrText xml:space="preserve"> HYPERLINK "https://github.com/TheGlobalist/MultiUseAssistant" </w:instrText>
+      </w:r>
+      <w:r>
+        <w:fldChar w:fldCharType="separate"/>
+      </w:r>
+      <w:r>
+        <w:rPr>
+          <w:rStyle w:val="Collegamentoipertestuale"/>
+          <w:rFonts w:ascii="Calibri" w:hAnsi="Calibri" w:cs="Calibri"/>
+          <w:lang w:val="en-US"/>
+        </w:rPr>
+        <w:t>this</w:t>
+      </w:r>
+      <w:r>
+        <w:rPr>
+          <w:rStyle w:val="Collegamentoipertestuale"/>
+          <w:rFonts w:ascii="Calibri" w:hAnsi="Calibri" w:cs="Calibri"/>
+          <w:lang w:val="en-US"/>
+        </w:rPr>
+        <w:fldChar w:fldCharType="end"/>
+      </w:r>
       <w:r>
         <w:rPr>
           <w:rFonts w:ascii="Calibri" w:hAnsi="Calibri" w:cs="Calibri"/>
@@ -4864,7 +4880,7 @@
           <w:szCs w:val="22"/>
         </w:rPr>
       </w:pPr>
-      <w:bookmarkStart w:id="11" w:name="_Toc28315163"/>
+      <w:bookmarkStart w:id="10" w:name="_Toc28315163"/>
       <w:proofErr w:type="spellStart"/>
       <w:r>
         <w:rPr>
@@ -4874,7 +4890,7 @@
         </w:rPr>
         <w:t>Dataset</w:t>
       </w:r>
-      <w:bookmarkEnd w:id="11"/>
+      <w:bookmarkEnd w:id="10"/>
       <w:proofErr w:type="spellEnd"/>
     </w:p>
     <w:p>
@@ -4986,7 +5002,7 @@
                     <pic:cNvPicPr/>
                   </pic:nvPicPr>
                   <pic:blipFill>
-                    <a:blip r:embed="rId12">
+                    <a:blip r:embed="rId9">
                       <a:extLst>
                         <a:ext uri="{28A0092B-C50C-407E-A947-70E740481C1C}">
                           <a14:useLocalDpi xmlns:a14="http://schemas.microsoft.com/office/drawing/2010/main" val="0"/>
@@ -5236,7 +5252,7 @@
           <w:szCs w:val="22"/>
         </w:rPr>
       </w:pPr>
-      <w:bookmarkStart w:id="12" w:name="_Toc28315164"/>
+      <w:bookmarkStart w:id="11" w:name="_Toc28315164"/>
       <w:proofErr w:type="spellStart"/>
       <w:r>
         <w:rPr>
@@ -5265,7 +5281,7 @@
         </w:rPr>
         <w:t>Workflow</w:t>
       </w:r>
-      <w:bookmarkEnd w:id="12"/>
+      <w:bookmarkEnd w:id="11"/>
       <w:proofErr w:type="spellEnd"/>
     </w:p>
     <w:p>
@@ -5342,7 +5358,7 @@
                     <pic:cNvPicPr/>
                   </pic:nvPicPr>
                   <pic:blipFill>
-                    <a:blip r:embed="rId13">
+                    <a:blip r:embed="rId10">
                       <a:extLst>
                         <a:ext uri="{28A0092B-C50C-407E-A947-70E740481C1C}">
                           <a14:useLocalDpi xmlns:a14="http://schemas.microsoft.com/office/drawing/2010/main" val="0"/>
@@ -5935,7 +5951,7 @@
           <w:szCs w:val="22"/>
         </w:rPr>
       </w:pPr>
-      <w:bookmarkStart w:id="13" w:name="_Toc28315165"/>
+      <w:bookmarkStart w:id="12" w:name="_Toc28315165"/>
       <w:r>
         <w:rPr>
           <w:rFonts w:ascii="Calibri" w:eastAsia="Calibri" w:hAnsi="Calibri" w:cs="Calibri"/>
@@ -5954,7 +5970,7 @@
         </w:rPr>
         <w:t>Limitations</w:t>
       </w:r>
-      <w:bookmarkEnd w:id="13"/>
+      <w:bookmarkEnd w:id="12"/>
       <w:proofErr w:type="spellEnd"/>
     </w:p>
     <w:p>
@@ -6597,7 +6613,7 @@
           <w:szCs w:val="22"/>
         </w:rPr>
       </w:pPr>
-      <w:bookmarkStart w:id="14" w:name="_Toc28315166"/>
+      <w:bookmarkStart w:id="13" w:name="_Toc28315166"/>
       <w:r>
         <w:rPr>
           <w:rFonts w:ascii="Calibri" w:eastAsia="Calibri" w:hAnsi="Calibri" w:cs="Calibri"/>
@@ -6606,7 +6622,7 @@
         </w:rPr>
         <w:t>Report Organization</w:t>
       </w:r>
-      <w:bookmarkEnd w:id="14"/>
+      <w:bookmarkEnd w:id="13"/>
     </w:p>
     <w:p>
       <w:pPr>
@@ -6940,7 +6956,7 @@
           <w:lang w:val="en-US"/>
         </w:rPr>
       </w:pPr>
-      <w:bookmarkStart w:id="15" w:name="_Toc28315167"/>
+      <w:bookmarkStart w:id="14" w:name="_Toc28315167"/>
       <w:r>
         <w:rPr>
           <w:rFonts w:ascii="Calibri" w:eastAsia="Calibri" w:hAnsi="Calibri" w:cs="Calibri"/>
@@ -6950,7 +6966,7 @@
         <w:lastRenderedPageBreak/>
         <w:t>Level One – Speech Interaction &amp; Recognition</w:t>
       </w:r>
-      <w:bookmarkEnd w:id="15"/>
+      <w:bookmarkEnd w:id="14"/>
     </w:p>
     <w:p>
       <w:pPr>
@@ -6988,7 +7004,7 @@
                     <pic:cNvPicPr/>
                   </pic:nvPicPr>
                   <pic:blipFill>
-                    <a:blip r:embed="rId14">
+                    <a:blip r:embed="rId11">
                       <a:extLst>
                         <a:ext uri="{28A0092B-C50C-407E-A947-70E740481C1C}">
                           <a14:useLocalDpi xmlns:a14="http://schemas.microsoft.com/office/drawing/2010/main" val="0"/>
@@ -7455,7 +7471,7 @@
           <w:lang w:val="en-US"/>
         </w:rPr>
       </w:pPr>
-      <w:bookmarkStart w:id="16" w:name="_Toc28315168"/>
+      <w:bookmarkStart w:id="15" w:name="_Toc28315168"/>
       <w:r>
         <w:rPr>
           <w:rFonts w:ascii="Calibri" w:eastAsia="Calibri" w:hAnsi="Calibri" w:cs="Calibri"/>
@@ -7489,7 +7505,7 @@
         </w:rPr>
         <w:t>Help</w:t>
       </w:r>
-      <w:bookmarkEnd w:id="16"/>
+      <w:bookmarkEnd w:id="15"/>
     </w:p>
     <w:p>
       <w:pPr>
@@ -7518,7 +7534,7 @@
                     <pic:cNvPicPr/>
                   </pic:nvPicPr>
                   <pic:blipFill>
-                    <a:blip r:embed="rId15">
+                    <a:blip r:embed="rId12">
                       <a:extLst>
                         <a:ext uri="{28A0092B-C50C-407E-A947-70E740481C1C}">
                           <a14:useLocalDpi xmlns:a14="http://schemas.microsoft.com/office/drawing/2010/main" val="0"/>
@@ -7989,7 +8005,7 @@
           <w:lang w:val="en-US"/>
         </w:rPr>
       </w:pPr>
-      <w:bookmarkStart w:id="17" w:name="_Toc28315169"/>
+      <w:bookmarkStart w:id="16" w:name="_Toc28315169"/>
       <w:r>
         <w:rPr>
           <w:rFonts w:ascii="Calibri" w:eastAsia="Calibri" w:hAnsi="Calibri" w:cs="Calibri"/>
@@ -8005,7 +8021,7 @@
           <w:color w:val="000000" w:themeColor="text1"/>
           <w:lang w:val="en-US"/>
         </w:rPr>
-        <w:t>T</w:t>
+        <w:t>Three</w:t>
       </w:r>
       <w:r>
         <w:rPr>
@@ -8013,7 +8029,7 @@
           <w:color w:val="000000" w:themeColor="text1"/>
           <w:lang w:val="en-US"/>
         </w:rPr>
-        <w:t>hree</w:t>
+        <w:t xml:space="preserve"> – </w:t>
       </w:r>
       <w:r>
         <w:rPr>
@@ -8021,17 +8037,9 @@
           <w:color w:val="000000" w:themeColor="text1"/>
           <w:lang w:val="en-US"/>
         </w:rPr>
-        <w:t xml:space="preserve"> – </w:t>
-      </w:r>
-      <w:r>
-        <w:rPr>
-          <w:rFonts w:ascii="Calibri" w:eastAsia="Calibri" w:hAnsi="Calibri" w:cs="Calibri"/>
-          <w:color w:val="000000" w:themeColor="text1"/>
-          <w:lang w:val="en-US"/>
-        </w:rPr>
         <w:t>News</w:t>
       </w:r>
-      <w:bookmarkEnd w:id="17"/>
+      <w:bookmarkEnd w:id="16"/>
     </w:p>
     <w:p>
       <w:pPr>
@@ -8070,7 +8078,7 @@
                     <pic:cNvPicPr/>
                   </pic:nvPicPr>
                   <pic:blipFill>
-                    <a:blip r:embed="rId16">
+                    <a:blip r:embed="rId13">
                       <a:extLst>
                         <a:ext uri="{28A0092B-C50C-407E-A947-70E740481C1C}">
                           <a14:useLocalDpi xmlns:a14="http://schemas.microsoft.com/office/drawing/2010/main" val="0"/>
@@ -8570,7 +8578,7 @@
           <w:lang w:val="en-US"/>
         </w:rPr>
       </w:pPr>
-      <w:bookmarkStart w:id="18" w:name="_Toc28315170"/>
+      <w:bookmarkStart w:id="17" w:name="_Toc28315170"/>
       <w:r>
         <w:rPr>
           <w:rFonts w:ascii="Calibri" w:eastAsia="Calibri" w:hAnsi="Calibri" w:cs="Calibri"/>
@@ -8604,7 +8612,7 @@
         </w:rPr>
         <w:t>Music</w:t>
       </w:r>
-      <w:bookmarkEnd w:id="18"/>
+      <w:bookmarkEnd w:id="17"/>
     </w:p>
     <w:p>
       <w:pPr>
@@ -8651,7 +8659,7 @@
                     <pic:cNvPicPr/>
                   </pic:nvPicPr>
                   <pic:blipFill>
-                    <a:blip r:embed="rId17">
+                    <a:blip r:embed="rId14">
                       <a:extLst>
                         <a:ext uri="{28A0092B-C50C-407E-A947-70E740481C1C}">
                           <a14:useLocalDpi xmlns:a14="http://schemas.microsoft.com/office/drawing/2010/main" val="0"/>
@@ -8831,7 +8839,6 @@
         </w:rPr>
         <w:t xml:space="preserve">gets the request and then opens an instance of </w:t>
       </w:r>
-      <w:proofErr w:type="spellStart"/>
       <w:r>
         <w:rPr>
           <w:rFonts w:ascii="Calibri" w:eastAsiaTheme="minorHAnsi" w:hAnsi="Calibri"/>
@@ -8839,15 +8846,14 @@
           <w:iCs/>
           <w:lang w:val="en-US"/>
         </w:rPr>
-        <w:t>PhantomJS</w:t>
-      </w:r>
-      <w:proofErr w:type="spellEnd"/>
-      <w:r>
-        <w:rPr>
-          <w:rFonts w:ascii="Calibri" w:eastAsiaTheme="minorHAnsi" w:hAnsi="Calibri"/>
-          <w:lang w:val="en-US"/>
-        </w:rPr>
-        <w:t xml:space="preserve"> to query </w:t>
+        <w:t xml:space="preserve">Selenium’s Chrome </w:t>
+      </w:r>
+      <w:r>
+        <w:rPr>
+          <w:rFonts w:ascii="Calibri" w:eastAsiaTheme="minorHAnsi" w:hAnsi="Calibri"/>
+          <w:lang w:val="en-US"/>
+        </w:rPr>
+        <w:t xml:space="preserve">to query </w:t>
       </w:r>
       <w:r>
         <w:rPr>
@@ -9061,7 +9067,6 @@
         </w:rPr>
         <w:t xml:space="preserve"> (such as Selenium) combined with </w:t>
       </w:r>
-      <w:proofErr w:type="spellStart"/>
       <w:r>
         <w:rPr>
           <w:rFonts w:ascii="Calibri" w:eastAsiaTheme="minorHAnsi" w:hAnsi="Calibri"/>
@@ -9069,15 +9074,14 @@
           <w:iCs/>
           <w:lang w:val="en-US"/>
         </w:rPr>
-        <w:t>PhantomJS</w:t>
-      </w:r>
-      <w:proofErr w:type="spellEnd"/>
-      <w:r>
-        <w:rPr>
-          <w:rFonts w:ascii="Calibri" w:eastAsiaTheme="minorHAnsi" w:hAnsi="Calibri"/>
-          <w:lang w:val="en-US"/>
-        </w:rPr>
-        <w:t>, which is a headless browser (meaning that the user will never get to see a window).</w:t>
+        <w:t>Selenium’s Chrome,</w:t>
+      </w:r>
+      <w:r>
+        <w:rPr>
+          <w:rFonts w:ascii="Calibri" w:eastAsiaTheme="minorHAnsi" w:hAnsi="Calibri"/>
+          <w:lang w:val="en-US"/>
+        </w:rPr>
+        <w:t xml:space="preserve"> which is a headless browser (meaning that the user will never get to see a window).</w:t>
       </w:r>
     </w:p>
     <w:p>
@@ -9102,7 +9106,6 @@
         </w:rPr>
         <w:t xml:space="preserve">So, when </w:t>
       </w:r>
-      <w:proofErr w:type="spellStart"/>
       <w:r>
         <w:rPr>
           <w:rFonts w:ascii="Calibri" w:eastAsiaTheme="minorHAnsi" w:hAnsi="Calibri"/>
@@ -9110,15 +9113,16 @@
           <w:iCs/>
           <w:lang w:val="en-US"/>
         </w:rPr>
-        <w:t>PhantomJS</w:t>
-      </w:r>
-      <w:proofErr w:type="spellEnd"/>
-      <w:r>
-        <w:rPr>
-          <w:rFonts w:ascii="Calibri" w:eastAsiaTheme="minorHAnsi" w:hAnsi="Calibri"/>
-          <w:lang w:val="en-US"/>
-        </w:rPr>
-        <w:t xml:space="preserve"> reaches </w:t>
+        <w:t xml:space="preserve">Selenium’s Chrome </w:t>
+      </w:r>
+      <w:bookmarkStart w:id="18" w:name="_GoBack"/>
+      <w:bookmarkEnd w:id="18"/>
+      <w:r>
+        <w:rPr>
+          <w:rFonts w:ascii="Calibri" w:eastAsiaTheme="minorHAnsi" w:hAnsi="Calibri"/>
+          <w:lang w:val="en-US"/>
+        </w:rPr>
+        <w:t xml:space="preserve">reaches </w:t>
       </w:r>
       <w:r>
         <w:rPr>
@@ -9283,6 +9287,7 @@
           <w:bCs/>
           <w:lang w:val="en-US"/>
         </w:rPr>
+        <w:lastRenderedPageBreak/>
         <w:t xml:space="preserve">Swipe Right: </w:t>
       </w:r>
       <w:r>
@@ -9312,7 +9317,6 @@
           <w:bCs/>
           <w:lang w:val="en-US"/>
         </w:rPr>
-        <w:lastRenderedPageBreak/>
         <w:t>Swipe Left:</w:t>
       </w:r>
       <w:r>
@@ -9814,7 +9818,6 @@
           <w:color w:val="000000" w:themeColor="text1"/>
           <w:lang w:val="en-US"/>
         </w:rPr>
-        <w:lastRenderedPageBreak/>
         <w:t>Real Field Testing</w:t>
       </w:r>
       <w:bookmarkEnd w:id="19"/>
@@ -10410,7 +10413,6 @@
           <w:color w:val="000000" w:themeColor="text1"/>
           <w:lang w:val="en-US"/>
         </w:rPr>
-        <w:lastRenderedPageBreak/>
         <w:t>Conclusions</w:t>
       </w:r>
       <w:bookmarkEnd w:id="20"/>
@@ -10862,7 +10864,6 @@
           <w:color w:val="000000" w:themeColor="text1"/>
           <w:lang w:val="en-US"/>
         </w:rPr>
-        <w:lastRenderedPageBreak/>
         <w:t>References</w:t>
       </w:r>
       <w:bookmarkEnd w:id="21"/>
@@ -12599,6 +12600,7 @@
     <w:lsdException w:name="HTML Sample" w:semiHidden="1" w:unhideWhenUsed="1"/>
     <w:lsdException w:name="HTML Typewriter" w:semiHidden="1" w:unhideWhenUsed="1"/>
     <w:lsdException w:name="HTML Variable" w:semiHidden="1" w:unhideWhenUsed="1"/>
+    <w:lsdException w:name="Normal Table" w:semiHidden="1" w:unhideWhenUsed="1"/>
     <w:lsdException w:name="annotation subject" w:semiHidden="1" w:unhideWhenUsed="1"/>
     <w:lsdException w:name="No List" w:semiHidden="1" w:unhideWhenUsed="1"/>
     <w:lsdException w:name="Outline List 1" w:semiHidden="1" w:unhideWhenUsed="1"/>
@@ -12645,8 +12647,10 @@
     <w:lsdException w:name="Table Subtle 2" w:semiHidden="1" w:unhideWhenUsed="1"/>
     <w:lsdException w:name="Table Web 1" w:semiHidden="1" w:unhideWhenUsed="1"/>
     <w:lsdException w:name="Table Web 2" w:semiHidden="1" w:unhideWhenUsed="1"/>
+    <w:lsdException w:name="Table Web 3" w:semiHidden="1" w:unhideWhenUsed="1"/>
     <w:lsdException w:name="Balloon Text" w:semiHidden="1" w:unhideWhenUsed="1"/>
     <w:lsdException w:name="Table Grid" w:uiPriority="39"/>
+    <w:lsdException w:name="Table Theme" w:semiHidden="1" w:unhideWhenUsed="1"/>
     <w:lsdException w:name="Placeholder Text" w:semiHidden="1"/>
     <w:lsdException w:name="No Spacing" w:uiPriority="1" w:qFormat="1"/>
     <w:lsdException w:name="Light Shading" w:uiPriority="60"/>
@@ -13573,7 +13577,7 @@
 </file>
 
 <file path=customXml/itemProps1.xml><?xml version="1.0" encoding="utf-8"?>
-<ds:datastoreItem xmlns:ds="http://schemas.openxmlformats.org/officeDocument/2006/customXml" ds:itemID="{69DDAA82-D065-0248-85B5-9C7B4CF9CB85}">
+<ds:datastoreItem xmlns:ds="http://schemas.openxmlformats.org/officeDocument/2006/customXml" ds:itemID="{D02B3A2F-15C5-1942-949F-E59F30C3F3C3}">
   <ds:schemaRefs>
     <ds:schemaRef ds:uri="http://schemas.openxmlformats.org/officeDocument/2006/bibliography"/>
   </ds:schemaRefs>

</xml_diff>

<commit_message>
Aggiunti altri diagrammi (sequenza/use case) alla relazione. Aggiunto miglior comando di benvenuto su Executor
</commit_message>
<xml_diff>
--- a/Relazione MultiModal.docx
+++ b/Relazione MultiModal.docx
@@ -3770,14 +3770,27 @@
       <w:r>
         <w:t xml:space="preserve">Figure </w:t>
       </w:r>
-      <w:fldSimple w:instr=" SEQ Figure \* ARABIC ">
-        <w:r>
-          <w:rPr>
-            <w:noProof/>
-          </w:rPr>
-          <w:t>2</w:t>
-        </w:r>
-      </w:fldSimple>
+      <w:r>
+        <w:fldChar w:fldCharType="begin"/>
+      </w:r>
+      <w:r>
+        <w:instrText xml:space="preserve"> SEQ Figure \* ARABIC </w:instrText>
+      </w:r>
+      <w:r>
+        <w:fldChar w:fldCharType="separate"/>
+      </w:r>
+      <w:r>
+        <w:rPr>
+          <w:noProof/>
+        </w:rPr>
+        <w:t>2</w:t>
+      </w:r>
+      <w:r>
+        <w:rPr>
+          <w:noProof/>
+        </w:rPr>
+        <w:fldChar w:fldCharType="end"/>
+      </w:r>
       <w:r>
         <w:t xml:space="preserve"> </w:t>
       </w:r>
@@ -4263,14 +4276,27 @@
       <w:r>
         <w:t xml:space="preserve">Figure </w:t>
       </w:r>
-      <w:fldSimple w:instr=" SEQ Figure \* ARABIC ">
-        <w:r>
-          <w:rPr>
-            <w:noProof/>
-          </w:rPr>
-          <w:t>3</w:t>
-        </w:r>
-      </w:fldSimple>
+      <w:r>
+        <w:fldChar w:fldCharType="begin"/>
+      </w:r>
+      <w:r>
+        <w:instrText xml:space="preserve"> SEQ Figure \* ARABIC </w:instrText>
+      </w:r>
+      <w:r>
+        <w:fldChar w:fldCharType="separate"/>
+      </w:r>
+      <w:r>
+        <w:rPr>
+          <w:noProof/>
+        </w:rPr>
+        <w:t>3</w:t>
+      </w:r>
+      <w:r>
+        <w:rPr>
+          <w:noProof/>
+        </w:rPr>
+        <w:fldChar w:fldCharType="end"/>
+      </w:r>
       <w:r>
         <w:t xml:space="preserve"> </w:t>
       </w:r>
@@ -4642,38 +4668,19 @@
           <w:lang w:val="en-US"/>
         </w:rPr>
       </w:pPr>
-      <w:r>
-        <w:fldChar w:fldCharType="begin"/>
-      </w:r>
-      <w:r>
-        <w:rPr>
-          <w:lang w:val="en-US"/>
-        </w:rPr>
-        <w:instrText xml:space="preserve"> HYPERLINK "https://github.com/Uberi/speech_recognition" </w:instrText>
-      </w:r>
-      <w:r>
-        <w:fldChar w:fldCharType="separate"/>
-      </w:r>
-      <w:proofErr w:type="spellStart"/>
-      <w:r>
-        <w:rPr>
-          <w:rStyle w:val="Collegamentoipertestuale"/>
-          <w:rFonts w:ascii="Calibri" w:hAnsi="Calibri" w:cs="Calibri"/>
-          <w:b/>
-          <w:lang w:val="en-US"/>
-        </w:rPr>
-        <w:t>Speech_Recognition</w:t>
-      </w:r>
-      <w:proofErr w:type="spellEnd"/>
-      <w:r>
-        <w:rPr>
-          <w:rStyle w:val="Collegamentoipertestuale"/>
-          <w:rFonts w:ascii="Calibri" w:hAnsi="Calibri" w:cs="Calibri"/>
-          <w:b/>
-          <w:lang w:val="en-US"/>
-        </w:rPr>
-        <w:fldChar w:fldCharType="end"/>
-      </w:r>
+      <w:hyperlink r:id="rId9" w:history="1">
+        <w:proofErr w:type="spellStart"/>
+        <w:r>
+          <w:rPr>
+            <w:rStyle w:val="Collegamentoipertestuale"/>
+            <w:rFonts w:ascii="Calibri" w:hAnsi="Calibri" w:cs="Calibri"/>
+            <w:b/>
+            <w:lang w:val="en-US"/>
+          </w:rPr>
+          <w:t>Speech_Recognition</w:t>
+        </w:r>
+        <w:proofErr w:type="spellEnd"/>
+      </w:hyperlink>
       <w:r>
         <w:rPr>
           <w:rFonts w:ascii="Calibri" w:hAnsi="Calibri" w:cs="Calibri"/>
@@ -4722,123 +4729,85 @@
           <w:lang w:val="en-US"/>
         </w:rPr>
       </w:pPr>
-      <w:r>
-        <w:fldChar w:fldCharType="begin"/>
-      </w:r>
-      <w:r>
-        <w:rPr>
-          <w:lang w:val="en-US"/>
-        </w:rPr>
-        <w:instrText xml:space="preserve"> HYPERLINK "https://github.com/nateshmbhat/pyttsx3" </w:instrText>
-      </w:r>
-      <w:r>
-        <w:fldChar w:fldCharType="separate"/>
-      </w:r>
-      <w:r>
-        <w:rPr>
-          <w:rStyle w:val="Collegamentoipertestuale"/>
+      <w:hyperlink r:id="rId10" w:history="1">
+        <w:r>
+          <w:rPr>
+            <w:rStyle w:val="Collegamentoipertestuale"/>
+            <w:rFonts w:ascii="Calibri" w:hAnsi="Calibri" w:cs="Calibri"/>
+            <w:b/>
+            <w:bCs/>
+            <w:lang w:val="en-US"/>
+          </w:rPr>
+          <w:t>Pyttsx3</w:t>
+        </w:r>
+      </w:hyperlink>
+      <w:r>
+        <w:rPr>
           <w:rFonts w:ascii="Calibri" w:hAnsi="Calibri" w:cs="Calibri"/>
           <w:b/>
           <w:bCs/>
           <w:lang w:val="en-US"/>
         </w:rPr>
-        <w:t>Pyttsx3</w:t>
-      </w:r>
-      <w:r>
-        <w:rPr>
-          <w:rStyle w:val="Collegamentoipertestuale"/>
+        <w:t xml:space="preserve"> </w:t>
+      </w:r>
+      <w:r>
+        <w:rPr>
+          <w:rFonts w:ascii="Calibri" w:hAnsi="Calibri" w:cs="Calibri"/>
+          <w:lang w:val="en-US"/>
+        </w:rPr>
+        <w:t xml:space="preserve">for the </w:t>
+      </w:r>
+      <w:r>
+        <w:rPr>
           <w:rFonts w:ascii="Calibri" w:hAnsi="Calibri" w:cs="Calibri"/>
           <w:b/>
           <w:bCs/>
           <w:lang w:val="en-US"/>
         </w:rPr>
-        <w:fldChar w:fldCharType="end"/>
+        <w:t>Speech Interaction</w:t>
       </w:r>
       <w:r>
         <w:rPr>
           <w:rFonts w:ascii="Calibri" w:hAnsi="Calibri" w:cs="Calibri"/>
-          <w:b/>
-          <w:bCs/>
-          <w:lang w:val="en-US"/>
-        </w:rPr>
-        <w:t xml:space="preserve"> </w:t>
-      </w:r>
-      <w:r>
+          <w:lang w:val="en-US"/>
+        </w:rPr>
+        <w:t xml:space="preserve"> part;</w:t>
+      </w:r>
+    </w:p>
+    <w:p>
+      <w:pPr>
+        <w:jc w:val="both"/>
         <w:rPr>
           <w:rFonts w:ascii="Calibri" w:hAnsi="Calibri" w:cs="Calibri"/>
           <w:lang w:val="en-US"/>
         </w:rPr>
-        <w:t xml:space="preserve">for the </w:t>
-      </w:r>
-      <w:r>
+      </w:pPr>
+    </w:p>
+    <w:p>
+      <w:pPr>
+        <w:jc w:val="both"/>
         <w:rPr>
           <w:rFonts w:ascii="Calibri" w:hAnsi="Calibri" w:cs="Calibri"/>
-          <w:b/>
-          <w:bCs/>
-          <w:lang w:val="en-US"/>
-        </w:rPr>
-        <w:t>Speech Interaction</w:t>
-      </w:r>
+          <w:lang w:val="en-US"/>
+        </w:rPr>
+      </w:pPr>
       <w:r>
         <w:rPr>
           <w:rFonts w:ascii="Calibri" w:hAnsi="Calibri" w:cs="Calibri"/>
           <w:lang w:val="en-US"/>
         </w:rPr>
-        <w:t xml:space="preserve"> part;</w:t>
-      </w:r>
-    </w:p>
-    <w:p>
-      <w:pPr>
-        <w:jc w:val="both"/>
-        <w:rPr>
-          <w:rFonts w:ascii="Calibri" w:hAnsi="Calibri" w:cs="Calibri"/>
-          <w:lang w:val="en-US"/>
-        </w:rPr>
-      </w:pPr>
-    </w:p>
-    <w:p>
-      <w:pPr>
-        <w:jc w:val="both"/>
-        <w:rPr>
-          <w:rFonts w:ascii="Calibri" w:hAnsi="Calibri" w:cs="Calibri"/>
-          <w:lang w:val="en-US"/>
-        </w:rPr>
-      </w:pPr>
-      <w:r>
-        <w:rPr>
-          <w:rFonts w:ascii="Calibri" w:hAnsi="Calibri" w:cs="Calibri"/>
-          <w:lang w:val="en-US"/>
-        </w:rPr>
         <w:t xml:space="preserve">To check out the full project, please refer to </w:t>
       </w:r>
-      <w:r>
-        <w:fldChar w:fldCharType="begin"/>
-      </w:r>
-      <w:r>
-        <w:rPr>
-          <w:lang w:val="en-US"/>
-        </w:rPr>
-        <w:instrText xml:space="preserve"> HYPERLINK "https://github.com/TheGlobalist/MultiUseAssistant" </w:instrText>
-      </w:r>
-      <w:r>
-        <w:fldChar w:fldCharType="separate"/>
-      </w:r>
-      <w:r>
-        <w:rPr>
-          <w:rStyle w:val="Collegamentoipertestuale"/>
-          <w:rFonts w:ascii="Calibri" w:hAnsi="Calibri" w:cs="Calibri"/>
-          <w:lang w:val="en-US"/>
-        </w:rPr>
-        <w:t>this</w:t>
-      </w:r>
-      <w:r>
-        <w:rPr>
-          <w:rStyle w:val="Collegamentoipertestuale"/>
-          <w:rFonts w:ascii="Calibri" w:hAnsi="Calibri" w:cs="Calibri"/>
-          <w:lang w:val="en-US"/>
-        </w:rPr>
-        <w:fldChar w:fldCharType="end"/>
-      </w:r>
+      <w:hyperlink r:id="rId11" w:history="1">
+        <w:r>
+          <w:rPr>
+            <w:rStyle w:val="Collegamentoipertestuale"/>
+            <w:rFonts w:ascii="Calibri" w:hAnsi="Calibri" w:cs="Calibri"/>
+            <w:lang w:val="en-US"/>
+          </w:rPr>
+          <w:t>this</w:t>
+        </w:r>
+      </w:hyperlink>
       <w:r>
         <w:rPr>
           <w:rFonts w:ascii="Calibri" w:hAnsi="Calibri" w:cs="Calibri"/>
@@ -5002,7 +4971,7 @@
                     <pic:cNvPicPr/>
                   </pic:nvPicPr>
                   <pic:blipFill>
-                    <a:blip r:embed="rId9">
+                    <a:blip r:embed="rId12">
                       <a:extLst>
                         <a:ext uri="{28A0092B-C50C-407E-A947-70E740481C1C}">
                           <a14:useLocalDpi xmlns:a14="http://schemas.microsoft.com/office/drawing/2010/main" val="0"/>
@@ -5358,7 +5327,7 @@
                     <pic:cNvPicPr/>
                   </pic:nvPicPr>
                   <pic:blipFill>
-                    <a:blip r:embed="rId10">
+                    <a:blip r:embed="rId13">
                       <a:extLst>
                         <a:ext uri="{28A0092B-C50C-407E-A947-70E740481C1C}">
                           <a14:useLocalDpi xmlns:a14="http://schemas.microsoft.com/office/drawing/2010/main" val="0"/>
@@ -5929,6 +5898,15 @@
     </w:p>
     <w:p>
       <w:pPr>
+        <w:rPr>
+          <w:rFonts w:ascii="Calibri" w:eastAsiaTheme="minorHAnsi" w:hAnsi="Calibri" w:cs="Helvetica Neue"/>
+          <w:vertAlign w:val="superscript"/>
+          <w:lang w:val="en-US" w:eastAsia="en-US"/>
+        </w:rPr>
+      </w:pPr>
+    </w:p>
+    <w:p>
+      <w:pPr>
         <w:pStyle w:val="Titolo2"/>
         <w:keepNext w:val="0"/>
         <w:keepLines w:val="0"/>
@@ -6566,6 +6544,44 @@
       <w:pPr>
         <w:rPr>
           <w:rFonts w:ascii="Calibri" w:eastAsiaTheme="minorHAnsi" w:hAnsi="Calibri" w:cs="Helvetica Neue"/>
+          <w:lang w:val="en-US" w:eastAsia="en-US"/>
+        </w:rPr>
+      </w:pPr>
+      <w:r>
+        <w:rPr>
+          <w:rFonts w:ascii="Calibri" w:eastAsiaTheme="minorHAnsi" w:hAnsi="Calibri" w:cs="Helvetica Neue"/>
+          <w:lang w:val="en-US" w:eastAsia="en-US"/>
+        </w:rPr>
+        <w:t xml:space="preserve">In the following image, we represent the Python’s custom-made classes </w:t>
+      </w:r>
+      <w:proofErr w:type="spellStart"/>
+      <w:r>
+        <w:rPr>
+          <w:rFonts w:ascii="Calibri" w:eastAsiaTheme="minorHAnsi" w:hAnsi="Calibri" w:cs="Helvetica Neue"/>
+          <w:lang w:val="en-US" w:eastAsia="en-US"/>
+        </w:rPr>
+        <w:t>that</w:t>
+      </w:r>
+      <w:proofErr w:type="spellEnd"/>
+      <w:r>
+        <w:rPr>
+          <w:rFonts w:ascii="Calibri" w:eastAsiaTheme="minorHAnsi" w:hAnsi="Calibri" w:cs="Helvetica Neue"/>
+          <w:lang w:val="en-US" w:eastAsia="en-US"/>
+        </w:rPr>
+        <w:t xml:space="preserve"> can be found in the project</w:t>
+      </w:r>
+      <w:r>
+        <w:rPr>
+          <w:rFonts w:ascii="Calibri" w:eastAsiaTheme="minorHAnsi" w:hAnsi="Calibri" w:cs="Helvetica Neue"/>
+          <w:lang w:val="en-US" w:eastAsia="en-US"/>
+        </w:rPr>
+        <w:t xml:space="preserve"> while, in the next image, we will represent the use cases of this project, which will be described in the next chapters.</w:t>
+      </w:r>
+    </w:p>
+    <w:p>
+      <w:pPr>
+        <w:rPr>
+          <w:rFonts w:ascii="Calibri" w:eastAsiaTheme="minorHAnsi" w:hAnsi="Calibri" w:cs="Helvetica Neue"/>
           <w:vertAlign w:val="superscript"/>
           <w:lang w:val="en-US" w:eastAsia="en-US"/>
         </w:rPr>
@@ -6573,19 +6589,220 @@
     </w:p>
     <w:p>
       <w:pPr>
-        <w:rPr>
-          <w:rFonts w:ascii="Calibri" w:eastAsiaTheme="minorHAnsi" w:hAnsi="Calibri" w:cs="Helvetica Neue"/>
+        <w:keepNext/>
+        <w:jc w:val="center"/>
+      </w:pPr>
+      <w:r>
+        <w:rPr>
+          <w:rFonts w:ascii="Calibri" w:eastAsiaTheme="minorHAnsi" w:hAnsi="Calibri" w:cs="Helvetica Neue"/>
+          <w:noProof/>
           <w:vertAlign w:val="superscript"/>
           <w:lang w:val="en-US" w:eastAsia="en-US"/>
         </w:rPr>
-      </w:pPr>
-    </w:p>
-    <w:p>
-      <w:pPr>
-        <w:rPr>
-          <w:rFonts w:ascii="Calibri" w:eastAsiaTheme="minorHAnsi" w:hAnsi="Calibri" w:cs="Helvetica Neue"/>
-          <w:vertAlign w:val="superscript"/>
-          <w:lang w:val="en-US" w:eastAsia="en-US"/>
+        <w:drawing>
+          <wp:inline distT="0" distB="0" distL="0" distR="0">
+            <wp:extent cx="5143500" cy="3098800"/>
+            <wp:effectExtent l="0" t="0" r="0" b="0"/>
+            <wp:docPr id="4" name="Immagine 4" descr="Immagine che contiene screenshot, testo&#10;&#10;Descrizione generata automaticamente"/>
+            <wp:cNvGraphicFramePr>
+              <a:graphicFrameLocks xmlns:a="http://schemas.openxmlformats.org/drawingml/2006/main" noChangeAspect="1"/>
+            </wp:cNvGraphicFramePr>
+            <a:graphic xmlns:a="http://schemas.openxmlformats.org/drawingml/2006/main">
+              <a:graphicData uri="http://schemas.openxmlformats.org/drawingml/2006/picture">
+                <pic:pic xmlns:pic="http://schemas.openxmlformats.org/drawingml/2006/picture">
+                  <pic:nvPicPr>
+                    <pic:cNvPr id="4" name="Diagramma Classi.png"/>
+                    <pic:cNvPicPr/>
+                  </pic:nvPicPr>
+                  <pic:blipFill>
+                    <a:blip r:embed="rId14">
+                      <a:extLst>
+                        <a:ext uri="{28A0092B-C50C-407E-A947-70E740481C1C}">
+                          <a14:useLocalDpi xmlns:a14="http://schemas.microsoft.com/office/drawing/2010/main" val="0"/>
+                        </a:ext>
+                      </a:extLst>
+                    </a:blip>
+                    <a:stretch>
+                      <a:fillRect/>
+                    </a:stretch>
+                  </pic:blipFill>
+                  <pic:spPr>
+                    <a:xfrm>
+                      <a:off x="0" y="0"/>
+                      <a:ext cx="5143500" cy="3098800"/>
+                    </a:xfrm>
+                    <a:prstGeom prst="rect">
+                      <a:avLst/>
+                    </a:prstGeom>
+                  </pic:spPr>
+                </pic:pic>
+              </a:graphicData>
+            </a:graphic>
+          </wp:inline>
+        </w:drawing>
+      </w:r>
+    </w:p>
+    <w:p>
+      <w:pPr>
+        <w:pStyle w:val="Didascalia"/>
+        <w:jc w:val="center"/>
+        <w:rPr>
+          <w:lang w:val="en-US"/>
+        </w:rPr>
+      </w:pPr>
+      <w:r>
+        <w:rPr>
+          <w:lang w:val="en-US"/>
+        </w:rPr>
+        <w:t xml:space="preserve">Figure </w:t>
+      </w:r>
+      <w:r>
+        <w:fldChar w:fldCharType="begin"/>
+      </w:r>
+      <w:r>
+        <w:rPr>
+          <w:lang w:val="en-US"/>
+        </w:rPr>
+        <w:instrText xml:space="preserve"> SEQ Figure \* ARABIC </w:instrText>
+      </w:r>
+      <w:r>
+        <w:fldChar w:fldCharType="separate"/>
+      </w:r>
+      <w:r>
+        <w:rPr>
+          <w:noProof/>
+          <w:lang w:val="en-US"/>
+        </w:rPr>
+        <w:t>6</w:t>
+      </w:r>
+      <w:r>
+        <w:fldChar w:fldCharType="end"/>
+      </w:r>
+      <w:r>
+        <w:rPr>
+          <w:lang w:val="en-US"/>
+        </w:rPr>
+        <w:t xml:space="preserve"> The Class Diagram of this project</w:t>
+      </w:r>
+    </w:p>
+    <w:p>
+      <w:pPr>
+        <w:rPr>
+          <w:rFonts w:eastAsiaTheme="minorHAnsi"/>
+          <w:lang w:val="en-US"/>
+        </w:rPr>
+      </w:pPr>
+    </w:p>
+    <w:p>
+      <w:pPr>
+        <w:keepNext/>
+        <w:jc w:val="center"/>
+      </w:pPr>
+      <w:r>
+        <w:rPr>
+          <w:rFonts w:eastAsiaTheme="minorHAnsi"/>
+          <w:noProof/>
+        </w:rPr>
+        <w:drawing>
+          <wp:inline distT="0" distB="0" distL="0" distR="0">
+            <wp:extent cx="4000500" cy="3238500"/>
+            <wp:effectExtent l="0" t="0" r="0" b="0"/>
+            <wp:docPr id="13" name="Immagine 13" descr="Immagine che contiene testo&#10;&#10;Descrizione generata automaticamente"/>
+            <wp:cNvGraphicFramePr>
+              <a:graphicFrameLocks xmlns:a="http://schemas.openxmlformats.org/drawingml/2006/main" noChangeAspect="1"/>
+            </wp:cNvGraphicFramePr>
+            <a:graphic xmlns:a="http://schemas.openxmlformats.org/drawingml/2006/main">
+              <a:graphicData uri="http://schemas.openxmlformats.org/drawingml/2006/picture">
+                <pic:pic xmlns:pic="http://schemas.openxmlformats.org/drawingml/2006/picture">
+                  <pic:nvPicPr>
+                    <pic:cNvPr id="13" name="Use Case Diagrams.png"/>
+                    <pic:cNvPicPr/>
+                  </pic:nvPicPr>
+                  <pic:blipFill>
+                    <a:blip r:embed="rId15">
+                      <a:extLst>
+                        <a:ext uri="{28A0092B-C50C-407E-A947-70E740481C1C}">
+                          <a14:useLocalDpi xmlns:a14="http://schemas.microsoft.com/office/drawing/2010/main" val="0"/>
+                        </a:ext>
+                      </a:extLst>
+                    </a:blip>
+                    <a:stretch>
+                      <a:fillRect/>
+                    </a:stretch>
+                  </pic:blipFill>
+                  <pic:spPr>
+                    <a:xfrm>
+                      <a:off x="0" y="0"/>
+                      <a:ext cx="4000500" cy="3238500"/>
+                    </a:xfrm>
+                    <a:prstGeom prst="rect">
+                      <a:avLst/>
+                    </a:prstGeom>
+                  </pic:spPr>
+                </pic:pic>
+              </a:graphicData>
+            </a:graphic>
+          </wp:inline>
+        </w:drawing>
+      </w:r>
+    </w:p>
+    <w:p>
+      <w:pPr>
+        <w:pStyle w:val="Didascalia"/>
+        <w:jc w:val="center"/>
+        <w:rPr>
+          <w:rFonts w:eastAsiaTheme="minorHAnsi"/>
+          <w:lang w:val="en-US"/>
+        </w:rPr>
+      </w:pPr>
+      <w:r>
+        <w:rPr>
+          <w:lang w:val="en-US"/>
+        </w:rPr>
+        <w:t xml:space="preserve">Figure </w:t>
+      </w:r>
+      <w:r>
+        <w:fldChar w:fldCharType="begin"/>
+      </w:r>
+      <w:r>
+        <w:rPr>
+          <w:lang w:val="en-US"/>
+        </w:rPr>
+        <w:instrText xml:space="preserve"> SEQ Figure \* ARABIC </w:instrText>
+      </w:r>
+      <w:r>
+        <w:fldChar w:fldCharType="separate"/>
+      </w:r>
+      <w:r>
+        <w:rPr>
+          <w:noProof/>
+          <w:lang w:val="en-US"/>
+        </w:rPr>
+        <w:t>7</w:t>
+      </w:r>
+      <w:r>
+        <w:fldChar w:fldCharType="end"/>
+      </w:r>
+      <w:r>
+        <w:rPr>
+          <w:lang w:val="en-US"/>
+        </w:rPr>
+        <w:t xml:space="preserve"> The Use Case Diagram</w:t>
+      </w:r>
+    </w:p>
+    <w:p>
+      <w:pPr>
+        <w:rPr>
+          <w:rFonts w:eastAsiaTheme="minorHAnsi"/>
+          <w:lang w:val="en-US"/>
+        </w:rPr>
+      </w:pPr>
+    </w:p>
+    <w:p>
+      <w:pPr>
+        <w:rPr>
+          <w:rFonts w:eastAsiaTheme="minorHAnsi"/>
+          <w:lang w:val="en-US"/>
         </w:rPr>
       </w:pPr>
     </w:p>
@@ -6934,6 +7151,87 @@
     </w:p>
     <w:p>
       <w:pPr>
+        <w:rPr>
+          <w:rFonts w:ascii="Calibri" w:eastAsiaTheme="minorHAnsi" w:hAnsi="Calibri" w:cs="Helvetica Neue"/>
+          <w:vertAlign w:val="superscript"/>
+          <w:lang w:val="en-US" w:eastAsia="en-US"/>
+        </w:rPr>
+      </w:pPr>
+    </w:p>
+    <w:p>
+      <w:pPr>
+        <w:rPr>
+          <w:rFonts w:ascii="Calibri" w:eastAsiaTheme="minorHAnsi" w:hAnsi="Calibri" w:cs="Helvetica Neue"/>
+          <w:vertAlign w:val="superscript"/>
+          <w:lang w:val="en-US" w:eastAsia="en-US"/>
+        </w:rPr>
+      </w:pPr>
+    </w:p>
+    <w:p>
+      <w:pPr>
+        <w:rPr>
+          <w:rFonts w:ascii="Calibri" w:eastAsiaTheme="minorHAnsi" w:hAnsi="Calibri" w:cs="Helvetica Neue"/>
+          <w:vertAlign w:val="superscript"/>
+          <w:lang w:val="en-US" w:eastAsia="en-US"/>
+        </w:rPr>
+      </w:pPr>
+    </w:p>
+    <w:p>
+      <w:pPr>
+        <w:rPr>
+          <w:rFonts w:ascii="Calibri" w:eastAsiaTheme="minorHAnsi" w:hAnsi="Calibri" w:cs="Helvetica Neue"/>
+          <w:vertAlign w:val="superscript"/>
+          <w:lang w:val="en-US" w:eastAsia="en-US"/>
+        </w:rPr>
+      </w:pPr>
+    </w:p>
+    <w:p>
+      <w:pPr>
+        <w:rPr>
+          <w:rFonts w:ascii="Calibri" w:eastAsiaTheme="minorHAnsi" w:hAnsi="Calibri" w:cs="Helvetica Neue"/>
+          <w:vertAlign w:val="superscript"/>
+          <w:lang w:val="en-US" w:eastAsia="en-US"/>
+        </w:rPr>
+      </w:pPr>
+    </w:p>
+    <w:p>
+      <w:pPr>
+        <w:rPr>
+          <w:rFonts w:ascii="Calibri" w:eastAsiaTheme="minorHAnsi" w:hAnsi="Calibri" w:cs="Helvetica Neue"/>
+          <w:vertAlign w:val="superscript"/>
+          <w:lang w:val="en-US" w:eastAsia="en-US"/>
+        </w:rPr>
+      </w:pPr>
+    </w:p>
+    <w:p>
+      <w:pPr>
+        <w:rPr>
+          <w:rFonts w:ascii="Calibri" w:eastAsiaTheme="minorHAnsi" w:hAnsi="Calibri" w:cs="Helvetica Neue"/>
+          <w:vertAlign w:val="superscript"/>
+          <w:lang w:val="en-US" w:eastAsia="en-US"/>
+        </w:rPr>
+      </w:pPr>
+    </w:p>
+    <w:p>
+      <w:pPr>
+        <w:rPr>
+          <w:rFonts w:ascii="Calibri" w:eastAsiaTheme="minorHAnsi" w:hAnsi="Calibri" w:cs="Helvetica Neue"/>
+          <w:vertAlign w:val="superscript"/>
+          <w:lang w:val="en-US" w:eastAsia="en-US"/>
+        </w:rPr>
+      </w:pPr>
+    </w:p>
+    <w:p>
+      <w:pPr>
+        <w:rPr>
+          <w:rFonts w:ascii="Calibri" w:eastAsiaTheme="minorHAnsi" w:hAnsi="Calibri" w:cs="Helvetica Neue"/>
+          <w:vertAlign w:val="superscript"/>
+          <w:lang w:val="en-US" w:eastAsia="en-US"/>
+        </w:rPr>
+      </w:pPr>
+    </w:p>
+    <w:p>
+      <w:pPr>
         <w:pStyle w:val="Titolo1"/>
         <w:keepNext w:val="0"/>
         <w:keepLines w:val="0"/>
@@ -7004,7 +7302,7 @@
                     <pic:cNvPicPr/>
                   </pic:nvPicPr>
                   <pic:blipFill>
-                    <a:blip r:embed="rId11">
+                    <a:blip r:embed="rId16">
                       <a:extLst>
                         <a:ext uri="{28A0092B-C50C-407E-A947-70E740481C1C}">
                           <a14:useLocalDpi xmlns:a14="http://schemas.microsoft.com/office/drawing/2010/main" val="0"/>
@@ -7064,7 +7362,7 @@
           <w:noProof/>
           <w:lang w:val="en-US"/>
         </w:rPr>
-        <w:t>6</w:t>
+        <w:t>8</w:t>
       </w:r>
       <w:r>
         <w:fldChar w:fldCharType="end"/>
@@ -7534,7 +7832,7 @@
                     <pic:cNvPicPr/>
                   </pic:nvPicPr>
                   <pic:blipFill>
-                    <a:blip r:embed="rId12">
+                    <a:blip r:embed="rId17">
                       <a:extLst>
                         <a:ext uri="{28A0092B-C50C-407E-A947-70E740481C1C}">
                           <a14:useLocalDpi xmlns:a14="http://schemas.microsoft.com/office/drawing/2010/main" val="0"/>
@@ -7592,7 +7890,7 @@
           <w:noProof/>
           <w:lang w:val="en-US"/>
         </w:rPr>
-        <w:t>7</w:t>
+        <w:t>9</w:t>
       </w:r>
       <w:r>
         <w:fldChar w:fldCharType="end"/>
@@ -7818,6 +8116,182 @@
         </w:rPr>
         <w:t>, since it never quits unless the user shut it down! For this reason, we’ve labeled the “End” as a “Virtual End”, since it actually doesn’t finish.</w:t>
       </w:r>
+    </w:p>
+    <w:p>
+      <w:pPr>
+        <w:rPr>
+          <w:rFonts w:ascii="Calibri" w:eastAsiaTheme="minorHAnsi" w:hAnsi="Calibri" w:cs="Helvetica Neue"/>
+          <w:vertAlign w:val="superscript"/>
+          <w:lang w:val="en-US" w:eastAsia="en-US"/>
+        </w:rPr>
+      </w:pPr>
+    </w:p>
+    <w:p>
+      <w:pPr>
+        <w:rPr>
+          <w:rFonts w:ascii="Calibri" w:eastAsiaTheme="minorHAnsi" w:hAnsi="Calibri" w:cs="Helvetica Neue"/>
+          <w:vertAlign w:val="superscript"/>
+          <w:lang w:val="en-US" w:eastAsia="en-US"/>
+        </w:rPr>
+      </w:pPr>
+    </w:p>
+    <w:p>
+      <w:pPr>
+        <w:rPr>
+          <w:rFonts w:ascii="Calibri" w:eastAsiaTheme="minorHAnsi" w:hAnsi="Calibri" w:cs="Helvetica Neue"/>
+          <w:vertAlign w:val="superscript"/>
+          <w:lang w:val="en-US" w:eastAsia="en-US"/>
+        </w:rPr>
+      </w:pPr>
+    </w:p>
+    <w:p>
+      <w:pPr>
+        <w:rPr>
+          <w:rFonts w:ascii="Calibri" w:eastAsiaTheme="minorHAnsi" w:hAnsi="Calibri" w:cs="Helvetica Neue"/>
+          <w:vertAlign w:val="superscript"/>
+          <w:lang w:val="en-US" w:eastAsia="en-US"/>
+        </w:rPr>
+      </w:pPr>
+    </w:p>
+    <w:p>
+      <w:pPr>
+        <w:keepNext/>
+        <w:jc w:val="center"/>
+      </w:pPr>
+      <w:r>
+        <w:rPr>
+          <w:rFonts w:ascii="Calibri" w:eastAsiaTheme="minorHAnsi" w:hAnsi="Calibri" w:cs="Helvetica Neue"/>
+          <w:noProof/>
+          <w:vertAlign w:val="superscript"/>
+          <w:lang w:val="en-US" w:eastAsia="en-US"/>
+        </w:rPr>
+        <w:lastRenderedPageBreak/>
+        <w:drawing>
+          <wp:inline distT="0" distB="0" distL="0" distR="0">
+            <wp:extent cx="4191856" cy="4262904"/>
+            <wp:effectExtent l="0" t="0" r="0" b="4445"/>
+            <wp:docPr id="5" name="Immagine 5"/>
+            <wp:cNvGraphicFramePr>
+              <a:graphicFrameLocks xmlns:a="http://schemas.openxmlformats.org/drawingml/2006/main" noChangeAspect="1"/>
+            </wp:cNvGraphicFramePr>
+            <a:graphic xmlns:a="http://schemas.openxmlformats.org/drawingml/2006/main">
+              <a:graphicData uri="http://schemas.openxmlformats.org/drawingml/2006/picture">
+                <pic:pic xmlns:pic="http://schemas.openxmlformats.org/drawingml/2006/picture">
+                  <pic:nvPicPr>
+                    <pic:cNvPr id="5" name="Untitled Diagram (1).png"/>
+                    <pic:cNvPicPr/>
+                  </pic:nvPicPr>
+                  <pic:blipFill>
+                    <a:blip r:embed="rId18">
+                      <a:extLst>
+                        <a:ext uri="{28A0092B-C50C-407E-A947-70E740481C1C}">
+                          <a14:useLocalDpi xmlns:a14="http://schemas.microsoft.com/office/drawing/2010/main" val="0"/>
+                        </a:ext>
+                      </a:extLst>
+                    </a:blip>
+                    <a:stretch>
+                      <a:fillRect/>
+                    </a:stretch>
+                  </pic:blipFill>
+                  <pic:spPr>
+                    <a:xfrm>
+                      <a:off x="0" y="0"/>
+                      <a:ext cx="4206243" cy="4277535"/>
+                    </a:xfrm>
+                    <a:prstGeom prst="rect">
+                      <a:avLst/>
+                    </a:prstGeom>
+                  </pic:spPr>
+                </pic:pic>
+              </a:graphicData>
+            </a:graphic>
+          </wp:inline>
+        </w:drawing>
+      </w:r>
+    </w:p>
+    <w:p>
+      <w:pPr>
+        <w:pStyle w:val="Didascalia"/>
+        <w:jc w:val="center"/>
+        <w:rPr>
+          <w:lang w:val="en-US"/>
+        </w:rPr>
+      </w:pPr>
+      <w:r>
+        <w:rPr>
+          <w:lang w:val="en-US"/>
+        </w:rPr>
+        <w:t xml:space="preserve">Figure </w:t>
+      </w:r>
+      <w:r>
+        <w:fldChar w:fldCharType="begin"/>
+      </w:r>
+      <w:r>
+        <w:rPr>
+          <w:lang w:val="en-US"/>
+        </w:rPr>
+        <w:instrText xml:space="preserve"> SEQ Figure \* ARABIC </w:instrText>
+      </w:r>
+      <w:r>
+        <w:fldChar w:fldCharType="separate"/>
+      </w:r>
+      <w:r>
+        <w:rPr>
+          <w:noProof/>
+          <w:lang w:val="en-US"/>
+        </w:rPr>
+        <w:t>10</w:t>
+      </w:r>
+      <w:r>
+        <w:fldChar w:fldCharType="end"/>
+      </w:r>
+      <w:r>
+        <w:rPr>
+          <w:lang w:val="en-US"/>
+        </w:rPr>
+        <w:t xml:space="preserve"> The Help's Sequence Diagram</w:t>
+      </w:r>
+    </w:p>
+    <w:p>
+      <w:pPr>
+        <w:rPr>
+          <w:rFonts w:eastAsiaTheme="minorHAnsi"/>
+          <w:lang w:val="en-US"/>
+        </w:rPr>
+      </w:pPr>
+    </w:p>
+    <w:p>
+      <w:pPr>
+        <w:rPr>
+          <w:rFonts w:ascii="Calibri" w:eastAsiaTheme="minorHAnsi" w:hAnsi="Calibri" w:cs="Helvetica Neue"/>
+          <w:lang w:val="en-US" w:eastAsia="en-US"/>
+        </w:rPr>
+      </w:pPr>
+      <w:r>
+        <w:rPr>
+          <w:rFonts w:ascii="Calibri" w:eastAsiaTheme="minorHAnsi" w:hAnsi="Calibri" w:cs="Helvetica Neue"/>
+          <w:lang w:val="en-US" w:eastAsia="en-US"/>
+        </w:rPr>
+        <w:t>The above image describes the same with a Sequence Diagram.</w:t>
+      </w:r>
+    </w:p>
+    <w:p>
+      <w:pPr>
+        <w:rPr>
+          <w:rFonts w:ascii="Calibri" w:eastAsiaTheme="minorHAnsi" w:hAnsi="Calibri" w:cs="Helvetica Neue"/>
+          <w:vertAlign w:val="superscript"/>
+          <w:lang w:val="en-US" w:eastAsia="en-US"/>
+        </w:rPr>
+      </w:pPr>
+    </w:p>
+    <w:p>
+      <w:pPr>
+        <w:rPr>
+          <w:rFonts w:ascii="Calibri" w:eastAsiaTheme="minorHAnsi" w:hAnsi="Calibri" w:cs="Helvetica Neue"/>
+          <w:vertAlign w:val="superscript"/>
+          <w:lang w:val="en-US" w:eastAsia="en-US"/>
+        </w:rPr>
+      </w:pPr>
     </w:p>
     <w:p>
       <w:pPr>
@@ -8078,7 +8552,7 @@
                     <pic:cNvPicPr/>
                   </pic:nvPicPr>
                   <pic:blipFill>
-                    <a:blip r:embed="rId13">
+                    <a:blip r:embed="rId19">
                       <a:extLst>
                         <a:ext uri="{28A0092B-C50C-407E-A947-70E740481C1C}">
                           <a14:useLocalDpi xmlns:a14="http://schemas.microsoft.com/office/drawing/2010/main" val="0"/>
@@ -8136,7 +8610,7 @@
           <w:noProof/>
           <w:lang w:val="en-US"/>
         </w:rPr>
-        <w:t>8</w:t>
+        <w:t>11</w:t>
       </w:r>
       <w:r>
         <w:fldChar w:fldCharType="end"/>
@@ -8460,6 +8934,272 @@
       <w:pPr>
         <w:rPr>
           <w:rFonts w:ascii="Calibri" w:eastAsiaTheme="minorHAnsi" w:hAnsi="Calibri" w:cs="Helvetica Neue"/>
+          <w:lang w:val="en-US" w:eastAsia="en-US"/>
+        </w:rPr>
+      </w:pPr>
+      <w:r>
+        <w:rPr>
+          <w:rFonts w:ascii="Calibri" w:eastAsiaTheme="minorHAnsi" w:hAnsi="Calibri" w:cs="Helvetica Neue"/>
+          <w:lang w:val="en-US" w:eastAsia="en-US"/>
+        </w:rPr>
+        <w:t xml:space="preserve">The </w:t>
+      </w:r>
+      <w:r>
+        <w:rPr>
+          <w:rFonts w:ascii="Calibri" w:eastAsiaTheme="minorHAnsi" w:hAnsi="Calibri" w:cs="Helvetica Neue"/>
+          <w:lang w:val="en-US" w:eastAsia="en-US"/>
+        </w:rPr>
+        <w:t>below</w:t>
+      </w:r>
+      <w:r>
+        <w:rPr>
+          <w:rFonts w:ascii="Calibri" w:eastAsiaTheme="minorHAnsi" w:hAnsi="Calibri" w:cs="Helvetica Neue"/>
+          <w:lang w:val="en-US" w:eastAsia="en-US"/>
+        </w:rPr>
+        <w:t xml:space="preserve"> image describes the same with a Sequence Diagram.</w:t>
+      </w:r>
+    </w:p>
+    <w:p>
+      <w:pPr>
+        <w:rPr>
+          <w:rFonts w:ascii="Calibri" w:eastAsiaTheme="minorHAnsi" w:hAnsi="Calibri" w:cs="Helvetica Neue"/>
+          <w:vertAlign w:val="superscript"/>
+          <w:lang w:val="en-US" w:eastAsia="en-US"/>
+        </w:rPr>
+      </w:pPr>
+    </w:p>
+    <w:p>
+      <w:pPr>
+        <w:rPr>
+          <w:rFonts w:ascii="Calibri" w:eastAsiaTheme="minorHAnsi" w:hAnsi="Calibri" w:cs="Helvetica Neue"/>
+          <w:vertAlign w:val="superscript"/>
+          <w:lang w:val="en-US" w:eastAsia="en-US"/>
+        </w:rPr>
+      </w:pPr>
+    </w:p>
+    <w:p>
+      <w:pPr>
+        <w:rPr>
+          <w:rFonts w:ascii="Calibri" w:eastAsiaTheme="minorHAnsi" w:hAnsi="Calibri" w:cs="Helvetica Neue"/>
+          <w:vertAlign w:val="superscript"/>
+          <w:lang w:val="en-US" w:eastAsia="en-US"/>
+        </w:rPr>
+      </w:pPr>
+    </w:p>
+    <w:p>
+      <w:pPr>
+        <w:rPr>
+          <w:rFonts w:ascii="Calibri" w:eastAsiaTheme="minorHAnsi" w:hAnsi="Calibri" w:cs="Helvetica Neue"/>
+          <w:vertAlign w:val="superscript"/>
+          <w:lang w:val="en-US" w:eastAsia="en-US"/>
+        </w:rPr>
+      </w:pPr>
+    </w:p>
+    <w:p>
+      <w:pPr>
+        <w:rPr>
+          <w:rFonts w:ascii="Calibri" w:eastAsiaTheme="minorHAnsi" w:hAnsi="Calibri" w:cs="Helvetica Neue"/>
+          <w:vertAlign w:val="superscript"/>
+          <w:lang w:val="en-US" w:eastAsia="en-US"/>
+        </w:rPr>
+      </w:pPr>
+    </w:p>
+    <w:p>
+      <w:pPr>
+        <w:rPr>
+          <w:rFonts w:ascii="Calibri" w:eastAsiaTheme="minorHAnsi" w:hAnsi="Calibri" w:cs="Helvetica Neue"/>
+          <w:vertAlign w:val="superscript"/>
+          <w:lang w:val="en-US" w:eastAsia="en-US"/>
+        </w:rPr>
+      </w:pPr>
+    </w:p>
+    <w:p>
+      <w:pPr>
+        <w:keepNext/>
+        <w:jc w:val="center"/>
+      </w:pPr>
+      <w:r>
+        <w:rPr>
+          <w:rFonts w:ascii="Calibri" w:eastAsiaTheme="minorHAnsi" w:hAnsi="Calibri" w:cs="Helvetica Neue"/>
+          <w:noProof/>
+          <w:vertAlign w:val="superscript"/>
+          <w:lang w:val="en-US" w:eastAsia="en-US"/>
+        </w:rPr>
+        <w:lastRenderedPageBreak/>
+        <w:drawing>
+          <wp:inline distT="0" distB="0" distL="0" distR="0">
+            <wp:extent cx="4530904" cy="4492541"/>
+            <wp:effectExtent l="0" t="0" r="3175" b="3810"/>
+            <wp:docPr id="14" name="Immagine 14"/>
+            <wp:cNvGraphicFramePr>
+              <a:graphicFrameLocks xmlns:a="http://schemas.openxmlformats.org/drawingml/2006/main" noChangeAspect="1"/>
+            </wp:cNvGraphicFramePr>
+            <a:graphic xmlns:a="http://schemas.openxmlformats.org/drawingml/2006/main">
+              <a:graphicData uri="http://schemas.openxmlformats.org/drawingml/2006/picture">
+                <pic:pic xmlns:pic="http://schemas.openxmlformats.org/drawingml/2006/picture">
+                  <pic:nvPicPr>
+                    <pic:cNvPr id="14" name="Latest News Sequence Diagram.png"/>
+                    <pic:cNvPicPr/>
+                  </pic:nvPicPr>
+                  <pic:blipFill>
+                    <a:blip r:embed="rId20">
+                      <a:extLst>
+                        <a:ext uri="{28A0092B-C50C-407E-A947-70E740481C1C}">
+                          <a14:useLocalDpi xmlns:a14="http://schemas.microsoft.com/office/drawing/2010/main" val="0"/>
+                        </a:ext>
+                      </a:extLst>
+                    </a:blip>
+                    <a:stretch>
+                      <a:fillRect/>
+                    </a:stretch>
+                  </pic:blipFill>
+                  <pic:spPr>
+                    <a:xfrm>
+                      <a:off x="0" y="0"/>
+                      <a:ext cx="4542612" cy="4504149"/>
+                    </a:xfrm>
+                    <a:prstGeom prst="rect">
+                      <a:avLst/>
+                    </a:prstGeom>
+                  </pic:spPr>
+                </pic:pic>
+              </a:graphicData>
+            </a:graphic>
+          </wp:inline>
+        </w:drawing>
+      </w:r>
+    </w:p>
+    <w:p>
+      <w:pPr>
+        <w:pStyle w:val="Didascalia"/>
+        <w:jc w:val="center"/>
+        <w:rPr>
+          <w:rFonts w:ascii="Calibri" w:eastAsiaTheme="minorHAnsi" w:hAnsi="Calibri" w:cs="Helvetica Neue"/>
+          <w:vertAlign w:val="superscript"/>
+          <w:lang w:val="en-US" w:eastAsia="en-US"/>
+        </w:rPr>
+      </w:pPr>
+      <w:r>
+        <w:rPr>
+          <w:lang w:val="en-US"/>
+        </w:rPr>
+        <w:t xml:space="preserve">Figure </w:t>
+      </w:r>
+      <w:r>
+        <w:fldChar w:fldCharType="begin"/>
+      </w:r>
+      <w:r>
+        <w:rPr>
+          <w:lang w:val="en-US"/>
+        </w:rPr>
+        <w:instrText xml:space="preserve"> SEQ Figure \* ARABIC </w:instrText>
+      </w:r>
+      <w:r>
+        <w:fldChar w:fldCharType="separate"/>
+      </w:r>
+      <w:r>
+        <w:rPr>
+          <w:noProof/>
+          <w:lang w:val="en-US"/>
+        </w:rPr>
+        <w:t>12</w:t>
+      </w:r>
+      <w:r>
+        <w:fldChar w:fldCharType="end"/>
+      </w:r>
+      <w:r>
+        <w:rPr>
+          <w:lang w:val="en-US"/>
+        </w:rPr>
+        <w:t xml:space="preserve"> The Latest News Sequence Diagram</w:t>
+      </w:r>
+    </w:p>
+    <w:p>
+      <w:pPr>
+        <w:rPr>
+          <w:rFonts w:ascii="Calibri" w:eastAsiaTheme="minorHAnsi" w:hAnsi="Calibri" w:cs="Helvetica Neue"/>
+          <w:vertAlign w:val="superscript"/>
+          <w:lang w:val="en-US" w:eastAsia="en-US"/>
+        </w:rPr>
+      </w:pPr>
+    </w:p>
+    <w:p>
+      <w:pPr>
+        <w:rPr>
+          <w:rFonts w:ascii="Calibri" w:eastAsiaTheme="minorHAnsi" w:hAnsi="Calibri" w:cs="Helvetica Neue"/>
+          <w:vertAlign w:val="superscript"/>
+          <w:lang w:val="en-US" w:eastAsia="en-US"/>
+        </w:rPr>
+      </w:pPr>
+    </w:p>
+    <w:p>
+      <w:pPr>
+        <w:rPr>
+          <w:rFonts w:ascii="Calibri" w:eastAsiaTheme="minorHAnsi" w:hAnsi="Calibri" w:cs="Helvetica Neue"/>
+          <w:vertAlign w:val="superscript"/>
+          <w:lang w:val="en-US" w:eastAsia="en-US"/>
+        </w:rPr>
+      </w:pPr>
+    </w:p>
+    <w:p>
+      <w:pPr>
+        <w:rPr>
+          <w:rFonts w:ascii="Calibri" w:eastAsiaTheme="minorHAnsi" w:hAnsi="Calibri" w:cs="Helvetica Neue"/>
+          <w:vertAlign w:val="superscript"/>
+          <w:lang w:val="en-US" w:eastAsia="en-US"/>
+        </w:rPr>
+      </w:pPr>
+    </w:p>
+    <w:p>
+      <w:pPr>
+        <w:rPr>
+          <w:rFonts w:ascii="Calibri" w:eastAsiaTheme="minorHAnsi" w:hAnsi="Calibri" w:cs="Helvetica Neue"/>
+          <w:vertAlign w:val="superscript"/>
+          <w:lang w:val="en-US" w:eastAsia="en-US"/>
+        </w:rPr>
+      </w:pPr>
+    </w:p>
+    <w:p>
+      <w:pPr>
+        <w:rPr>
+          <w:rFonts w:ascii="Calibri" w:eastAsiaTheme="minorHAnsi" w:hAnsi="Calibri" w:cs="Helvetica Neue"/>
+          <w:vertAlign w:val="superscript"/>
+          <w:lang w:val="en-US" w:eastAsia="en-US"/>
+        </w:rPr>
+      </w:pPr>
+    </w:p>
+    <w:p>
+      <w:pPr>
+        <w:rPr>
+          <w:rFonts w:ascii="Calibri" w:eastAsiaTheme="minorHAnsi" w:hAnsi="Calibri" w:cs="Helvetica Neue"/>
+          <w:vertAlign w:val="superscript"/>
+          <w:lang w:val="en-US" w:eastAsia="en-US"/>
+        </w:rPr>
+      </w:pPr>
+    </w:p>
+    <w:p>
+      <w:pPr>
+        <w:rPr>
+          <w:rFonts w:ascii="Calibri" w:eastAsiaTheme="minorHAnsi" w:hAnsi="Calibri" w:cs="Helvetica Neue"/>
+          <w:vertAlign w:val="superscript"/>
+          <w:lang w:val="en-US" w:eastAsia="en-US"/>
+        </w:rPr>
+      </w:pPr>
+    </w:p>
+    <w:p>
+      <w:pPr>
+        <w:rPr>
+          <w:rFonts w:ascii="Calibri" w:eastAsiaTheme="minorHAnsi" w:hAnsi="Calibri" w:cs="Helvetica Neue"/>
+          <w:vertAlign w:val="superscript"/>
+          <w:lang w:val="en-US" w:eastAsia="en-US"/>
+        </w:rPr>
+      </w:pPr>
+    </w:p>
+    <w:p>
+      <w:pPr>
+        <w:rPr>
+          <w:rFonts w:ascii="Calibri" w:eastAsiaTheme="minorHAnsi" w:hAnsi="Calibri" w:cs="Helvetica Neue"/>
+          <w:vertAlign w:val="superscript"/>
           <w:lang w:val="en-US" w:eastAsia="en-US"/>
         </w:rPr>
       </w:pPr>
@@ -8659,7 +9399,7 @@
                     <pic:cNvPicPr/>
                   </pic:nvPicPr>
                   <pic:blipFill>
-                    <a:blip r:embed="rId14">
+                    <a:blip r:embed="rId21">
                       <a:extLst>
                         <a:ext uri="{28A0092B-C50C-407E-A947-70E740481C1C}">
                           <a14:useLocalDpi xmlns:a14="http://schemas.microsoft.com/office/drawing/2010/main" val="0"/>
@@ -8717,7 +9457,7 @@
           <w:noProof/>
           <w:lang w:val="en-US"/>
         </w:rPr>
-        <w:t>9</w:t>
+        <w:t>13</w:t>
       </w:r>
       <w:r>
         <w:fldChar w:fldCharType="end"/>
@@ -9115,8 +9855,6 @@
         </w:rPr>
         <w:t xml:space="preserve">Selenium’s Chrome </w:t>
       </w:r>
-      <w:bookmarkStart w:id="18" w:name="_GoBack"/>
-      <w:bookmarkEnd w:id="18"/>
       <w:r>
         <w:rPr>
           <w:rFonts w:ascii="Calibri" w:eastAsiaTheme="minorHAnsi" w:hAnsi="Calibri"/>
@@ -9440,6 +10178,29 @@
       <w:pPr>
         <w:rPr>
           <w:rFonts w:ascii="Calibri" w:eastAsiaTheme="minorHAnsi" w:hAnsi="Calibri" w:cs="Helvetica Neue"/>
+          <w:lang w:val="en-US" w:eastAsia="en-US"/>
+        </w:rPr>
+      </w:pPr>
+      <w:r>
+        <w:rPr>
+          <w:rFonts w:ascii="Calibri" w:eastAsiaTheme="minorHAnsi" w:hAnsi="Calibri" w:cs="Helvetica Neue"/>
+          <w:lang w:val="en-US" w:eastAsia="en-US"/>
+        </w:rPr>
+        <w:t>Below we also attach a sequence diagram of the just described use case.</w:t>
+      </w:r>
+    </w:p>
+    <w:p>
+      <w:pPr>
+        <w:rPr>
+          <w:rFonts w:ascii="Calibri" w:eastAsiaTheme="minorHAnsi" w:hAnsi="Calibri" w:cs="Helvetica Neue"/>
+          <w:lang w:val="en-US" w:eastAsia="en-US"/>
+        </w:rPr>
+      </w:pPr>
+    </w:p>
+    <w:p>
+      <w:pPr>
+        <w:rPr>
+          <w:rFonts w:ascii="Calibri" w:eastAsiaTheme="minorHAnsi" w:hAnsi="Calibri" w:cs="Helvetica Neue"/>
           <w:vertAlign w:val="superscript"/>
           <w:lang w:val="en-US" w:eastAsia="en-US"/>
         </w:rPr>
@@ -9447,21 +10208,96 @@
     </w:p>
     <w:p>
       <w:pPr>
-        <w:rPr>
-          <w:rFonts w:ascii="Calibri" w:eastAsiaTheme="minorHAnsi" w:hAnsi="Calibri" w:cs="Helvetica Neue"/>
+        <w:keepNext/>
+        <w:jc w:val="center"/>
+      </w:pPr>
+      <w:r>
+        <w:rPr>
+          <w:rFonts w:ascii="Calibri" w:eastAsiaTheme="minorHAnsi" w:hAnsi="Calibri" w:cs="Helvetica Neue"/>
+          <w:noProof/>
           <w:vertAlign w:val="superscript"/>
           <w:lang w:val="en-US" w:eastAsia="en-US"/>
         </w:rPr>
-      </w:pPr>
-    </w:p>
-    <w:p>
-      <w:pPr>
+        <w:drawing>
+          <wp:inline distT="0" distB="0" distL="0" distR="0">
+            <wp:extent cx="5588000" cy="4699000"/>
+            <wp:effectExtent l="0" t="0" r="0" b="0"/>
+            <wp:docPr id="15" name="Immagine 15" descr="Immagine che contiene testo, mappa&#10;&#10;Descrizione generata automaticamente"/>
+            <wp:cNvGraphicFramePr>
+              <a:graphicFrameLocks xmlns:a="http://schemas.openxmlformats.org/drawingml/2006/main" noChangeAspect="1"/>
+            </wp:cNvGraphicFramePr>
+            <a:graphic xmlns:a="http://schemas.openxmlformats.org/drawingml/2006/main">
+              <a:graphicData uri="http://schemas.openxmlformats.org/drawingml/2006/picture">
+                <pic:pic xmlns:pic="http://schemas.openxmlformats.org/drawingml/2006/picture">
+                  <pic:nvPicPr>
+                    <pic:cNvPr id="15" name="Music Sequence Diagram.png"/>
+                    <pic:cNvPicPr/>
+                  </pic:nvPicPr>
+                  <pic:blipFill>
+                    <a:blip r:embed="rId22">
+                      <a:extLst>
+                        <a:ext uri="{28A0092B-C50C-407E-A947-70E740481C1C}">
+                          <a14:useLocalDpi xmlns:a14="http://schemas.microsoft.com/office/drawing/2010/main" val="0"/>
+                        </a:ext>
+                      </a:extLst>
+                    </a:blip>
+                    <a:stretch>
+                      <a:fillRect/>
+                    </a:stretch>
+                  </pic:blipFill>
+                  <pic:spPr>
+                    <a:xfrm>
+                      <a:off x="0" y="0"/>
+                      <a:ext cx="5588000" cy="4699000"/>
+                    </a:xfrm>
+                    <a:prstGeom prst="rect">
+                      <a:avLst/>
+                    </a:prstGeom>
+                  </pic:spPr>
+                </pic:pic>
+              </a:graphicData>
+            </a:graphic>
+          </wp:inline>
+        </w:drawing>
+      </w:r>
+    </w:p>
+    <w:p>
+      <w:pPr>
+        <w:pStyle w:val="Didascalia"/>
+        <w:jc w:val="center"/>
         <w:rPr>
           <w:rFonts w:ascii="Calibri" w:eastAsiaTheme="minorHAnsi" w:hAnsi="Calibri" w:cs="Helvetica Neue"/>
           <w:vertAlign w:val="superscript"/>
           <w:lang w:val="en-US" w:eastAsia="en-US"/>
         </w:rPr>
       </w:pPr>
+      <w:r>
+        <w:t xml:space="preserve">Figure </w:t>
+      </w:r>
+      <w:fldSimple w:instr=" SEQ Figure \* ARABIC ">
+        <w:r>
+          <w:rPr>
+            <w:noProof/>
+          </w:rPr>
+          <w:t>14</w:t>
+        </w:r>
+      </w:fldSimple>
+      <w:r>
+        <w:t xml:space="preserve"> The Music </w:t>
+      </w:r>
+      <w:proofErr w:type="spellStart"/>
+      <w:r>
+        <w:t>Sequence</w:t>
+      </w:r>
+      <w:proofErr w:type="spellEnd"/>
+      <w:r>
+        <w:t xml:space="preserve"> </w:t>
+      </w:r>
+      <w:proofErr w:type="spellStart"/>
+      <w:r>
+        <w:t>Diagram</w:t>
+      </w:r>
+      <w:proofErr w:type="spellEnd"/>
     </w:p>
     <w:p>
       <w:pPr>
@@ -9534,258 +10370,8 @@
           <w:lang w:val="en-US" w:eastAsia="en-US"/>
         </w:rPr>
       </w:pPr>
-    </w:p>
-    <w:p>
-      <w:pPr>
-        <w:rPr>
-          <w:rFonts w:ascii="Calibri" w:eastAsiaTheme="minorHAnsi" w:hAnsi="Calibri" w:cs="Helvetica Neue"/>
-          <w:vertAlign w:val="superscript"/>
-          <w:lang w:val="en-US" w:eastAsia="en-US"/>
-        </w:rPr>
-      </w:pPr>
-    </w:p>
-    <w:p>
-      <w:pPr>
-        <w:rPr>
-          <w:rFonts w:ascii="Calibri" w:eastAsiaTheme="minorHAnsi" w:hAnsi="Calibri" w:cs="Helvetica Neue"/>
-          <w:vertAlign w:val="superscript"/>
-          <w:lang w:val="en-US" w:eastAsia="en-US"/>
-        </w:rPr>
-      </w:pPr>
-    </w:p>
-    <w:p>
-      <w:pPr>
-        <w:rPr>
-          <w:rFonts w:ascii="Calibri" w:eastAsiaTheme="minorHAnsi" w:hAnsi="Calibri" w:cs="Helvetica Neue"/>
-          <w:vertAlign w:val="superscript"/>
-          <w:lang w:val="en-US" w:eastAsia="en-US"/>
-        </w:rPr>
-      </w:pPr>
-    </w:p>
-    <w:p>
-      <w:pPr>
-        <w:rPr>
-          <w:rFonts w:ascii="Calibri" w:eastAsiaTheme="minorHAnsi" w:hAnsi="Calibri" w:cs="Helvetica Neue"/>
-          <w:vertAlign w:val="superscript"/>
-          <w:lang w:val="en-US" w:eastAsia="en-US"/>
-        </w:rPr>
-      </w:pPr>
-    </w:p>
-    <w:p>
-      <w:pPr>
-        <w:rPr>
-          <w:rFonts w:ascii="Calibri" w:eastAsiaTheme="minorHAnsi" w:hAnsi="Calibri" w:cs="Helvetica Neue"/>
-          <w:vertAlign w:val="superscript"/>
-          <w:lang w:val="en-US" w:eastAsia="en-US"/>
-        </w:rPr>
-      </w:pPr>
-    </w:p>
-    <w:p>
-      <w:pPr>
-        <w:rPr>
-          <w:rFonts w:ascii="Calibri" w:eastAsiaTheme="minorHAnsi" w:hAnsi="Calibri" w:cs="Helvetica Neue"/>
-          <w:vertAlign w:val="superscript"/>
-          <w:lang w:val="en-US" w:eastAsia="en-US"/>
-        </w:rPr>
-      </w:pPr>
-    </w:p>
-    <w:p>
-      <w:pPr>
-        <w:rPr>
-          <w:rFonts w:ascii="Calibri" w:eastAsiaTheme="minorHAnsi" w:hAnsi="Calibri" w:cs="Helvetica Neue"/>
-          <w:vertAlign w:val="superscript"/>
-          <w:lang w:val="en-US" w:eastAsia="en-US"/>
-        </w:rPr>
-      </w:pPr>
-    </w:p>
-    <w:p>
-      <w:pPr>
-        <w:rPr>
-          <w:rFonts w:ascii="Calibri" w:eastAsiaTheme="minorHAnsi" w:hAnsi="Calibri" w:cs="Helvetica Neue"/>
-          <w:vertAlign w:val="superscript"/>
-          <w:lang w:val="en-US" w:eastAsia="en-US"/>
-        </w:rPr>
-      </w:pPr>
-    </w:p>
-    <w:p>
-      <w:pPr>
-        <w:rPr>
-          <w:rFonts w:ascii="Calibri" w:eastAsiaTheme="minorHAnsi" w:hAnsi="Calibri" w:cs="Helvetica Neue"/>
-          <w:vertAlign w:val="superscript"/>
-          <w:lang w:val="en-US" w:eastAsia="en-US"/>
-        </w:rPr>
-      </w:pPr>
-    </w:p>
-    <w:p>
-      <w:pPr>
-        <w:rPr>
-          <w:rFonts w:ascii="Calibri" w:eastAsiaTheme="minorHAnsi" w:hAnsi="Calibri" w:cs="Helvetica Neue"/>
-          <w:vertAlign w:val="superscript"/>
-          <w:lang w:val="en-US" w:eastAsia="en-US"/>
-        </w:rPr>
-      </w:pPr>
-    </w:p>
-    <w:p>
-      <w:pPr>
-        <w:rPr>
-          <w:rFonts w:ascii="Calibri" w:eastAsiaTheme="minorHAnsi" w:hAnsi="Calibri" w:cs="Helvetica Neue"/>
-          <w:vertAlign w:val="superscript"/>
-          <w:lang w:val="en-US" w:eastAsia="en-US"/>
-        </w:rPr>
-      </w:pPr>
-    </w:p>
-    <w:p>
-      <w:pPr>
-        <w:rPr>
-          <w:rFonts w:ascii="Calibri" w:eastAsiaTheme="minorHAnsi" w:hAnsi="Calibri" w:cs="Helvetica Neue"/>
-          <w:vertAlign w:val="superscript"/>
-          <w:lang w:val="en-US" w:eastAsia="en-US"/>
-        </w:rPr>
-      </w:pPr>
-    </w:p>
-    <w:p>
-      <w:pPr>
-        <w:rPr>
-          <w:rFonts w:ascii="Calibri" w:eastAsiaTheme="minorHAnsi" w:hAnsi="Calibri" w:cs="Helvetica Neue"/>
-          <w:vertAlign w:val="superscript"/>
-          <w:lang w:val="en-US" w:eastAsia="en-US"/>
-        </w:rPr>
-      </w:pPr>
-    </w:p>
-    <w:p>
-      <w:pPr>
-        <w:rPr>
-          <w:rFonts w:ascii="Calibri" w:eastAsiaTheme="minorHAnsi" w:hAnsi="Calibri" w:cs="Helvetica Neue"/>
-          <w:vertAlign w:val="superscript"/>
-          <w:lang w:val="en-US" w:eastAsia="en-US"/>
-        </w:rPr>
-      </w:pPr>
-    </w:p>
-    <w:p>
-      <w:pPr>
-        <w:rPr>
-          <w:rFonts w:ascii="Calibri" w:eastAsiaTheme="minorHAnsi" w:hAnsi="Calibri" w:cs="Helvetica Neue"/>
-          <w:vertAlign w:val="superscript"/>
-          <w:lang w:val="en-US" w:eastAsia="en-US"/>
-        </w:rPr>
-      </w:pPr>
-    </w:p>
-    <w:p>
-      <w:pPr>
-        <w:rPr>
-          <w:rFonts w:ascii="Calibri" w:eastAsiaTheme="minorHAnsi" w:hAnsi="Calibri" w:cs="Helvetica Neue"/>
-          <w:vertAlign w:val="superscript"/>
-          <w:lang w:val="en-US" w:eastAsia="en-US"/>
-        </w:rPr>
-      </w:pPr>
-    </w:p>
-    <w:p>
-      <w:pPr>
-        <w:rPr>
-          <w:rFonts w:ascii="Calibri" w:eastAsiaTheme="minorHAnsi" w:hAnsi="Calibri" w:cs="Helvetica Neue"/>
-          <w:vertAlign w:val="superscript"/>
-          <w:lang w:val="en-US" w:eastAsia="en-US"/>
-        </w:rPr>
-      </w:pPr>
-    </w:p>
-    <w:p>
-      <w:pPr>
-        <w:rPr>
-          <w:rFonts w:ascii="Calibri" w:eastAsiaTheme="minorHAnsi" w:hAnsi="Calibri" w:cs="Helvetica Neue"/>
-          <w:vertAlign w:val="superscript"/>
-          <w:lang w:val="en-US" w:eastAsia="en-US"/>
-        </w:rPr>
-      </w:pPr>
-    </w:p>
-    <w:p>
-      <w:pPr>
-        <w:rPr>
-          <w:rFonts w:ascii="Calibri" w:eastAsiaTheme="minorHAnsi" w:hAnsi="Calibri" w:cs="Helvetica Neue"/>
-          <w:vertAlign w:val="superscript"/>
-          <w:lang w:val="en-US" w:eastAsia="en-US"/>
-        </w:rPr>
-      </w:pPr>
-    </w:p>
-    <w:p>
-      <w:pPr>
-        <w:rPr>
-          <w:rFonts w:ascii="Calibri" w:eastAsiaTheme="minorHAnsi" w:hAnsi="Calibri" w:cs="Helvetica Neue"/>
-          <w:vertAlign w:val="superscript"/>
-          <w:lang w:val="en-US" w:eastAsia="en-US"/>
-        </w:rPr>
-      </w:pPr>
-    </w:p>
-    <w:p>
-      <w:pPr>
-        <w:rPr>
-          <w:rFonts w:ascii="Calibri" w:eastAsiaTheme="minorHAnsi" w:hAnsi="Calibri" w:cs="Helvetica Neue"/>
-          <w:vertAlign w:val="superscript"/>
-          <w:lang w:val="en-US" w:eastAsia="en-US"/>
-        </w:rPr>
-      </w:pPr>
-    </w:p>
-    <w:p>
-      <w:pPr>
-        <w:rPr>
-          <w:rFonts w:ascii="Calibri" w:eastAsiaTheme="minorHAnsi" w:hAnsi="Calibri" w:cs="Helvetica Neue"/>
-          <w:vertAlign w:val="superscript"/>
-          <w:lang w:val="en-US" w:eastAsia="en-US"/>
-        </w:rPr>
-      </w:pPr>
-    </w:p>
-    <w:p>
-      <w:pPr>
-        <w:rPr>
-          <w:rFonts w:ascii="Calibri" w:eastAsiaTheme="minorHAnsi" w:hAnsi="Calibri" w:cs="Helvetica Neue"/>
-          <w:vertAlign w:val="superscript"/>
-          <w:lang w:val="en-US" w:eastAsia="en-US"/>
-        </w:rPr>
-      </w:pPr>
-    </w:p>
-    <w:p>
-      <w:pPr>
-        <w:rPr>
-          <w:rFonts w:ascii="Calibri" w:eastAsiaTheme="minorHAnsi" w:hAnsi="Calibri" w:cs="Helvetica Neue"/>
-          <w:vertAlign w:val="superscript"/>
-          <w:lang w:val="en-US" w:eastAsia="en-US"/>
-        </w:rPr>
-      </w:pPr>
-    </w:p>
-    <w:p>
-      <w:pPr>
-        <w:rPr>
-          <w:rFonts w:ascii="Calibri" w:eastAsiaTheme="minorHAnsi" w:hAnsi="Calibri" w:cs="Helvetica Neue"/>
-          <w:vertAlign w:val="superscript"/>
-          <w:lang w:val="en-US" w:eastAsia="en-US"/>
-        </w:rPr>
-      </w:pPr>
-    </w:p>
-    <w:p>
-      <w:pPr>
-        <w:rPr>
-          <w:rFonts w:ascii="Calibri" w:eastAsiaTheme="minorHAnsi" w:hAnsi="Calibri" w:cs="Helvetica Neue"/>
-          <w:vertAlign w:val="superscript"/>
-          <w:lang w:val="en-US" w:eastAsia="en-US"/>
-        </w:rPr>
-      </w:pPr>
-    </w:p>
-    <w:p>
-      <w:pPr>
-        <w:rPr>
-          <w:rFonts w:ascii="Calibri" w:eastAsiaTheme="minorHAnsi" w:hAnsi="Calibri" w:cs="Helvetica Neue"/>
-          <w:vertAlign w:val="superscript"/>
-          <w:lang w:val="en-US" w:eastAsia="en-US"/>
-        </w:rPr>
-      </w:pPr>
-    </w:p>
-    <w:p>
-      <w:pPr>
-        <w:rPr>
-          <w:rFonts w:ascii="Calibri" w:eastAsiaTheme="minorHAnsi" w:hAnsi="Calibri" w:cs="Helvetica Neue"/>
-          <w:vertAlign w:val="superscript"/>
-          <w:lang w:val="en-US" w:eastAsia="en-US"/>
-        </w:rPr>
-      </w:pPr>
+      <w:bookmarkStart w:id="18" w:name="_GoBack"/>
+      <w:bookmarkEnd w:id="18"/>
     </w:p>
     <w:p>
       <w:pPr>
@@ -9818,6 +10404,7 @@
           <w:color w:val="000000" w:themeColor="text1"/>
           <w:lang w:val="en-US"/>
         </w:rPr>
+        <w:lastRenderedPageBreak/>
         <w:t>Real Field Testing</w:t>
       </w:r>
       <w:bookmarkEnd w:id="19"/>
@@ -10413,6 +11000,7 @@
           <w:color w:val="000000" w:themeColor="text1"/>
           <w:lang w:val="en-US"/>
         </w:rPr>
+        <w:lastRenderedPageBreak/>
         <w:t>Conclusions</w:t>
       </w:r>
       <w:bookmarkEnd w:id="20"/>
@@ -10864,6 +11452,7 @@
           <w:color w:val="000000" w:themeColor="text1"/>
           <w:lang w:val="en-US"/>
         </w:rPr>
+        <w:lastRenderedPageBreak/>
         <w:t>References</w:t>
       </w:r>
       <w:bookmarkEnd w:id="21"/>
@@ -13577,7 +14166,7 @@
 </file>
 
 <file path=customXml/itemProps1.xml><?xml version="1.0" encoding="utf-8"?>
-<ds:datastoreItem xmlns:ds="http://schemas.openxmlformats.org/officeDocument/2006/customXml" ds:itemID="{D02B3A2F-15C5-1942-949F-E59F30C3F3C3}">
+<ds:datastoreItem xmlns:ds="http://schemas.openxmlformats.org/officeDocument/2006/customXml" ds:itemID="{A1EBD97A-22CB-F343-9F01-13AA41511EAA}">
   <ds:schemaRefs>
     <ds:schemaRef ds:uri="http://schemas.openxmlformats.org/officeDocument/2006/bibliography"/>
   </ds:schemaRefs>

</xml_diff>